<commit_message>
Modified the Voice Action, add optionId to Flag Action, and update Script grammar in documents
</commit_message>
<xml_diff>
--- a/doc/dokidokiSystem.docx
+++ b/doc/dokidokiSystem.docx
@@ -1,16 +1,14 @@
 
 <file path=word/document.xml><?xml version="1.0" encoding="utf-8"?>
-<w:document xmlns:wpc="http://schemas.microsoft.com/office/word/2010/wordprocessingCanvas" xmlns:mc="http://schemas.openxmlformats.org/markup-compatibility/2006" xmlns:o="urn:schemas-microsoft-com:office:office" xmlns:r="http://schemas.openxmlformats.org/officeDocument/2006/relationships" xmlns:m="http://schemas.openxmlformats.org/officeDocument/2006/math" xmlns:v="urn:schemas-microsoft-com:vml" xmlns:wp14="http://schemas.microsoft.com/office/word/2010/wordprocessingDrawing" xmlns:wp="http://schemas.openxmlformats.org/drawingml/2006/wordprocessingDrawing" xmlns:w10="urn:schemas-microsoft-com:office:word" xmlns:w="http://schemas.openxmlformats.org/wordprocessingml/2006/main" xmlns:w14="http://schemas.microsoft.com/office/word/2010/wordml" xmlns:w15="http://schemas.microsoft.com/office/word/2012/wordml" xmlns:wpg="http://schemas.microsoft.com/office/word/2010/wordprocessingGroup" xmlns:wpi="http://schemas.microsoft.com/office/word/2010/wordprocessingInk" xmlns:wne="http://schemas.microsoft.com/office/word/2006/wordml" xmlns:wps="http://schemas.microsoft.com/office/word/2010/wordprocessingShape" mc:Ignorable="w14 w15 wp14">
+<w:document xmlns:wpc="http://schemas.microsoft.com/office/word/2010/wordprocessingCanvas" xmlns:mo="http://schemas.microsoft.com/office/mac/office/2008/main" xmlns:mc="http://schemas.openxmlformats.org/markup-compatibility/2006" xmlns:mv="urn:schemas-microsoft-com:mac:vml" xmlns:o="urn:schemas-microsoft-com:office:office" xmlns:r="http://schemas.openxmlformats.org/officeDocument/2006/relationships" xmlns:m="http://schemas.openxmlformats.org/officeDocument/2006/math" xmlns:v="urn:schemas-microsoft-com:vml" xmlns:wp14="http://schemas.microsoft.com/office/word/2010/wordprocessingDrawing" xmlns:wp="http://schemas.openxmlformats.org/drawingml/2006/wordprocessingDrawing" xmlns:w10="urn:schemas-microsoft-com:office:word" xmlns:w="http://schemas.openxmlformats.org/wordprocessingml/2006/main" xmlns:w14="http://schemas.microsoft.com/office/word/2010/wordml" xmlns:w15="http://schemas.microsoft.com/office/word/2012/wordml" xmlns:wpg="http://schemas.microsoft.com/office/word/2010/wordprocessingGroup" xmlns:wpi="http://schemas.microsoft.com/office/word/2010/wordprocessingInk" xmlns:wne="http://schemas.microsoft.com/office/word/2006/wordml" xmlns:wps="http://schemas.microsoft.com/office/word/2010/wordprocessingShape" mc:Ignorable="w14 w15 wp14">
   <w:body>
     <w:p>
       <w:pPr>
         <w:pStyle w:val="Title"/>
       </w:pPr>
-      <w:proofErr w:type="spellStart"/>
       <w:r>
         <w:t>Dokidoki</w:t>
       </w:r>
-      <w:proofErr w:type="spellEnd"/>
       <w:r>
         <w:t xml:space="preserve"> </w:t>
       </w:r>
@@ -29,14 +27,12 @@
       <w:r>
         <w:t xml:space="preserve">Author: </w:t>
       </w:r>
-      <w:proofErr w:type="spellStart"/>
       <w:r>
         <w:rPr>
           <w:rFonts w:hint="eastAsia"/>
         </w:rPr>
         <w:t>kesumu</w:t>
       </w:r>
-      <w:proofErr w:type="spellEnd"/>
     </w:p>
     <w:p>
       <w:pPr>
@@ -89,13 +85,8 @@
       <w:pPr>
         <w:spacing w:after="240"/>
       </w:pPr>
-      <w:proofErr w:type="spellStart"/>
-      <w:r>
-        <w:t>Dokidoki</w:t>
-      </w:r>
-      <w:proofErr w:type="spellEnd"/>
-      <w:r>
-        <w:t xml:space="preserve"> aimed at being a AVG development tool based on unity3d. It could improve the efficiency to develop AVG games and also could implement the one-time-code-multiple-platform-run based on the features of unity3d.</w:t>
+      <w:r>
+        <w:t>Dokidoki aimed at being a AVG development tool based on unity3d. It could improve the efficiency to develop AVG games and also could implement the one-time-code-multiple-platform-run based on the features of unity3d.</w:t>
       </w:r>
     </w:p>
     <w:p>
@@ -110,24 +101,20 @@
       <w:pPr>
         <w:pStyle w:val="Heading2"/>
       </w:pPr>
-      <w:proofErr w:type="spellStart"/>
       <w:r>
         <w:t>K</w:t>
       </w:r>
       <w:r>
         <w:t>irikiri</w:t>
       </w:r>
-      <w:proofErr w:type="spellEnd"/>
     </w:p>
     <w:p>
       <w:pPr>
         <w:pStyle w:val="Heading2"/>
       </w:pPr>
-      <w:proofErr w:type="spellStart"/>
       <w:r>
         <w:t>NScript</w:t>
       </w:r>
-      <w:proofErr w:type="spellEnd"/>
     </w:p>
     <w:p>
       <w:pPr>
@@ -158,24 +145,11 @@
       <w:r>
         <w:t xml:space="preserve"> is responsible for arranging </w:t>
       </w:r>
-      <w:proofErr w:type="spellStart"/>
       <w:r>
         <w:t>ever</w:t>
       </w:r>
       <w:r>
-        <w:t>y thing</w:t>
-      </w:r>
-      <w:proofErr w:type="spellEnd"/>
-      <w:r>
-        <w:t xml:space="preserve"> inside </w:t>
-      </w:r>
-      <w:proofErr w:type="spellStart"/>
-      <w:r>
-        <w:t>dokidoki</w:t>
-      </w:r>
-      <w:proofErr w:type="spellEnd"/>
-      <w:r>
-        <w:t xml:space="preserve"> system.</w:t>
+        <w:t>y thing inside dokidoki system.</w:t>
       </w:r>
       <w:r>
         <w:t xml:space="preserve"> </w:t>
@@ -328,547 +302,1565 @@
             <w:shd w:val="clear" w:color="auto" w:fill="E7E6E6" w:themeFill="background2"/>
           </w:tcPr>
           <w:p>
-            <w:r>
-              <w:t>W</w:t>
-            </w:r>
-            <w:r>
-              <w:t>orld</w:t>
-            </w:r>
-          </w:p>
-          <w:p>
-            <w:r>
-              <w:tab/>
-              <w:t xml:space="preserve">video </w:t>
-            </w:r>
-            <w:proofErr w:type="spellStart"/>
-            <w:r>
-              <w:t>src</w:t>
-            </w:r>
-            <w:proofErr w:type="spellEnd"/>
-            <w:r>
-              <w:t>=video0;</w:t>
-            </w:r>
-          </w:p>
-          <w:p>
-            <w:r>
-              <w:tab/>
-            </w:r>
-            <w:proofErr w:type="spellStart"/>
-            <w:r>
-              <w:t>bgm</w:t>
-            </w:r>
-            <w:proofErr w:type="spellEnd"/>
-            <w:r>
-              <w:t xml:space="preserve"> </w:t>
-            </w:r>
-            <w:proofErr w:type="spellStart"/>
-            <w:r>
-              <w:t>src</w:t>
-            </w:r>
-            <w:proofErr w:type="spellEnd"/>
-            <w:r>
-              <w:t>=bgm0 mode=loop;</w:t>
-            </w:r>
-          </w:p>
-          <w:p>
-            <w:r>
-              <w:tab/>
-            </w:r>
-            <w:proofErr w:type="spellStart"/>
-            <w:r>
-              <w:t>backgound</w:t>
-            </w:r>
-            <w:proofErr w:type="spellEnd"/>
-            <w:r>
-              <w:t xml:space="preserve"> </w:t>
-            </w:r>
-            <w:proofErr w:type="spellStart"/>
-            <w:r>
-              <w:t>src</w:t>
-            </w:r>
-            <w:proofErr w:type="spellEnd"/>
-            <w:r>
-              <w:t>=background0 transition=instant;</w:t>
-            </w:r>
-          </w:p>
-          <w:p>
-            <w:r>
-              <w:tab/>
-              <w:t>weather type=snow level=0.2 transition=gradual speed=0.5;</w:t>
-            </w:r>
-          </w:p>
-          <w:p>
-            <w:r>
-              <w:rPr>
-                <w:rFonts w:hint="eastAsia"/>
-              </w:rPr>
-              <w:tab/>
-            </w:r>
-            <w:r>
-              <w:rPr>
-                <w:rFonts w:hint="eastAsia"/>
-              </w:rPr>
-              <w:t>天空渐渐飘下了雪花。</w:t>
-            </w:r>
-            <w:r>
-              <w:rPr>
-                <w:rFonts w:hint="eastAsia"/>
+            <w:pPr>
+              <w:rPr>
+                <w:rFonts w:ascii="Times New Roman" w:eastAsia="Times New Roman" w:hAnsi="Times New Roman" w:cs="Times New Roman" w:hint="eastAsia"/>
+                <w:sz w:val="21"/>
+              </w:rPr>
+            </w:pPr>
+            <w:r>
+              <w:rPr>
+                <w:rFonts w:ascii="Menlo" w:eastAsia="Times New Roman" w:hAnsi="Menlo" w:cs="Menlo"/>
+                <w:color w:val="444444"/>
+                <w:sz w:val="21"/>
+              </w:rPr>
+              <w:t>world</w:t>
+            </w:r>
+            <w:r>
+              <w:rPr>
+                <w:rFonts w:ascii="Menlo" w:eastAsia="Times New Roman" w:hAnsi="Menlo" w:cs="Menlo"/>
+                <w:sz w:val="21"/>
+              </w:rPr>
+              <w:br/>
+            </w:r>
+            <w:r>
+              <w:rPr>
+                <w:rFonts w:ascii="Menlo" w:eastAsia="Times New Roman" w:hAnsi="Menlo" w:cs="Menlo"/>
+                <w:color w:val="444444"/>
+                <w:sz w:val="21"/>
+              </w:rPr>
+              <w:t>    video src=video0; </w:t>
+            </w:r>
+            <w:r>
+              <w:rPr>
+                <w:rFonts w:ascii="Menlo" w:eastAsia="Times New Roman" w:hAnsi="Menlo" w:cs="Menlo"/>
+                <w:i/>
+                <w:iCs/>
+                <w:color w:val="999988"/>
+                <w:sz w:val="21"/>
+              </w:rPr>
+              <w:t>//Play the video named video0</w:t>
+            </w:r>
+            <w:r>
+              <w:rPr>
+                <w:rFonts w:ascii="Menlo" w:eastAsia="Times New Roman" w:hAnsi="Menlo" w:cs="Menlo"/>
+                <w:sz w:val="21"/>
+              </w:rPr>
+              <w:br/>
+            </w:r>
+            <w:r>
+              <w:rPr>
+                <w:rFonts w:ascii="Menlo" w:eastAsia="Times New Roman" w:hAnsi="Menlo" w:cs="Menlo"/>
+                <w:color w:val="444444"/>
+                <w:sz w:val="21"/>
+              </w:rPr>
+              <w:t>    bgm src=bgm0 mode=loop; </w:t>
+            </w:r>
+            <w:r>
+              <w:rPr>
+                <w:rFonts w:ascii="Menlo" w:eastAsia="Times New Roman" w:hAnsi="Menlo" w:cs="Menlo"/>
+                <w:i/>
+                <w:iCs/>
+                <w:color w:val="999988"/>
+                <w:sz w:val="21"/>
+              </w:rPr>
+              <w:t>//Play the bgm named bgm0, in loop mode</w:t>
+            </w:r>
+            <w:r>
+              <w:rPr>
+                <w:rFonts w:ascii="Menlo" w:eastAsia="Times New Roman" w:hAnsi="Menlo" w:cs="Menlo"/>
+                <w:sz w:val="21"/>
+              </w:rPr>
+              <w:br/>
+            </w:r>
+            <w:r>
+              <w:rPr>
+                <w:rFonts w:ascii="Menlo" w:eastAsia="Times New Roman" w:hAnsi="Menlo" w:cs="Menlo"/>
+                <w:color w:val="444444"/>
+                <w:sz w:val="21"/>
+              </w:rPr>
+              <w:t>    backgound src=background0 transition=instant; </w:t>
+            </w:r>
+            <w:r>
+              <w:rPr>
+                <w:rFonts w:ascii="Menlo" w:eastAsia="Times New Roman" w:hAnsi="Menlo" w:cs="Menlo"/>
+                <w:i/>
+                <w:iCs/>
+                <w:color w:val="999988"/>
+                <w:sz w:val="21"/>
+              </w:rPr>
+              <w:t>//show the background named background0, in instant transition</w:t>
+            </w:r>
+            <w:r>
+              <w:rPr>
+                <w:rFonts w:ascii="Menlo" w:eastAsia="Times New Roman" w:hAnsi="Menlo" w:cs="Menlo"/>
+                <w:sz w:val="21"/>
+              </w:rPr>
+              <w:br/>
+            </w:r>
+            <w:r>
+              <w:rPr>
+                <w:rFonts w:ascii="Menlo" w:eastAsia="Times New Roman" w:hAnsi="Menlo" w:cs="Menlo"/>
+                <w:color w:val="444444"/>
+                <w:sz w:val="21"/>
+              </w:rPr>
+              <w:t>    weather type=snow level=</w:t>
+            </w:r>
+            <w:r>
+              <w:rPr>
+                <w:rFonts w:ascii="Menlo" w:eastAsia="Times New Roman" w:hAnsi="Menlo" w:cs="Menlo"/>
+                <w:color w:val="F57C00"/>
+                <w:sz w:val="21"/>
+              </w:rPr>
+              <w:t>0.2</w:t>
+            </w:r>
+            <w:r>
+              <w:rPr>
+                <w:rFonts w:ascii="Menlo" w:eastAsia="Times New Roman" w:hAnsi="Menlo" w:cs="Menlo"/>
+                <w:color w:val="444444"/>
+                <w:sz w:val="21"/>
+              </w:rPr>
+              <w:t>; </w:t>
+            </w:r>
+            <w:r>
+              <w:rPr>
+                <w:rFonts w:ascii="Menlo" w:eastAsia="Times New Roman" w:hAnsi="Menlo" w:cs="Menlo"/>
+                <w:i/>
+                <w:iCs/>
+                <w:color w:val="999988"/>
+                <w:sz w:val="21"/>
+              </w:rPr>
+              <w:t>//change the weather to snow, with level 0.2</w:t>
+            </w:r>
+            <w:r>
+              <w:rPr>
+                <w:rFonts w:ascii="Menlo" w:eastAsia="Times New Roman" w:hAnsi="Menlo" w:cs="Menlo"/>
+                <w:sz w:val="21"/>
+              </w:rPr>
+              <w:br/>
+            </w:r>
+            <w:r>
+              <w:rPr>
+                <w:rFonts w:ascii="Menlo" w:eastAsia="Times New Roman" w:hAnsi="Menlo" w:cs="Menlo"/>
+                <w:color w:val="444444"/>
+                <w:sz w:val="21"/>
+              </w:rPr>
+              <w:t>    </w:t>
+            </w:r>
+            <w:r>
+              <w:rPr>
+                <w:rFonts w:ascii="MS Mincho" w:eastAsia="MS Mincho" w:hAnsi="MS Mincho" w:cs="MS Mincho"/>
+                <w:color w:val="444444"/>
+                <w:sz w:val="21"/>
+              </w:rPr>
+              <w:t>天空</w:t>
+            </w:r>
+            <w:r>
+              <w:rPr>
+                <w:rFonts w:ascii="SimSun" w:eastAsia="SimSun" w:hAnsi="SimSun" w:cs="SimSun"/>
+                <w:color w:val="444444"/>
+                <w:sz w:val="21"/>
+              </w:rPr>
+              <w:t>渐渐飘</w:t>
+            </w:r>
+            <w:r>
+              <w:rPr>
+                <w:rFonts w:ascii="MS Mincho" w:eastAsia="MS Mincho" w:hAnsi="MS Mincho" w:cs="MS Mincho"/>
+                <w:color w:val="444444"/>
+                <w:sz w:val="21"/>
+              </w:rPr>
+              <w:t>下了雪花。</w:t>
+            </w:r>
+            <w:r>
+              <w:rPr>
+                <w:rFonts w:ascii="Menlo" w:eastAsia="Times New Roman" w:hAnsi="Menlo" w:cs="Menlo"/>
+                <w:color w:val="444444"/>
+                <w:sz w:val="21"/>
+              </w:rPr>
+              <w:t>&gt; </w:t>
+            </w:r>
+            <w:r>
+              <w:rPr>
+                <w:rFonts w:ascii="Menlo" w:eastAsia="Times New Roman" w:hAnsi="Menlo" w:cs="Menlo"/>
+                <w:i/>
+                <w:iCs/>
+                <w:color w:val="999988"/>
+                <w:sz w:val="21"/>
+              </w:rPr>
+              <w:t>//The aside from the world</w:t>
+            </w:r>
+            <w:r>
+              <w:rPr>
+                <w:rFonts w:ascii="Menlo" w:eastAsia="Times New Roman" w:hAnsi="Menlo" w:cs="Menlo"/>
+                <w:sz w:val="21"/>
+              </w:rPr>
+              <w:br/>
+            </w:r>
+            <w:r>
+              <w:rPr>
+                <w:rFonts w:ascii="Menlo" w:eastAsia="Times New Roman" w:hAnsi="Menlo" w:cs="Menlo"/>
+                <w:color w:val="444444"/>
+                <w:sz w:val="21"/>
+              </w:rPr>
+              <w:t>    </w:t>
+            </w:r>
+            <w:r>
+              <w:rPr>
+                <w:rFonts w:ascii="MS Mincho" w:eastAsia="MS Mincho" w:hAnsi="MS Mincho" w:cs="MS Mincho"/>
+                <w:color w:val="444444"/>
+                <w:sz w:val="21"/>
+              </w:rPr>
+              <w:t>在校</w:t>
+            </w:r>
+            <w:r>
+              <w:rPr>
+                <w:rFonts w:ascii="SimSun" w:eastAsia="SimSun" w:hAnsi="SimSun" w:cs="SimSun"/>
+                <w:color w:val="444444"/>
+                <w:sz w:val="21"/>
+              </w:rPr>
+              <w:t>门</w:t>
+            </w:r>
+            <w:r>
+              <w:rPr>
+                <w:rFonts w:ascii="MS Mincho" w:eastAsia="MS Mincho" w:hAnsi="MS Mincho" w:cs="MS Mincho"/>
+                <w:color w:val="444444"/>
+                <w:sz w:val="21"/>
+              </w:rPr>
+              <w:t>口</w:t>
+            </w:r>
+            <w:r>
+              <w:rPr>
+                <w:rFonts w:ascii="SimSun" w:eastAsia="SimSun" w:hAnsi="SimSun" w:cs="SimSun"/>
+                <w:color w:val="444444"/>
+                <w:sz w:val="21"/>
+              </w:rPr>
+              <w:t>隐约</w:t>
+            </w:r>
+            <w:r>
+              <w:rPr>
+                <w:rFonts w:ascii="MS Mincho" w:eastAsia="MS Mincho" w:hAnsi="MS Mincho" w:cs="MS Mincho"/>
+                <w:color w:val="444444"/>
+                <w:sz w:val="21"/>
+              </w:rPr>
+              <w:t>着有个人影。</w:t>
+            </w:r>
+            <w:r>
+              <w:rPr>
+                <w:rFonts w:ascii="Menlo" w:eastAsia="Times New Roman" w:hAnsi="Menlo" w:cs="Menlo"/>
+                <w:color w:val="444444"/>
+                <w:sz w:val="21"/>
               </w:rPr>
               <w:t>&gt;</w:t>
             </w:r>
-          </w:p>
-          <w:p>
-            <w:r>
-              <w:rPr>
-                <w:rFonts w:hint="eastAsia"/>
-              </w:rPr>
-              <w:tab/>
-            </w:r>
-            <w:r>
-              <w:rPr>
-                <w:rFonts w:hint="eastAsia"/>
-              </w:rPr>
-              <w:t>在校门口隐约着有个人影。</w:t>
-            </w:r>
-            <w:r>
-              <w:rPr>
-                <w:rFonts w:hint="eastAsia"/>
+            <w:r>
+              <w:rPr>
+                <w:rFonts w:ascii="Menlo" w:eastAsia="Times New Roman" w:hAnsi="Menlo" w:cs="Menlo"/>
+                <w:sz w:val="21"/>
+              </w:rPr>
+              <w:br/>
+            </w:r>
+            <w:r>
+              <w:rPr>
+                <w:rFonts w:ascii="Menlo" w:eastAsia="Times New Roman" w:hAnsi="Menlo" w:cs="Menlo"/>
+                <w:color w:val="444444"/>
+                <w:sz w:val="21"/>
+              </w:rPr>
+              <w:t>    sound src=sound0; </w:t>
+            </w:r>
+            <w:r>
+              <w:rPr>
+                <w:rFonts w:ascii="Menlo" w:eastAsia="Times New Roman" w:hAnsi="Menlo" w:cs="Menlo"/>
+                <w:i/>
+                <w:iCs/>
+                <w:color w:val="999988"/>
+                <w:sz w:val="21"/>
+              </w:rPr>
+              <w:t>//Play sound named sound0</w:t>
+            </w:r>
+            <w:r>
+              <w:rPr>
+                <w:rFonts w:ascii="Menlo" w:eastAsia="Times New Roman" w:hAnsi="Menlo" w:cs="Menlo"/>
+                <w:sz w:val="21"/>
+              </w:rPr>
+              <w:br/>
+            </w:r>
+            <w:r>
+              <w:rPr>
+                <w:rFonts w:ascii="Menlo" w:eastAsia="Times New Roman" w:hAnsi="Menlo" w:cs="Menlo"/>
+                <w:color w:val="444444"/>
+                <w:sz w:val="21"/>
+              </w:rPr>
+              <w:t>    </w:t>
+            </w:r>
+            <w:r>
+              <w:rPr>
+                <w:rFonts w:ascii="MS Mincho" w:eastAsia="MS Mincho" w:hAnsi="MS Mincho" w:cs="MS Mincho"/>
+                <w:color w:val="444444"/>
+                <w:sz w:val="21"/>
+              </w:rPr>
+              <w:t>我慢慢的走</w:t>
+            </w:r>
+            <w:r>
+              <w:rPr>
+                <w:rFonts w:ascii="SimSun" w:eastAsia="SimSun" w:hAnsi="SimSun" w:cs="SimSun"/>
+                <w:color w:val="444444"/>
+                <w:sz w:val="21"/>
+              </w:rPr>
+              <w:t>过</w:t>
+            </w:r>
+            <w:r>
+              <w:rPr>
+                <w:rFonts w:ascii="MS Mincho" w:eastAsia="MS Mincho" w:hAnsi="MS Mincho" w:cs="MS Mincho"/>
+                <w:color w:val="444444"/>
+                <w:sz w:val="21"/>
+              </w:rPr>
+              <w:t>去。</w:t>
+            </w:r>
+            <w:r>
+              <w:rPr>
+                <w:rFonts w:ascii="Menlo" w:eastAsia="Times New Roman" w:hAnsi="Menlo" w:cs="Menlo"/>
+                <w:color w:val="444444"/>
+                <w:sz w:val="21"/>
               </w:rPr>
               <w:t>&gt;</w:t>
             </w:r>
-            <w:bookmarkStart w:id="0" w:name="_GoBack"/>
-            <w:bookmarkEnd w:id="0"/>
-          </w:p>
-          <w:p>
-            <w:r>
-              <w:tab/>
-              <w:t xml:space="preserve">sound </w:t>
-            </w:r>
-            <w:proofErr w:type="spellStart"/>
-            <w:r>
-              <w:t>src</w:t>
-            </w:r>
-            <w:proofErr w:type="spellEnd"/>
-            <w:r>
-              <w:t>=sound0;</w:t>
-            </w:r>
-          </w:p>
-          <w:p>
-            <w:r>
-              <w:rPr>
-                <w:rFonts w:hint="eastAsia"/>
-              </w:rPr>
-              <w:tab/>
-            </w:r>
-            <w:r>
-              <w:rPr>
-                <w:rFonts w:hint="eastAsia"/>
-              </w:rPr>
-              <w:t>我慢慢的走过去。</w:t>
-            </w:r>
-            <w:r>
-              <w:rPr>
-                <w:rFonts w:hint="eastAsia"/>
+            <w:r>
+              <w:rPr>
+                <w:rFonts w:ascii="Menlo" w:eastAsia="Times New Roman" w:hAnsi="Menlo" w:cs="Menlo"/>
+                <w:sz w:val="21"/>
+              </w:rPr>
+              <w:br/>
+            </w:r>
+            <w:r>
+              <w:rPr>
+                <w:rFonts w:ascii="Menlo" w:eastAsia="Times New Roman" w:hAnsi="Menlo" w:cs="Menlo"/>
+                <w:sz w:val="21"/>
+              </w:rPr>
+              <w:br/>
+            </w:r>
+            <w:r>
+              <w:rPr>
+                <w:rFonts w:ascii="Menlo" w:eastAsia="Times New Roman" w:hAnsi="Menlo" w:cs="Menlo"/>
+                <w:color w:val="444444"/>
+                <w:sz w:val="21"/>
+              </w:rPr>
+              <w:t>dokiChan</w:t>
+            </w:r>
+            <w:r>
+              <w:rPr>
+                <w:rFonts w:ascii="Menlo" w:eastAsia="Times New Roman" w:hAnsi="Menlo" w:cs="Menlo"/>
+                <w:sz w:val="21"/>
+              </w:rPr>
+              <w:br/>
+            </w:r>
+            <w:r>
+              <w:rPr>
+                <w:rFonts w:ascii="Menlo" w:eastAsia="Times New Roman" w:hAnsi="Menlo" w:cs="Menlo"/>
+                <w:color w:val="444444"/>
+                <w:sz w:val="21"/>
+              </w:rPr>
+              <w:t>    role type=character name=</w:t>
+            </w:r>
+            <w:r>
+              <w:rPr>
+                <w:rFonts w:ascii="Menlo" w:eastAsia="Times New Roman" w:hAnsi="Menlo" w:cs="Menlo"/>
+                <w:color w:val="F57C00"/>
+                <w:sz w:val="21"/>
+              </w:rPr>
+              <w:t>"</w:t>
+            </w:r>
+            <w:r>
+              <w:rPr>
+                <w:rFonts w:ascii="MS Mincho" w:eastAsia="MS Mincho" w:hAnsi="MS Mincho" w:cs="MS Mincho"/>
+                <w:color w:val="F57C00"/>
+                <w:sz w:val="21"/>
+              </w:rPr>
+              <w:t>小雪</w:t>
+            </w:r>
+            <w:r>
+              <w:rPr>
+                <w:rFonts w:ascii="Menlo" w:eastAsia="Times New Roman" w:hAnsi="Menlo" w:cs="Menlo"/>
+                <w:color w:val="F57C00"/>
+                <w:sz w:val="21"/>
+              </w:rPr>
+              <w:t>"</w:t>
+            </w:r>
+            <w:r>
+              <w:rPr>
+                <w:rFonts w:ascii="Menlo" w:eastAsia="Times New Roman" w:hAnsi="Menlo" w:cs="Menlo"/>
+                <w:color w:val="444444"/>
+                <w:sz w:val="21"/>
+              </w:rPr>
+              <w:t>; </w:t>
+            </w:r>
+            <w:r>
+              <w:rPr>
+                <w:rFonts w:ascii="Menlo" w:eastAsia="Times New Roman" w:hAnsi="Menlo" w:cs="Menlo"/>
+                <w:i/>
+                <w:iCs/>
+                <w:color w:val="999988"/>
+                <w:sz w:val="21"/>
+              </w:rPr>
+              <w:t>//the dokiChan character type is character(not player), named </w:t>
+            </w:r>
+            <w:r>
+              <w:rPr>
+                <w:rFonts w:ascii="MS Mincho" w:eastAsia="MS Mincho" w:hAnsi="MS Mincho" w:cs="MS Mincho"/>
+                <w:i/>
+                <w:iCs/>
+                <w:color w:val="999988"/>
+                <w:sz w:val="21"/>
+              </w:rPr>
+              <w:t>小雪</w:t>
+            </w:r>
+            <w:r>
+              <w:rPr>
+                <w:rFonts w:ascii="Menlo" w:eastAsia="Times New Roman" w:hAnsi="Menlo" w:cs="Menlo"/>
+                <w:sz w:val="21"/>
+              </w:rPr>
+              <w:br/>
+            </w:r>
+            <w:r>
+              <w:rPr>
+                <w:rFonts w:ascii="Menlo" w:eastAsia="Times New Roman" w:hAnsi="Menlo" w:cs="Menlo"/>
+                <w:color w:val="444444"/>
+                <w:sz w:val="21"/>
+              </w:rPr>
+              <w:t>    move position=center transition=instant; </w:t>
+            </w:r>
+            <w:r>
+              <w:rPr>
+                <w:rFonts w:ascii="Menlo" w:eastAsia="Times New Roman" w:hAnsi="Menlo" w:cs="Menlo"/>
+                <w:i/>
+                <w:iCs/>
+                <w:color w:val="999988"/>
+                <w:sz w:val="21"/>
+              </w:rPr>
+              <w:t>//move dokiChan to center, in instant transition</w:t>
+            </w:r>
+            <w:r>
+              <w:rPr>
+                <w:rFonts w:ascii="Menlo" w:eastAsia="Times New Roman" w:hAnsi="Menlo" w:cs="Menlo"/>
+                <w:sz w:val="21"/>
+              </w:rPr>
+              <w:br/>
+            </w:r>
+            <w:r>
+              <w:rPr>
+                <w:rFonts w:ascii="Menlo" w:eastAsia="Times New Roman" w:hAnsi="Menlo" w:cs="Menlo"/>
+                <w:color w:val="444444"/>
+                <w:sz w:val="21"/>
+              </w:rPr>
+              <w:lastRenderedPageBreak/>
+              <w:t>    posture src=posture0; </w:t>
+            </w:r>
+            <w:r>
+              <w:rPr>
+                <w:rFonts w:ascii="Menlo" w:eastAsia="Times New Roman" w:hAnsi="Menlo" w:cs="Menlo"/>
+                <w:i/>
+                <w:iCs/>
+                <w:color w:val="999988"/>
+                <w:sz w:val="21"/>
+              </w:rPr>
+              <w:t>//The appearance of dokiChan is posture0</w:t>
+            </w:r>
+            <w:r>
+              <w:rPr>
+                <w:rFonts w:ascii="Menlo" w:eastAsia="Times New Roman" w:hAnsi="Menlo" w:cs="Menlo"/>
+                <w:sz w:val="21"/>
+              </w:rPr>
+              <w:br/>
+            </w:r>
+            <w:r>
+              <w:rPr>
+                <w:rFonts w:ascii="Menlo" w:eastAsia="Times New Roman" w:hAnsi="Menlo" w:cs="Menlo"/>
+                <w:color w:val="444444"/>
+                <w:sz w:val="21"/>
+              </w:rPr>
+              <w:t>    voice src=voice001 </w:t>
+            </w:r>
+            <w:r>
+              <w:rPr>
+                <w:rFonts w:ascii="MS Mincho" w:eastAsia="MS Mincho" w:hAnsi="MS Mincho" w:cs="MS Mincho"/>
+                <w:color w:val="444444"/>
+                <w:sz w:val="21"/>
+              </w:rPr>
+              <w:t>等你好久了。</w:t>
+            </w:r>
+            <w:r>
+              <w:rPr>
+                <w:rFonts w:ascii="Menlo" w:eastAsia="Times New Roman" w:hAnsi="Menlo" w:cs="Menlo"/>
+                <w:color w:val="444444"/>
+                <w:sz w:val="21"/>
+              </w:rPr>
+              <w:t>&gt;&gt;; </w:t>
+            </w:r>
+            <w:r>
+              <w:rPr>
+                <w:rFonts w:ascii="Menlo" w:eastAsia="Times New Roman" w:hAnsi="Menlo" w:cs="Menlo"/>
+                <w:i/>
+                <w:iCs/>
+                <w:color w:val="999988"/>
+                <w:sz w:val="21"/>
+              </w:rPr>
+              <w:t>//dokiChan speak voice named voice001, with text </w:t>
+            </w:r>
+            <w:r>
+              <w:rPr>
+                <w:rFonts w:ascii="MS Mincho" w:eastAsia="MS Mincho" w:hAnsi="MS Mincho" w:cs="MS Mincho"/>
+                <w:i/>
+                <w:iCs/>
+                <w:color w:val="999988"/>
+                <w:sz w:val="21"/>
+              </w:rPr>
+              <w:t>等你好久了。</w:t>
+            </w:r>
+            <w:r>
+              <w:rPr>
+                <w:rFonts w:ascii="Menlo" w:eastAsia="Times New Roman" w:hAnsi="Menlo" w:cs="Menlo"/>
+                <w:i/>
+                <w:iCs/>
+                <w:color w:val="999988"/>
+                <w:sz w:val="21"/>
+              </w:rPr>
+              <w:t>, and &gt;&gt; means dialog board change to next page</w:t>
+            </w:r>
+            <w:r>
+              <w:rPr>
+                <w:rFonts w:ascii="Menlo" w:eastAsia="Times New Roman" w:hAnsi="Menlo" w:cs="Menlo"/>
+                <w:sz w:val="21"/>
+              </w:rPr>
+              <w:br/>
+            </w:r>
+            <w:r>
+              <w:rPr>
+                <w:rFonts w:ascii="Menlo" w:eastAsia="Times New Roman" w:hAnsi="Menlo" w:cs="Menlo"/>
+                <w:color w:val="444444"/>
+                <w:sz w:val="21"/>
+              </w:rPr>
+              <w:t>    voice src=voice002 </w:t>
+            </w:r>
+            <w:r>
+              <w:rPr>
+                <w:rFonts w:ascii="MS Mincho" w:eastAsia="MS Mincho" w:hAnsi="MS Mincho" w:cs="MS Mincho"/>
+                <w:color w:val="444444"/>
+                <w:sz w:val="21"/>
+              </w:rPr>
+              <w:t>一直在等着你。</w:t>
+            </w:r>
+            <w:r>
+              <w:rPr>
+                <w:rFonts w:ascii="Menlo" w:eastAsia="Times New Roman" w:hAnsi="Menlo" w:cs="Menlo"/>
+                <w:color w:val="444444"/>
+                <w:sz w:val="21"/>
+              </w:rPr>
+              <w:t>&gt;&gt;;</w:t>
+            </w:r>
+            <w:r>
+              <w:rPr>
+                <w:rFonts w:ascii="Menlo" w:eastAsia="Times New Roman" w:hAnsi="Menlo" w:cs="Menlo"/>
+                <w:sz w:val="21"/>
+              </w:rPr>
+              <w:br/>
+            </w:r>
+            <w:r>
+              <w:rPr>
+                <w:rFonts w:ascii="Menlo" w:eastAsia="Times New Roman" w:hAnsi="Menlo" w:cs="Menlo"/>
+                <w:color w:val="444444"/>
+                <w:sz w:val="21"/>
+              </w:rPr>
+              <w:t>    voice src=voice003 </w:t>
+            </w:r>
+            <w:r>
+              <w:rPr>
+                <w:rFonts w:ascii="SimSun" w:eastAsia="SimSun" w:hAnsi="SimSun" w:cs="SimSun"/>
+                <w:color w:val="444444"/>
+                <w:sz w:val="21"/>
+              </w:rPr>
+              <w:t>还以为你不来了呢。</w:t>
+            </w:r>
+            <w:r>
+              <w:rPr>
+                <w:rFonts w:ascii="Menlo" w:eastAsia="Times New Roman" w:hAnsi="Menlo" w:cs="Menlo"/>
+                <w:color w:val="444444"/>
+                <w:sz w:val="21"/>
+              </w:rPr>
+              <w:t>&gt;&gt;;</w:t>
+            </w:r>
+            <w:r>
+              <w:rPr>
+                <w:rFonts w:ascii="Menlo" w:eastAsia="Times New Roman" w:hAnsi="Menlo" w:cs="Menlo"/>
+                <w:sz w:val="21"/>
+              </w:rPr>
+              <w:br/>
+            </w:r>
+            <w:r>
+              <w:rPr>
+                <w:rFonts w:ascii="Menlo" w:eastAsia="Times New Roman" w:hAnsi="Menlo" w:cs="Menlo"/>
+                <w:sz w:val="21"/>
+              </w:rPr>
+              <w:br/>
+            </w:r>
+            <w:r>
+              <w:rPr>
+                <w:rFonts w:ascii="Menlo" w:eastAsia="Times New Roman" w:hAnsi="Menlo" w:cs="Menlo"/>
+                <w:color w:val="444444"/>
+                <w:sz w:val="21"/>
+              </w:rPr>
+              <w:t>[</w:t>
+            </w:r>
+            <w:r>
+              <w:rPr>
+                <w:rFonts w:ascii="MS Mincho" w:eastAsia="MS Mincho" w:hAnsi="MS Mincho" w:cs="MS Mincho"/>
+                <w:color w:val="444444"/>
+                <w:sz w:val="21"/>
+              </w:rPr>
+              <w:t>我抬起</w:t>
+            </w:r>
+            <w:r>
+              <w:rPr>
+                <w:rFonts w:ascii="SimSun" w:eastAsia="SimSun" w:hAnsi="SimSun" w:cs="SimSun"/>
+                <w:color w:val="444444"/>
+                <w:sz w:val="21"/>
+              </w:rPr>
+              <w:t>头</w:t>
+            </w:r>
+            <w:r>
+              <w:rPr>
+                <w:rFonts w:ascii="MS Mincho" w:eastAsia="MS Mincho" w:hAnsi="MS Mincho" w:cs="MS Mincho"/>
+                <w:color w:val="444444"/>
+                <w:sz w:val="21"/>
+              </w:rPr>
+              <w:t>看着她的</w:t>
+            </w:r>
+            <w:r>
+              <w:rPr>
+                <w:rFonts w:ascii="SimSun" w:eastAsia="SimSun" w:hAnsi="SimSun" w:cs="SimSun"/>
+                <w:color w:val="444444"/>
+                <w:sz w:val="21"/>
+              </w:rPr>
+              <w:t>脸</w:t>
+            </w:r>
+            <w:r>
+              <w:rPr>
+                <w:rFonts w:ascii="MS Mincho" w:eastAsia="MS Mincho" w:hAnsi="MS Mincho" w:cs="MS Mincho"/>
+                <w:color w:val="444444"/>
+                <w:sz w:val="21"/>
+              </w:rPr>
+              <w:t>，向她走了</w:t>
+            </w:r>
+            <w:r>
+              <w:rPr>
+                <w:rFonts w:ascii="SimSun" w:eastAsia="SimSun" w:hAnsi="SimSun" w:cs="SimSun"/>
+                <w:color w:val="444444"/>
+                <w:sz w:val="21"/>
+              </w:rPr>
+              <w:t>过</w:t>
+            </w:r>
+            <w:r>
+              <w:rPr>
+                <w:rFonts w:ascii="MS Mincho" w:eastAsia="MS Mincho" w:hAnsi="MS Mincho" w:cs="MS Mincho"/>
+                <w:color w:val="444444"/>
+                <w:sz w:val="21"/>
+              </w:rPr>
+              <w:t>去</w:t>
+            </w:r>
+            <w:r>
+              <w:rPr>
+                <w:rFonts w:ascii="Menlo" w:eastAsia="Times New Roman" w:hAnsi="Menlo" w:cs="Menlo"/>
+                <w:color w:val="444444"/>
+                <w:sz w:val="21"/>
+              </w:rPr>
+              <w:t>(option011, sample1) | </w:t>
+            </w:r>
+            <w:r>
+              <w:rPr>
+                <w:rFonts w:ascii="MS Mincho" w:eastAsia="MS Mincho" w:hAnsi="MS Mincho" w:cs="MS Mincho"/>
+                <w:color w:val="444444"/>
+                <w:sz w:val="21"/>
+              </w:rPr>
+              <w:t>我只是呆站着那儿，一</w:t>
+            </w:r>
+            <w:r>
+              <w:rPr>
+                <w:rFonts w:ascii="SimSun" w:eastAsia="SimSun" w:hAnsi="SimSun" w:cs="SimSun"/>
+                <w:color w:val="444444"/>
+                <w:sz w:val="21"/>
+              </w:rPr>
+              <w:t>动</w:t>
+            </w:r>
+            <w:r>
+              <w:rPr>
+                <w:rFonts w:ascii="MS Mincho" w:eastAsia="MS Mincho" w:hAnsi="MS Mincho" w:cs="MS Mincho"/>
+                <w:color w:val="444444"/>
+                <w:sz w:val="21"/>
+              </w:rPr>
+              <w:t>也不</w:t>
+            </w:r>
+            <w:r>
+              <w:rPr>
+                <w:rFonts w:ascii="SimSun" w:eastAsia="SimSun" w:hAnsi="SimSun" w:cs="SimSun"/>
+                <w:color w:val="444444"/>
+                <w:sz w:val="21"/>
+              </w:rPr>
+              <w:t>动</w:t>
+            </w:r>
+            <w:r>
+              <w:rPr>
+                <w:rFonts w:ascii="MS Mincho" w:eastAsia="MS Mincho" w:hAnsi="MS Mincho" w:cs="MS Mincho"/>
+                <w:color w:val="444444"/>
+                <w:sz w:val="21"/>
+              </w:rPr>
+              <w:t>的</w:t>
+            </w:r>
+            <w:r>
+              <w:rPr>
+                <w:rFonts w:ascii="Menlo" w:eastAsia="Times New Roman" w:hAnsi="Menlo" w:cs="Menlo"/>
+                <w:color w:val="444444"/>
+                <w:sz w:val="21"/>
+              </w:rPr>
+              <w:t>(option012, sample1)] </w:t>
+            </w:r>
+            <w:r>
+              <w:rPr>
+                <w:rFonts w:ascii="Menlo" w:eastAsia="Times New Roman" w:hAnsi="Menlo" w:cs="Menlo"/>
+                <w:i/>
+                <w:iCs/>
+                <w:color w:val="999988"/>
+                <w:sz w:val="21"/>
+              </w:rPr>
+              <w:t>//Here means the option and the dokiScript name contains the option</w:t>
+            </w:r>
+            <w:r>
+              <w:rPr>
+                <w:rFonts w:ascii="Menlo" w:eastAsia="Times New Roman" w:hAnsi="Menlo" w:cs="Menlo"/>
+                <w:sz w:val="21"/>
+              </w:rPr>
+              <w:br/>
+            </w:r>
+            <w:r>
+              <w:rPr>
+                <w:rFonts w:ascii="Menlo" w:eastAsia="Times New Roman" w:hAnsi="Menlo" w:cs="Menlo"/>
+                <w:sz w:val="21"/>
+              </w:rPr>
+              <w:br/>
+            </w:r>
+            <w:r>
+              <w:rPr>
+                <w:rFonts w:ascii="Menlo" w:eastAsia="Times New Roman" w:hAnsi="Menlo" w:cs="Menlo"/>
+                <w:color w:val="444444"/>
+                <w:sz w:val="21"/>
+              </w:rPr>
+              <w:t>&lt;option011&gt; </w:t>
+            </w:r>
+            <w:r>
+              <w:rPr>
+                <w:rFonts w:ascii="Menlo" w:eastAsia="Times New Roman" w:hAnsi="Menlo" w:cs="Menlo"/>
+                <w:i/>
+                <w:iCs/>
+                <w:color w:val="999988"/>
+                <w:sz w:val="21"/>
+              </w:rPr>
+              <w:t>//the option named option011, in sample1 file(this file)</w:t>
+            </w:r>
+            <w:r>
+              <w:rPr>
+                <w:rFonts w:ascii="Menlo" w:eastAsia="Times New Roman" w:hAnsi="Menlo" w:cs="Menlo"/>
+                <w:sz w:val="21"/>
+              </w:rPr>
+              <w:br/>
+            </w:r>
+            <w:r>
+              <w:rPr>
+                <w:rFonts w:ascii="Menlo" w:eastAsia="Times New Roman" w:hAnsi="Menlo" w:cs="Menlo"/>
+                <w:sz w:val="21"/>
+              </w:rPr>
+              <w:br/>
+            </w:r>
+            <w:r>
+              <w:rPr>
+                <w:rFonts w:ascii="Menlo" w:eastAsia="Times New Roman" w:hAnsi="Menlo" w:cs="Menlo"/>
+                <w:color w:val="444444"/>
+                <w:sz w:val="21"/>
+              </w:rPr>
+              <w:t>{   </w:t>
+            </w:r>
+            <w:r>
+              <w:rPr>
+                <w:rFonts w:ascii="Menlo" w:eastAsia="Times New Roman" w:hAnsi="Menlo" w:cs="Menlo"/>
+                <w:i/>
+                <w:iCs/>
+                <w:color w:val="999988"/>
+                <w:sz w:val="21"/>
+              </w:rPr>
+              <w:t>//code in {} is locked, player could not do any operations suck as skip, save, load, config, click and so on</w:t>
+            </w:r>
+            <w:r>
+              <w:rPr>
+                <w:rFonts w:ascii="Menlo" w:eastAsia="Times New Roman" w:hAnsi="Menlo" w:cs="Menlo"/>
+                <w:sz w:val="21"/>
+              </w:rPr>
+              <w:br/>
+            </w:r>
+            <w:r>
+              <w:rPr>
+                <w:rFonts w:ascii="Menlo" w:eastAsia="Times New Roman" w:hAnsi="Menlo" w:cs="Menlo"/>
+                <w:color w:val="444444"/>
+                <w:sz w:val="21"/>
+              </w:rPr>
+              <w:t>world</w:t>
+            </w:r>
+            <w:r>
+              <w:rPr>
+                <w:rFonts w:ascii="Menlo" w:eastAsia="Times New Roman" w:hAnsi="Menlo" w:cs="Menlo"/>
+                <w:sz w:val="21"/>
+              </w:rPr>
+              <w:br/>
+            </w:r>
+            <w:r>
+              <w:rPr>
+                <w:rFonts w:ascii="Menlo" w:eastAsia="Times New Roman" w:hAnsi="Menlo" w:cs="Menlo"/>
+                <w:color w:val="444444"/>
+                <w:sz w:val="21"/>
+              </w:rPr>
+              <w:t>    </w:t>
+            </w:r>
+            <w:r>
+              <w:rPr>
+                <w:rFonts w:ascii="MS Mincho" w:eastAsia="MS Mincho" w:hAnsi="MS Mincho" w:cs="MS Mincho"/>
+                <w:color w:val="444444"/>
+                <w:sz w:val="21"/>
+              </w:rPr>
+              <w:t>我微笑着走了</w:t>
+            </w:r>
+            <w:r>
+              <w:rPr>
+                <w:rFonts w:ascii="SimSun" w:eastAsia="SimSun" w:hAnsi="SimSun" w:cs="SimSun"/>
+                <w:color w:val="444444"/>
+                <w:sz w:val="21"/>
+              </w:rPr>
+              <w:t>过</w:t>
+            </w:r>
+            <w:r>
+              <w:rPr>
+                <w:rFonts w:ascii="MS Mincho" w:eastAsia="MS Mincho" w:hAnsi="MS Mincho" w:cs="MS Mincho"/>
+                <w:color w:val="444444"/>
+                <w:sz w:val="21"/>
+              </w:rPr>
+              <w:t>去。</w:t>
+            </w:r>
+            <w:r>
+              <w:rPr>
+                <w:rFonts w:ascii="Menlo" w:eastAsia="Times New Roman" w:hAnsi="Menlo" w:cs="Menlo"/>
+                <w:color w:val="444444"/>
+                <w:sz w:val="21"/>
+              </w:rPr>
+              <w:t>&gt;&gt;</w:t>
+            </w:r>
+            <w:r>
+              <w:rPr>
+                <w:rFonts w:ascii="Menlo" w:eastAsia="Times New Roman" w:hAnsi="Menlo" w:cs="Menlo"/>
+                <w:sz w:val="21"/>
+              </w:rPr>
+              <w:br/>
+            </w:r>
+            <w:r>
+              <w:rPr>
+                <w:rFonts w:ascii="Menlo" w:eastAsia="Times New Roman" w:hAnsi="Menlo" w:cs="Menlo"/>
+                <w:sz w:val="21"/>
+              </w:rPr>
+              <w:br/>
+            </w:r>
+            <w:r>
+              <w:rPr>
+                <w:rFonts w:ascii="Menlo" w:eastAsia="Times New Roman" w:hAnsi="Menlo" w:cs="Menlo"/>
+                <w:color w:val="444444"/>
+                <w:sz w:val="21"/>
+              </w:rPr>
+              <w:t>player</w:t>
+            </w:r>
+            <w:r>
+              <w:rPr>
+                <w:rFonts w:ascii="Menlo" w:eastAsia="Times New Roman" w:hAnsi="Menlo" w:cs="Menlo"/>
+                <w:sz w:val="21"/>
+              </w:rPr>
+              <w:br/>
+            </w:r>
+            <w:r>
+              <w:rPr>
+                <w:rFonts w:ascii="Menlo" w:eastAsia="Times New Roman" w:hAnsi="Menlo" w:cs="Menlo"/>
+                <w:color w:val="444444"/>
+                <w:sz w:val="21"/>
+              </w:rPr>
+              <w:t>    role type=player;</w:t>
+            </w:r>
+            <w:r>
+              <w:rPr>
+                <w:rFonts w:ascii="Menlo" w:eastAsia="Times New Roman" w:hAnsi="Menlo" w:cs="Menlo"/>
+                <w:sz w:val="21"/>
+              </w:rPr>
+              <w:br/>
+            </w:r>
+            <w:r>
+              <w:rPr>
+                <w:rFonts w:ascii="Menlo" w:eastAsia="Times New Roman" w:hAnsi="Menlo" w:cs="Menlo"/>
+                <w:color w:val="444444"/>
+                <w:sz w:val="21"/>
+              </w:rPr>
+              <w:t>    face src=happyFace1;</w:t>
+            </w:r>
+            <w:r>
+              <w:rPr>
+                <w:rFonts w:ascii="Menlo" w:eastAsia="Times New Roman" w:hAnsi="Menlo" w:cs="Menlo"/>
+                <w:sz w:val="21"/>
+              </w:rPr>
+              <w:br/>
+            </w:r>
+            <w:r>
+              <w:rPr>
+                <w:rFonts w:ascii="Menlo" w:eastAsia="Times New Roman" w:hAnsi="Menlo" w:cs="Menlo"/>
+                <w:color w:val="444444"/>
+                <w:sz w:val="21"/>
+              </w:rPr>
+              <w:t>    voice </w:t>
+            </w:r>
+            <w:r>
+              <w:rPr>
+                <w:rFonts w:ascii="MS Mincho" w:eastAsia="MS Mincho" w:hAnsi="MS Mincho" w:cs="MS Mincho"/>
+                <w:color w:val="444444"/>
+                <w:sz w:val="21"/>
+              </w:rPr>
+              <w:t>怎么会呢，我</w:t>
+            </w:r>
+            <w:r>
+              <w:rPr>
+                <w:rFonts w:ascii="SimSun" w:eastAsia="SimSun" w:hAnsi="SimSun" w:cs="SimSun"/>
+                <w:color w:val="444444"/>
+                <w:sz w:val="21"/>
+              </w:rPr>
+              <w:t>们</w:t>
+            </w:r>
+            <w:r>
+              <w:rPr>
+                <w:rFonts w:ascii="MS Mincho" w:eastAsia="MS Mincho" w:hAnsi="MS Mincho" w:cs="MS Mincho"/>
+                <w:color w:val="444444"/>
+                <w:sz w:val="21"/>
+              </w:rPr>
+              <w:t>不是</w:t>
+            </w:r>
+            <w:r>
+              <w:rPr>
+                <w:rFonts w:ascii="SimSun" w:eastAsia="SimSun" w:hAnsi="SimSun" w:cs="SimSun"/>
+                <w:color w:val="444444"/>
+                <w:sz w:val="21"/>
+              </w:rPr>
+              <w:t>约</w:t>
+            </w:r>
+            <w:r>
+              <w:rPr>
+                <w:rFonts w:ascii="MS Mincho" w:eastAsia="MS Mincho" w:hAnsi="MS Mincho" w:cs="MS Mincho"/>
+                <w:color w:val="444444"/>
+                <w:sz w:val="21"/>
+              </w:rPr>
+              <w:t>好了么。</w:t>
+            </w:r>
+            <w:r>
+              <w:rPr>
+                <w:rFonts w:ascii="Menlo" w:eastAsia="Times New Roman" w:hAnsi="Menlo" w:cs="Menlo"/>
+                <w:color w:val="444444"/>
+                <w:sz w:val="21"/>
+              </w:rPr>
+              <w:t>&gt;&gt;; </w:t>
+            </w:r>
+            <w:r>
+              <w:rPr>
+                <w:rFonts w:ascii="Menlo" w:eastAsia="Times New Roman" w:hAnsi="Menlo" w:cs="Menlo"/>
+                <w:i/>
+                <w:iCs/>
+                <w:color w:val="999988"/>
+                <w:sz w:val="21"/>
+              </w:rPr>
+              <w:t>//Player leaves out the voice source</w:t>
+            </w:r>
+            <w:r>
+              <w:rPr>
+                <w:rFonts w:ascii="Menlo" w:eastAsia="Times New Roman" w:hAnsi="Menlo" w:cs="Menlo"/>
+                <w:sz w:val="21"/>
+              </w:rPr>
+              <w:br/>
+            </w:r>
+            <w:r>
+              <w:rPr>
+                <w:rFonts w:ascii="Menlo" w:eastAsia="Times New Roman" w:hAnsi="Menlo" w:cs="Menlo"/>
+                <w:color w:val="444444"/>
+                <w:sz w:val="21"/>
+              </w:rPr>
+              <w:t>    </w:t>
+            </w:r>
+            <w:r>
+              <w:rPr>
+                <w:rFonts w:ascii="Menlo" w:eastAsia="Times New Roman" w:hAnsi="Menlo" w:cs="Menlo"/>
+                <w:sz w:val="21"/>
+              </w:rPr>
+              <w:br/>
+            </w:r>
+            <w:r>
+              <w:rPr>
+                <w:rFonts w:ascii="Menlo" w:eastAsia="Times New Roman" w:hAnsi="Menlo" w:cs="Menlo"/>
+                <w:color w:val="444444"/>
+                <w:sz w:val="21"/>
+              </w:rPr>
+              <w:t>}</w:t>
+            </w:r>
+            <w:r>
+              <w:rPr>
+                <w:rFonts w:ascii="Menlo" w:eastAsia="Times New Roman" w:hAnsi="Menlo" w:cs="Menlo"/>
+                <w:sz w:val="21"/>
+              </w:rPr>
+              <w:br/>
+            </w:r>
+            <w:r>
+              <w:rPr>
+                <w:rFonts w:ascii="Menlo" w:eastAsia="Times New Roman" w:hAnsi="Menlo" w:cs="Menlo"/>
+                <w:sz w:val="21"/>
+              </w:rPr>
+              <w:br/>
+            </w:r>
+            <w:r>
+              <w:rPr>
+                <w:rFonts w:ascii="Menlo" w:eastAsia="Times New Roman" w:hAnsi="Menlo" w:cs="Menlo"/>
+                <w:color w:val="444444"/>
+                <w:sz w:val="21"/>
+              </w:rPr>
+              <w:t>dokiChan</w:t>
+            </w:r>
+            <w:r>
+              <w:rPr>
+                <w:rFonts w:ascii="Menlo" w:eastAsia="Times New Roman" w:hAnsi="Menlo" w:cs="Menlo"/>
+                <w:sz w:val="21"/>
+              </w:rPr>
+              <w:br/>
+            </w:r>
+            <w:r>
+              <w:rPr>
+                <w:rFonts w:ascii="Menlo" w:eastAsia="Times New Roman" w:hAnsi="Menlo" w:cs="Menlo"/>
+                <w:color w:val="444444"/>
+                <w:sz w:val="21"/>
+              </w:rPr>
+              <w:t>    move position=(</w:t>
+            </w:r>
+            <w:r>
+              <w:rPr>
+                <w:rFonts w:ascii="Menlo" w:eastAsia="Times New Roman" w:hAnsi="Menlo" w:cs="Menlo"/>
+                <w:color w:val="F57C00"/>
+                <w:sz w:val="21"/>
+              </w:rPr>
+              <w:t>0.45</w:t>
+            </w:r>
+            <w:r>
+              <w:rPr>
+                <w:rFonts w:ascii="Menlo" w:eastAsia="Times New Roman" w:hAnsi="Menlo" w:cs="Menlo"/>
+                <w:color w:val="444444"/>
+                <w:sz w:val="21"/>
+              </w:rPr>
+              <w:t>,</w:t>
+            </w:r>
+            <w:r>
+              <w:rPr>
+                <w:rFonts w:ascii="Menlo" w:eastAsia="Times New Roman" w:hAnsi="Menlo" w:cs="Menlo"/>
+                <w:color w:val="F57C00"/>
+                <w:sz w:val="21"/>
+              </w:rPr>
+              <w:t>0</w:t>
+            </w:r>
+            <w:r>
+              <w:rPr>
+                <w:rFonts w:ascii="Menlo" w:eastAsia="Times New Roman" w:hAnsi="Menlo" w:cs="Menlo"/>
+                <w:color w:val="444444"/>
+                <w:sz w:val="21"/>
+              </w:rPr>
+              <w:t>,</w:t>
+            </w:r>
+            <w:r>
+              <w:rPr>
+                <w:rFonts w:ascii="Menlo" w:eastAsia="Times New Roman" w:hAnsi="Menlo" w:cs="Menlo"/>
+                <w:color w:val="F57C00"/>
+                <w:sz w:val="21"/>
+              </w:rPr>
+              <w:t>0</w:t>
+            </w:r>
+            <w:r>
+              <w:rPr>
+                <w:rFonts w:ascii="Menlo" w:eastAsia="Times New Roman" w:hAnsi="Menlo" w:cs="Menlo"/>
+                <w:color w:val="444444"/>
+                <w:sz w:val="21"/>
+              </w:rPr>
+              <w:t>) transition=instant;        </w:t>
+            </w:r>
+            <w:r>
+              <w:rPr>
+                <w:rFonts w:ascii="Menlo" w:eastAsia="Times New Roman" w:hAnsi="Menlo" w:cs="Menlo"/>
+                <w:i/>
+                <w:iCs/>
+                <w:color w:val="999988"/>
+                <w:sz w:val="21"/>
+              </w:rPr>
+              <w:t>//Here, (x=0.45, y=0, z=0) could be 0.45</w:t>
+            </w:r>
+            <w:r>
+              <w:rPr>
+                <w:rFonts w:ascii="Menlo" w:eastAsia="Times New Roman" w:hAnsi="Menlo" w:cs="Menlo"/>
+                <w:sz w:val="21"/>
+              </w:rPr>
+              <w:br/>
+            </w:r>
+            <w:r>
+              <w:rPr>
+                <w:rFonts w:ascii="Menlo" w:eastAsia="Times New Roman" w:hAnsi="Menlo" w:cs="Menlo"/>
+                <w:color w:val="444444"/>
+                <w:sz w:val="21"/>
+              </w:rPr>
+              <w:t>    voice src=voice004 </w:t>
+            </w:r>
+            <w:r>
+              <w:rPr>
+                <w:rFonts w:ascii="MS Mincho" w:eastAsia="MS Mincho" w:hAnsi="MS Mincho" w:cs="MS Mincho"/>
+                <w:color w:val="444444"/>
+                <w:sz w:val="21"/>
+              </w:rPr>
+              <w:t>是呢，一年前的</w:t>
+            </w:r>
+            <w:r>
+              <w:rPr>
+                <w:rFonts w:ascii="SimSun" w:eastAsia="SimSun" w:hAnsi="SimSun" w:cs="SimSun"/>
+                <w:color w:val="444444"/>
+                <w:sz w:val="21"/>
+              </w:rPr>
+              <w:t>约</w:t>
+            </w:r>
+            <w:r>
+              <w:rPr>
+                <w:rFonts w:ascii="MS Mincho" w:eastAsia="MS Mincho" w:hAnsi="MS Mincho" w:cs="MS Mincho"/>
+                <w:color w:val="444444"/>
+                <w:sz w:val="21"/>
+              </w:rPr>
+              <w:t>定。</w:t>
+            </w:r>
+            <w:r>
+              <w:rPr>
+                <w:rFonts w:ascii="Menlo" w:eastAsia="Times New Roman" w:hAnsi="Menlo" w:cs="Menlo"/>
+                <w:color w:val="444444"/>
+                <w:sz w:val="21"/>
+              </w:rPr>
+              <w:t>&gt;&gt;;</w:t>
+            </w:r>
+            <w:r>
+              <w:rPr>
+                <w:rFonts w:ascii="Menlo" w:eastAsia="Times New Roman" w:hAnsi="Menlo" w:cs="Menlo"/>
+                <w:sz w:val="21"/>
+              </w:rPr>
+              <w:br/>
+            </w:r>
+            <w:r>
+              <w:rPr>
+                <w:rFonts w:ascii="Menlo" w:eastAsia="Times New Roman" w:hAnsi="Menlo" w:cs="Menlo"/>
+                <w:sz w:val="21"/>
+              </w:rPr>
+              <w:br/>
+            </w:r>
+            <w:r>
+              <w:rPr>
+                <w:rFonts w:ascii="Menlo" w:eastAsia="Times New Roman" w:hAnsi="Menlo" w:cs="Menlo"/>
+                <w:color w:val="444444"/>
+                <w:sz w:val="21"/>
+              </w:rPr>
+              <w:t>player</w:t>
+            </w:r>
+            <w:r>
+              <w:rPr>
+                <w:rFonts w:ascii="Menlo" w:eastAsia="Times New Roman" w:hAnsi="Menlo" w:cs="Menlo"/>
+                <w:sz w:val="21"/>
+              </w:rPr>
+              <w:br/>
+            </w:r>
+            <w:r>
+              <w:rPr>
+                <w:rFonts w:ascii="Menlo" w:eastAsia="Times New Roman" w:hAnsi="Menlo" w:cs="Menlo"/>
+                <w:color w:val="444444"/>
+                <w:sz w:val="21"/>
+              </w:rPr>
+              <w:t>    voice </w:t>
+            </w:r>
+            <w:r>
+              <w:rPr>
+                <w:rFonts w:ascii="SimSun" w:eastAsia="SimSun" w:hAnsi="SimSun" w:cs="SimSun"/>
+                <w:color w:val="444444"/>
+                <w:sz w:val="21"/>
+              </w:rPr>
+              <w:t>嗯，一年过去了。</w:t>
+            </w:r>
+            <w:r>
+              <w:rPr>
+                <w:rFonts w:ascii="Menlo" w:eastAsia="Times New Roman" w:hAnsi="Menlo" w:cs="Menlo"/>
+                <w:color w:val="444444"/>
+                <w:sz w:val="21"/>
+              </w:rPr>
+              <w:t>&gt;&gt;;</w:t>
+            </w:r>
+            <w:r>
+              <w:rPr>
+                <w:rFonts w:ascii="Menlo" w:eastAsia="Times New Roman" w:hAnsi="Menlo" w:cs="Menlo"/>
+                <w:sz w:val="21"/>
+              </w:rPr>
+              <w:br/>
+            </w:r>
+            <w:r>
+              <w:rPr>
+                <w:rFonts w:ascii="Menlo" w:eastAsia="Times New Roman" w:hAnsi="Menlo" w:cs="Menlo"/>
+                <w:sz w:val="21"/>
+              </w:rPr>
+              <w:br/>
+            </w:r>
+            <w:r>
+              <w:rPr>
+                <w:rFonts w:ascii="Menlo" w:eastAsia="Times New Roman" w:hAnsi="Menlo" w:cs="Menlo"/>
+                <w:color w:val="444444"/>
+                <w:sz w:val="21"/>
+              </w:rPr>
+              <w:t>(sample2) </w:t>
+            </w:r>
+            <w:r>
+              <w:rPr>
+                <w:rFonts w:ascii="Menlo" w:eastAsia="Times New Roman" w:hAnsi="Menlo" w:cs="Menlo"/>
+                <w:i/>
+                <w:iCs/>
+                <w:color w:val="999988"/>
+                <w:sz w:val="21"/>
+              </w:rPr>
+              <w:t>//Here means then the next dokiScript is sample2</w:t>
+            </w:r>
+            <w:r>
+              <w:rPr>
+                <w:rFonts w:ascii="Menlo" w:eastAsia="Times New Roman" w:hAnsi="Menlo" w:cs="Menlo"/>
+                <w:sz w:val="21"/>
+              </w:rPr>
+              <w:br/>
+            </w:r>
+            <w:r>
+              <w:rPr>
+                <w:rFonts w:ascii="Menlo" w:eastAsia="Times New Roman" w:hAnsi="Menlo" w:cs="Menlo"/>
+                <w:color w:val="444444"/>
+                <w:sz w:val="21"/>
+              </w:rPr>
+              <w:t>    </w:t>
+            </w:r>
+            <w:r>
+              <w:rPr>
+                <w:rFonts w:ascii="Menlo" w:eastAsia="Times New Roman" w:hAnsi="Menlo" w:cs="Menlo"/>
+                <w:sz w:val="21"/>
+              </w:rPr>
+              <w:br/>
+            </w:r>
+            <w:r>
+              <w:rPr>
+                <w:rFonts w:ascii="Menlo" w:eastAsia="Times New Roman" w:hAnsi="Menlo" w:cs="Menlo"/>
+                <w:color w:val="444444"/>
+                <w:sz w:val="21"/>
+              </w:rPr>
+              <w:t>&lt;</w:t>
+            </w:r>
+            <w:r>
+              <w:rPr>
+                <w:rFonts w:ascii="Menlo" w:eastAsia="Times New Roman" w:hAnsi="Menlo" w:cs="Menlo"/>
+                <w:color w:val="444444"/>
+                <w:sz w:val="21"/>
+              </w:rPr>
+              <w:t>option012</w:t>
+            </w:r>
+            <w:r>
+              <w:rPr>
+                <w:rFonts w:ascii="Menlo" w:eastAsia="Times New Roman" w:hAnsi="Menlo" w:cs="Menlo"/>
+                <w:color w:val="444444"/>
+                <w:sz w:val="21"/>
               </w:rPr>
               <w:t>&gt;</w:t>
             </w:r>
-          </w:p>
-          <w:p/>
-          <w:p>
-            <w:proofErr w:type="spellStart"/>
-            <w:r>
-              <w:t>dokiChan</w:t>
-            </w:r>
-            <w:proofErr w:type="spellEnd"/>
-          </w:p>
-          <w:p>
-            <w:r>
-              <w:tab/>
-              <w:t>role type=character name="character0";</w:t>
-            </w:r>
-          </w:p>
-          <w:p>
-            <w:r>
-              <w:tab/>
-              <w:t>move position=center transition=instant;</w:t>
-            </w:r>
-          </w:p>
-          <w:p>
-            <w:r>
-              <w:lastRenderedPageBreak/>
-              <w:tab/>
-              <w:t xml:space="preserve">posture </w:t>
-            </w:r>
-            <w:proofErr w:type="spellStart"/>
-            <w:r>
-              <w:t>src</w:t>
-            </w:r>
-            <w:proofErr w:type="spellEnd"/>
-            <w:r>
-              <w:t>=posture0;</w:t>
-            </w:r>
-          </w:p>
-          <w:p>
-            <w:r>
-              <w:tab/>
-              <w:t xml:space="preserve">face </w:t>
-            </w:r>
-            <w:proofErr w:type="spellStart"/>
-            <w:r>
-              <w:t>src</w:t>
-            </w:r>
-            <w:proofErr w:type="spellEnd"/>
-            <w:r>
-              <w:t>=happyFace0;</w:t>
-            </w:r>
-          </w:p>
-          <w:p>
-            <w:r>
-              <w:tab/>
-              <w:t xml:space="preserve">voice </w:t>
-            </w:r>
-            <w:proofErr w:type="spellStart"/>
-            <w:r>
-              <w:t>src</w:t>
-            </w:r>
-            <w:proofErr w:type="spellEnd"/>
-            <w:r>
-              <w:t>=voice001;</w:t>
-            </w:r>
-          </w:p>
-          <w:p>
-            <w:r>
-              <w:rPr>
-                <w:rFonts w:hint="eastAsia"/>
-              </w:rPr>
-              <w:tab/>
-            </w:r>
-            <w:r>
-              <w:rPr>
-                <w:rFonts w:hint="eastAsia"/>
-              </w:rPr>
-              <w:t>等你好久了。</w:t>
-            </w:r>
-            <w:r>
-              <w:rPr>
-                <w:rFonts w:hint="eastAsia"/>
+            <w:r>
+              <w:rPr>
+                <w:rFonts w:ascii="Menlo" w:eastAsia="Times New Roman" w:hAnsi="Menlo" w:cs="Menlo"/>
+                <w:sz w:val="21"/>
+              </w:rPr>
+              <w:br/>
+            </w:r>
+            <w:r>
+              <w:rPr>
+                <w:rFonts w:ascii="Menlo" w:eastAsia="Times New Roman" w:hAnsi="Menlo" w:cs="Menlo"/>
+                <w:color w:val="444444"/>
+                <w:sz w:val="21"/>
+              </w:rPr>
+              <w:t>Player</w:t>
+            </w:r>
+            <w:r>
+              <w:rPr>
+                <w:rFonts w:ascii="Menlo" w:eastAsia="Times New Roman" w:hAnsi="Menlo" w:cs="Menlo"/>
+                <w:sz w:val="21"/>
+              </w:rPr>
+              <w:br/>
+            </w:r>
+            <w:r>
+              <w:rPr>
+                <w:rFonts w:ascii="Menlo" w:eastAsia="Times New Roman" w:hAnsi="Menlo" w:cs="Menlo"/>
+                <w:color w:val="444444"/>
+                <w:sz w:val="21"/>
+              </w:rPr>
+              <w:t>    </w:t>
+            </w:r>
+            <w:r>
+              <w:rPr>
+                <w:rFonts w:ascii="SimSun" w:eastAsia="SimSun" w:hAnsi="SimSun" w:cs="SimSun"/>
+                <w:color w:val="444444"/>
+                <w:sz w:val="21"/>
+              </w:rPr>
+              <w:t>这家伙还是一点没变，仿佛时间已经抛弃了她。</w:t>
+            </w:r>
+            <w:r>
+              <w:rPr>
+                <w:rFonts w:ascii="Menlo" w:eastAsia="Times New Roman" w:hAnsi="Menlo" w:cs="Menlo"/>
+                <w:color w:val="444444"/>
+                <w:sz w:val="21"/>
+              </w:rPr>
+              <w:t>&gt;&gt; </w:t>
+            </w:r>
+            <w:r>
+              <w:rPr>
+                <w:rFonts w:ascii="Menlo" w:eastAsia="Times New Roman" w:hAnsi="Menlo" w:cs="Menlo"/>
+                <w:i/>
+                <w:iCs/>
+                <w:color w:val="999988"/>
+                <w:sz w:val="21"/>
+              </w:rPr>
+              <w:t>//Here means Psychological Descriptions, the player doesnt speak it out</w:t>
+            </w:r>
+            <w:r>
+              <w:rPr>
+                <w:rFonts w:ascii="Menlo" w:eastAsia="Times New Roman" w:hAnsi="Menlo" w:cs="Menlo"/>
+                <w:sz w:val="21"/>
+              </w:rPr>
+              <w:br/>
+            </w:r>
+            <w:r>
+              <w:rPr>
+                <w:rFonts w:ascii="Menlo" w:eastAsia="Times New Roman" w:hAnsi="Menlo" w:cs="Menlo"/>
+                <w:sz w:val="21"/>
+              </w:rPr>
+              <w:br/>
+            </w:r>
+            <w:r>
+              <w:rPr>
+                <w:rFonts w:ascii="Menlo" w:eastAsia="Times New Roman" w:hAnsi="Menlo" w:cs="Menlo"/>
+                <w:color w:val="444444"/>
+                <w:sz w:val="21"/>
+              </w:rPr>
+              <w:t>world</w:t>
+            </w:r>
+            <w:r>
+              <w:rPr>
+                <w:rFonts w:ascii="Menlo" w:eastAsia="Times New Roman" w:hAnsi="Menlo" w:cs="Menlo"/>
+                <w:sz w:val="21"/>
+              </w:rPr>
+              <w:br/>
+            </w:r>
+            <w:r>
+              <w:rPr>
+                <w:rFonts w:ascii="Menlo" w:eastAsia="Times New Roman" w:hAnsi="Menlo" w:cs="Menlo"/>
+                <w:color w:val="444444"/>
+                <w:sz w:val="21"/>
+              </w:rPr>
+              <w:t>    </w:t>
+            </w:r>
+            <w:r>
+              <w:rPr>
+                <w:rFonts w:ascii="MS Mincho" w:eastAsia="MS Mincho" w:hAnsi="MS Mincho" w:cs="MS Mincho"/>
+                <w:color w:val="444444"/>
+                <w:sz w:val="21"/>
+              </w:rPr>
+              <w:t>两个人</w:t>
+            </w:r>
+            <w:r>
+              <w:rPr>
+                <w:rFonts w:ascii="SimSun" w:eastAsia="SimSun" w:hAnsi="SimSun" w:cs="SimSun"/>
+                <w:color w:val="444444"/>
+                <w:sz w:val="21"/>
+              </w:rPr>
+              <w:t>仅仅</w:t>
+            </w:r>
+            <w:r>
+              <w:rPr>
+                <w:rFonts w:ascii="MS Mincho" w:eastAsia="MS Mincho" w:hAnsi="MS Mincho" w:cs="MS Mincho"/>
+                <w:color w:val="444444"/>
+                <w:sz w:val="21"/>
+              </w:rPr>
+              <w:t>呆站</w:t>
+            </w:r>
+            <w:r>
+              <w:rPr>
+                <w:rFonts w:ascii="SimSun" w:eastAsia="SimSun" w:hAnsi="SimSun" w:cs="SimSun"/>
+                <w:color w:val="444444"/>
+                <w:sz w:val="21"/>
+              </w:rPr>
+              <w:t>这</w:t>
+            </w:r>
+            <w:r>
+              <w:rPr>
+                <w:rFonts w:ascii="MS Mincho" w:eastAsia="MS Mincho" w:hAnsi="MS Mincho" w:cs="MS Mincho"/>
+                <w:color w:val="444444"/>
+                <w:sz w:val="21"/>
+              </w:rPr>
+              <w:t>那儿，无言的看着</w:t>
+            </w:r>
+            <w:r>
+              <w:rPr>
+                <w:rFonts w:ascii="SimSun" w:eastAsia="SimSun" w:hAnsi="SimSun" w:cs="SimSun"/>
+                <w:color w:val="444444"/>
+                <w:sz w:val="21"/>
+              </w:rPr>
+              <w:t>对</w:t>
+            </w:r>
+            <w:r>
+              <w:rPr>
+                <w:rFonts w:ascii="MS Mincho" w:eastAsia="MS Mincho" w:hAnsi="MS Mincho" w:cs="MS Mincho"/>
+                <w:color w:val="444444"/>
+                <w:sz w:val="21"/>
+              </w:rPr>
+              <w:t>方。</w:t>
+            </w:r>
+            <w:r>
+              <w:rPr>
+                <w:rFonts w:ascii="Menlo" w:eastAsia="Times New Roman" w:hAnsi="Menlo" w:cs="Menlo"/>
+                <w:color w:val="444444"/>
+                <w:sz w:val="21"/>
+              </w:rPr>
+              <w:t>&gt;&gt; </w:t>
+            </w:r>
+            <w:r>
+              <w:rPr>
+                <w:rFonts w:ascii="Menlo" w:eastAsia="Times New Roman" w:hAnsi="Menlo" w:cs="Menlo"/>
+                <w:i/>
+                <w:iCs/>
+                <w:color w:val="999988"/>
+                <w:sz w:val="21"/>
+              </w:rPr>
+              <w:t>//The aside from the world</w:t>
+            </w:r>
+            <w:r>
+              <w:rPr>
+                <w:rFonts w:ascii="Menlo" w:eastAsia="Times New Roman" w:hAnsi="Menlo" w:cs="Menlo"/>
+                <w:sz w:val="21"/>
+              </w:rPr>
+              <w:br/>
+            </w:r>
+            <w:r>
+              <w:rPr>
+                <w:rFonts w:ascii="Menlo" w:eastAsia="Times New Roman" w:hAnsi="Menlo" w:cs="Menlo"/>
+                <w:color w:val="444444"/>
+                <w:sz w:val="21"/>
+              </w:rPr>
+              <w:t>    weather type=sunny; </w:t>
+            </w:r>
+            <w:r>
+              <w:rPr>
+                <w:rFonts w:ascii="Menlo" w:eastAsia="Times New Roman" w:hAnsi="Menlo" w:cs="Menlo"/>
+                <w:i/>
+                <w:iCs/>
+                <w:color w:val="999988"/>
+                <w:sz w:val="21"/>
+              </w:rPr>
+              <w:t>//The weather changes to sunny</w:t>
+            </w:r>
+            <w:r>
+              <w:rPr>
+                <w:rFonts w:ascii="Menlo" w:eastAsia="Times New Roman" w:hAnsi="Menlo" w:cs="Menlo"/>
+                <w:sz w:val="21"/>
+              </w:rPr>
+              <w:br/>
+            </w:r>
+            <w:r>
+              <w:rPr>
+                <w:rFonts w:ascii="Menlo" w:eastAsia="Times New Roman" w:hAnsi="Menlo" w:cs="Menlo"/>
+                <w:color w:val="444444"/>
+                <w:sz w:val="21"/>
+              </w:rPr>
+              <w:t>    </w:t>
+            </w:r>
+            <w:r>
+              <w:rPr>
+                <w:rFonts w:ascii="MS Mincho" w:eastAsia="MS Mincho" w:hAnsi="MS Mincho" w:cs="MS Mincho"/>
+                <w:color w:val="444444"/>
+                <w:sz w:val="21"/>
+              </w:rPr>
+              <w:t>不</w:t>
+            </w:r>
+            <w:r>
+              <w:rPr>
+                <w:rFonts w:ascii="SimSun" w:eastAsia="SimSun" w:hAnsi="SimSun" w:cs="SimSun"/>
+                <w:color w:val="444444"/>
+                <w:sz w:val="21"/>
+              </w:rPr>
+              <w:t>经</w:t>
+            </w:r>
+            <w:r>
+              <w:rPr>
+                <w:rFonts w:ascii="MS Mincho" w:eastAsia="MS Mincho" w:hAnsi="MS Mincho" w:cs="MS Mincho"/>
+                <w:color w:val="444444"/>
+                <w:sz w:val="21"/>
+              </w:rPr>
+              <w:t>意</w:t>
+            </w:r>
+            <w:r>
+              <w:rPr>
+                <w:rFonts w:ascii="SimSun" w:eastAsia="SimSun" w:hAnsi="SimSun" w:cs="SimSun"/>
+                <w:color w:val="444444"/>
+                <w:sz w:val="21"/>
+              </w:rPr>
+              <w:t>间</w:t>
+            </w:r>
+            <w:r>
+              <w:rPr>
+                <w:rFonts w:ascii="MS Mincho" w:eastAsia="MS Mincho" w:hAnsi="MS Mincho" w:cs="MS Mincho"/>
+                <w:color w:val="444444"/>
+                <w:sz w:val="21"/>
+              </w:rPr>
+              <w:t>，雪停了</w:t>
+            </w:r>
+            <w:r>
+              <w:rPr>
+                <w:rFonts w:ascii="Menlo" w:eastAsia="Times New Roman" w:hAnsi="Menlo" w:cs="Menlo"/>
+                <w:color w:val="444444"/>
+                <w:sz w:val="21"/>
               </w:rPr>
               <w:t>&gt;&gt;</w:t>
             </w:r>
-          </w:p>
-          <w:p>
-            <w:r>
-              <w:tab/>
-              <w:t xml:space="preserve">face </w:t>
-            </w:r>
-            <w:proofErr w:type="spellStart"/>
-            <w:r>
-              <w:t>src</w:t>
-            </w:r>
-            <w:proofErr w:type="spellEnd"/>
-            <w:r>
-              <w:t>=happyFace1;</w:t>
-            </w:r>
-          </w:p>
-          <w:p>
-            <w:r>
-              <w:tab/>
-              <w:t xml:space="preserve">voice </w:t>
-            </w:r>
-            <w:proofErr w:type="spellStart"/>
-            <w:r>
-              <w:t>src</w:t>
-            </w:r>
-            <w:proofErr w:type="spellEnd"/>
-            <w:r>
-              <w:t>=voice002;</w:t>
-            </w:r>
-          </w:p>
-          <w:p>
-            <w:r>
-              <w:rPr>
-                <w:rFonts w:hint="eastAsia"/>
-              </w:rPr>
-              <w:tab/>
-            </w:r>
-            <w:r>
-              <w:rPr>
-                <w:rFonts w:hint="eastAsia"/>
-              </w:rPr>
-              <w:t>一直在等着你。</w:t>
-            </w:r>
-            <w:r>
-              <w:rPr>
-                <w:rFonts w:hint="eastAsia"/>
-              </w:rPr>
-              <w:t>&gt;&gt;</w:t>
-            </w:r>
-          </w:p>
-          <w:p>
-            <w:r>
-              <w:tab/>
-              <w:t xml:space="preserve">voice </w:t>
-            </w:r>
-            <w:proofErr w:type="spellStart"/>
-            <w:r>
-              <w:t>src</w:t>
-            </w:r>
-            <w:proofErr w:type="spellEnd"/>
-            <w:r>
-              <w:t>=voice003;</w:t>
-            </w:r>
-          </w:p>
-          <w:p>
-            <w:r>
-              <w:rPr>
-                <w:rFonts w:hint="eastAsia"/>
-              </w:rPr>
-              <w:tab/>
-            </w:r>
-            <w:r>
-              <w:rPr>
-                <w:rFonts w:hint="eastAsia"/>
-              </w:rPr>
-              <w:t>还以为你不来了呢。</w:t>
-            </w:r>
-            <w:r>
-              <w:rPr>
-                <w:rFonts w:hint="eastAsia"/>
-              </w:rPr>
-              <w:t>&gt;&gt;</w:t>
-            </w:r>
-          </w:p>
-          <w:p/>
-          <w:p>
-            <w:r>
-              <w:t>{   //code in {} could not be skipped</w:t>
-            </w:r>
-          </w:p>
-          <w:p>
-            <w:r>
-              <w:t>world</w:t>
-            </w:r>
-          </w:p>
-          <w:p>
-            <w:r>
-              <w:rPr>
-                <w:rFonts w:hint="eastAsia"/>
-              </w:rPr>
-              <w:tab/>
-            </w:r>
-            <w:r>
-              <w:rPr>
-                <w:rFonts w:hint="eastAsia"/>
-              </w:rPr>
-              <w:t>我微笑着走了过去。</w:t>
-            </w:r>
-            <w:r>
-              <w:rPr>
-                <w:rFonts w:hint="eastAsia"/>
-              </w:rPr>
-              <w:t>&gt;&gt;</w:t>
-            </w:r>
-          </w:p>
-          <w:p/>
-          <w:p>
-            <w:r>
-              <w:t>player</w:t>
-            </w:r>
-          </w:p>
-          <w:p>
-            <w:r>
-              <w:tab/>
-              <w:t>role type=player</w:t>
-            </w:r>
-          </w:p>
-          <w:p>
-            <w:r>
-              <w:tab/>
-              <w:t xml:space="preserve">face </w:t>
-            </w:r>
-            <w:proofErr w:type="spellStart"/>
-            <w:r>
-              <w:t>src</w:t>
-            </w:r>
-            <w:proofErr w:type="spellEnd"/>
-            <w:r>
-              <w:t>=happyFace1;</w:t>
-            </w:r>
-          </w:p>
-          <w:p>
-            <w:r>
-              <w:rPr>
-                <w:rFonts w:hint="eastAsia"/>
-              </w:rPr>
-              <w:tab/>
-            </w:r>
-            <w:r>
-              <w:rPr>
-                <w:rFonts w:hint="eastAsia"/>
-              </w:rPr>
-              <w:t>怎么会呢，我们不是约好了么。</w:t>
-            </w:r>
-            <w:r>
-              <w:rPr>
-                <w:rFonts w:hint="eastAsia"/>
-              </w:rPr>
-              <w:t>&gt;&gt;</w:t>
-            </w:r>
-          </w:p>
-          <w:p>
-            <w:r>
-              <w:t>}</w:t>
-            </w:r>
-          </w:p>
-          <w:p/>
-          <w:p>
-            <w:proofErr w:type="spellStart"/>
-            <w:r>
-              <w:t>dokiChan</w:t>
-            </w:r>
-            <w:proofErr w:type="spellEnd"/>
-          </w:p>
-          <w:p>
-            <w:r>
-              <w:tab/>
-              <w:t>move position=(0.45,0,0) transition=instant;        //Here, (0.45,0,0) could be 0.45</w:t>
-            </w:r>
-          </w:p>
-          <w:p>
-            <w:r>
-              <w:tab/>
-              <w:t xml:space="preserve">voice </w:t>
-            </w:r>
-            <w:proofErr w:type="spellStart"/>
-            <w:r>
-              <w:t>src</w:t>
-            </w:r>
-            <w:proofErr w:type="spellEnd"/>
-            <w:r>
-              <w:t>=voice004;</w:t>
-            </w:r>
-          </w:p>
-          <w:p>
-            <w:r>
-              <w:rPr>
-                <w:rFonts w:hint="eastAsia"/>
-              </w:rPr>
-              <w:tab/>
-            </w:r>
-            <w:r>
-              <w:rPr>
-                <w:rFonts w:hint="eastAsia"/>
-              </w:rPr>
-              <w:t>是呢，一年前的约定。</w:t>
-            </w:r>
-            <w:r>
-              <w:rPr>
-                <w:rFonts w:hint="eastAsia"/>
-              </w:rPr>
-              <w:t>&gt;&gt;</w:t>
-            </w:r>
-          </w:p>
-          <w:p/>
-          <w:p>
-            <w:r>
-              <w:t>player</w:t>
-            </w:r>
-          </w:p>
-          <w:p>
-            <w:r>
-              <w:rPr>
-                <w:rFonts w:hint="eastAsia"/>
-              </w:rPr>
-              <w:tab/>
-            </w:r>
-            <w:r>
-              <w:rPr>
-                <w:rFonts w:hint="eastAsia"/>
-              </w:rPr>
-              <w:t>嗯，一年过去了。</w:t>
-            </w:r>
-            <w:r>
-              <w:rPr>
-                <w:rFonts w:hint="eastAsia"/>
-              </w:rPr>
-              <w:t>&gt;&gt;</w:t>
-            </w:r>
-          </w:p>
-          <w:p>
-            <w:r>
-              <w:tab/>
-            </w:r>
-          </w:p>
-          <w:p/>
-          <w:p>
-            <w:r>
-              <w:t>world</w:t>
-            </w:r>
-          </w:p>
-          <w:p>
-            <w:r>
-              <w:rPr>
-                <w:rFonts w:hint="eastAsia"/>
-              </w:rPr>
-              <w:tab/>
-            </w:r>
-            <w:r>
-              <w:rPr>
-                <w:rFonts w:hint="eastAsia"/>
-              </w:rPr>
-              <w:t>这家伙还是一点没变，仿佛时间已经抛弃了她。</w:t>
-            </w:r>
-            <w:r>
-              <w:rPr>
-                <w:rFonts w:hint="eastAsia"/>
-              </w:rPr>
-              <w:t>&gt;&gt;</w:t>
-            </w:r>
-          </w:p>
-          <w:p>
-            <w:r>
-              <w:rPr>
-                <w:rFonts w:hint="eastAsia"/>
-              </w:rPr>
-              <w:tab/>
-            </w:r>
-            <w:r>
-              <w:rPr>
-                <w:rFonts w:hint="eastAsia"/>
-              </w:rPr>
-              <w:t>两个人仅仅呆站这那儿，无言的看着对方。</w:t>
-            </w:r>
-            <w:r>
-              <w:rPr>
-                <w:rFonts w:hint="eastAsia"/>
-              </w:rPr>
-              <w:t>&gt;&gt;</w:t>
-            </w:r>
-          </w:p>
-          <w:p>
-            <w:r>
-              <w:tab/>
-              <w:t>weather type=sunny level=0.5 transition=gradual speed=0.5;</w:t>
-            </w:r>
-          </w:p>
-          <w:p>
-            <w:r>
-              <w:rPr>
-                <w:rFonts w:hint="eastAsia"/>
-              </w:rPr>
-              <w:tab/>
-            </w:r>
-            <w:r>
-              <w:rPr>
-                <w:rFonts w:hint="eastAsia"/>
-              </w:rPr>
-              <w:t>不经意间，雪停了</w:t>
-            </w:r>
-            <w:r>
-              <w:rPr>
-                <w:rFonts w:hint="eastAsia"/>
-              </w:rPr>
-              <w:t>&gt;&gt;</w:t>
+            <w:r>
+              <w:rPr>
+                <w:rFonts w:ascii="Menlo" w:eastAsia="Times New Roman" w:hAnsi="Menlo" w:cs="Menlo"/>
+                <w:sz w:val="21"/>
+              </w:rPr>
+              <w:br/>
+            </w:r>
+            <w:r>
+              <w:rPr>
+                <w:rFonts w:ascii="Menlo" w:eastAsia="Times New Roman" w:hAnsi="Menlo" w:cs="Menlo"/>
+                <w:sz w:val="21"/>
+              </w:rPr>
+              <w:br/>
+            </w:r>
+            <w:r>
+              <w:rPr>
+                <w:rFonts w:ascii="Menlo" w:eastAsia="Times New Roman" w:hAnsi="Menlo" w:cs="Menlo"/>
+                <w:color w:val="444444"/>
+                <w:sz w:val="21"/>
+              </w:rPr>
+              <w:t>(sample3)</w:t>
             </w:r>
           </w:p>
         </w:tc>
@@ -913,11 +1905,9 @@
             <w:shd w:val="clear" w:color="auto" w:fill="E7E6E6" w:themeFill="background2"/>
           </w:tcPr>
           <w:p>
-            <w:proofErr w:type="spellStart"/>
             <w:r>
               <w:t>dokidoki</w:t>
             </w:r>
-            <w:proofErr w:type="spellEnd"/>
             <w:r>
               <w:t>[</w:t>
             </w:r>
@@ -925,12 +1915,16 @@
               <w:t>D</w:t>
             </w:r>
             <w:r>
+              <w:t>oki</w:t>
+            </w:r>
+            <w:r>
               <w:t>]:</w:t>
             </w:r>
           </w:p>
-          <w:p>
-            <w:r>
-              <w:t>D</w:t>
+          <w:p/>
+          <w:p>
+            <w:r>
+              <w:t>Doki</w:t>
             </w:r>
             <w:r>
               <w:tab/>
@@ -940,27 +1934,33 @@
               <w:tab/>
             </w:r>
             <w:r>
-              <w:t xml:space="preserve">S { M S } </w:t>
-            </w:r>
-            <w:r>
-              <w:rPr>
-                <w:color w:val="000000" w:themeColor="text1"/>
-              </w:rPr>
-              <w:t>|</w:t>
-            </w:r>
-            <w:r>
-              <w:t xml:space="preserve"> ‘{’ S { M S } ‘}’</w:t>
-            </w:r>
-          </w:p>
-          <w:p>
-            <w:r>
-              <w:t>//{} means repeat many times or not, ‘{’ and ‘}’ just means the symbol itself</w:t>
-            </w:r>
-          </w:p>
-          <w:p/>
-          <w:p>
-            <w:r>
-              <w:t>S</w:t>
+              <w:t xml:space="preserve">Block { </w:t>
+            </w:r>
+            <w:r>
+              <w:t>M Block</w:t>
+            </w:r>
+            <w:r>
+              <w:t xml:space="preserve"> }</w:t>
+            </w:r>
+            <w:r>
+              <w:t xml:space="preserve"> | </w:t>
+            </w:r>
+            <w:r>
+              <w:t>Flag</w:t>
+            </w:r>
+            <w:r>
+              <w:t xml:space="preserve"> | Option</w:t>
+            </w:r>
+            <w:r>
+              <w:t xml:space="preserve"> | </w:t>
+            </w:r>
+            <w:r>
+              <w:t>Lock</w:t>
+            </w:r>
+          </w:p>
+          <w:p>
+            <w:r>
+              <w:t>M</w:t>
             </w:r>
             <w:r>
               <w:tab/>
@@ -968,46 +1968,12 @@
             </w:r>
             <w:r>
               <w:tab/>
-            </w:r>
-            <w:r>
-              <w:t xml:space="preserve">world </w:t>
-            </w:r>
-            <w:r>
-              <w:t xml:space="preserve">\n \t A </w:t>
-            </w:r>
-            <w:r>
-              <w:t>{ \n \t A }</w:t>
-            </w:r>
-            <w:r>
-              <w:t xml:space="preserve"> \n</w:t>
-            </w:r>
-            <w:r>
-              <w:t xml:space="preserve"> </w:t>
-            </w:r>
-            <w:r>
-              <w:rPr>
-                <w:color w:val="000000" w:themeColor="text1"/>
-              </w:rPr>
-              <w:t>|</w:t>
-            </w:r>
-            <w:r>
-              <w:t xml:space="preserve"> </w:t>
-            </w:r>
-            <w:proofErr w:type="spellStart"/>
-            <w:r>
-              <w:t>i</w:t>
-            </w:r>
-            <w:proofErr w:type="spellEnd"/>
-            <w:r>
-              <w:t xml:space="preserve"> \n \t A { \n \t A }</w:t>
-            </w:r>
-            <w:r>
-              <w:t xml:space="preserve"> \n</w:t>
-            </w:r>
-          </w:p>
-          <w:p>
-            <w:r>
-              <w:t>M</w:t>
+              <w:t>ε</w:t>
+            </w:r>
+          </w:p>
+          <w:p>
+            <w:r>
+              <w:t>Flag</w:t>
             </w:r>
             <w:r>
               <w:tab/>
@@ -1015,14 +1981,17 @@
             </w:r>
             <w:r>
               <w:tab/>
-            </w:r>
-            <w:r>
-              <w:t>ε</w:t>
-            </w:r>
-          </w:p>
-          <w:p>
-            <w:r>
-              <w:t>A</w:t>
+              <w:t>‘[’ Text ‘(’ Identifier, Identifier ‘)’ { ‘|’ Text ‘(’ Identifier, Identifier ‘)’  } ‘]’</w:t>
+            </w:r>
+          </w:p>
+          <w:p>
+            <w:r>
+              <w:t>//{} means repeat many times or not, ‘{’ and ‘}’ just means the symbol itself</w:t>
+            </w:r>
+          </w:p>
+          <w:p>
+            <w:r>
+              <w:t>Option</w:t>
             </w:r>
             <w:r>
               <w:tab/>
@@ -1030,19 +1999,12 @@
             </w:r>
             <w:r>
               <w:tab/>
-            </w:r>
-            <w:proofErr w:type="spellStart"/>
-            <w:r>
-              <w:t>i</w:t>
-            </w:r>
-            <w:proofErr w:type="spellEnd"/>
-            <w:r>
-              <w:t xml:space="preserve"> L | T P ; </w:t>
-            </w:r>
-          </w:p>
-          <w:p>
-            <w:r>
-              <w:t>L</w:t>
+              <w:t>‘&lt;’ Identifier ‘&gt;’</w:t>
+            </w:r>
+          </w:p>
+          <w:p>
+            <w:r>
+              <w:t>Lock</w:t>
             </w:r>
             <w:r>
               <w:tab/>
@@ -1050,14 +2012,12 @@
             </w:r>
             <w:r>
               <w:tab/>
-            </w:r>
-            <w:r>
-              <w:t>&gt; | &gt;&gt;</w:t>
-            </w:r>
-          </w:p>
-          <w:p>
-            <w:r>
-              <w:t>T</w:t>
+              <w:t>‘{’ Block { M Block } ‘}’</w:t>
+            </w:r>
+          </w:p>
+          <w:p>
+            <w:r>
+              <w:t>Block</w:t>
             </w:r>
             <w:r>
               <w:tab/>
@@ -1067,35 +2027,18 @@
               <w:tab/>
             </w:r>
             <w:r>
-              <w:t>background</w:t>
-            </w:r>
-            <w:r>
-              <w:t xml:space="preserve"> | </w:t>
-            </w:r>
-            <w:r>
-              <w:t>weather | sound</w:t>
-            </w:r>
-            <w:r>
-              <w:t xml:space="preserve"> | </w:t>
-            </w:r>
-            <w:proofErr w:type="spellStart"/>
-            <w:r>
-              <w:t>bgm</w:t>
-            </w:r>
-            <w:proofErr w:type="spellEnd"/>
-            <w:r>
-              <w:t xml:space="preserve"> | video </w:t>
-            </w:r>
-            <w:r>
-              <w:t xml:space="preserve">| move | posture | face | voice | </w:t>
-            </w:r>
-            <w:r>
-              <w:t>role</w:t>
-            </w:r>
-          </w:p>
-          <w:p>
-            <w:r>
-              <w:t>P</w:t>
+              <w:t>Identifier</w:t>
+            </w:r>
+            <w:r>
+              <w:t xml:space="preserve"> Action { Action }</w:t>
+            </w:r>
+            <w:r>
+              <w:t xml:space="preserve"> | WORLD Action { Action }</w:t>
+            </w:r>
+          </w:p>
+          <w:p>
+            <w:r>
+              <w:t>Action</w:t>
             </w:r>
             <w:r>
               <w:tab/>
@@ -1105,12 +2048,51 @@
               <w:tab/>
             </w:r>
             <w:r>
-              <w:t>K = V</w:t>
-            </w:r>
-          </w:p>
-          <w:p>
-            <w:r>
-              <w:t>K</w:t>
+              <w:t xml:space="preserve">Tag </w:t>
+            </w:r>
+            <w:r>
+              <w:t>{</w:t>
+            </w:r>
+            <w:r>
+              <w:t xml:space="preserve"> </w:t>
+            </w:r>
+            <w:r>
+              <w:t>Key = Value</w:t>
+            </w:r>
+            <w:r>
+              <w:t xml:space="preserve"> </w:t>
+            </w:r>
+            <w:r>
+              <w:t>}</w:t>
+            </w:r>
+            <w:r>
+              <w:t xml:space="preserve"> </w:t>
+            </w:r>
+            <w:r>
+              <w:t xml:space="preserve">( </w:t>
+            </w:r>
+            <w:r>
+              <w:t>Text</w:t>
+            </w:r>
+            <w:r>
+              <w:t xml:space="preserve"> </w:t>
+            </w:r>
+            <w:r>
+              <w:t>TextEnd</w:t>
+            </w:r>
+            <w:r>
+              <w:t xml:space="preserve"> )</w:t>
+            </w:r>
+            <w:r>
+              <w:t xml:space="preserve"> ; | </w:t>
+            </w:r>
+            <w:r>
+              <w:t>Text TextEnd</w:t>
+            </w:r>
+          </w:p>
+          <w:p>
+            <w:r>
+              <w:t>Tag</w:t>
             </w:r>
             <w:r>
               <w:tab/>
@@ -1119,27 +2101,13 @@
             <w:r>
               <w:tab/>
             </w:r>
-            <w:proofErr w:type="spellStart"/>
-            <w:r>
-              <w:t>src</w:t>
-            </w:r>
-            <w:proofErr w:type="spellEnd"/>
-            <w:r>
-              <w:t xml:space="preserve"> | transition | speed | type | </w:t>
-            </w:r>
-            <w:r>
-              <w:t xml:space="preserve">level | mode | </w:t>
-            </w:r>
-            <w:r>
-              <w:t>position</w:t>
-            </w:r>
-            <w:r>
-              <w:t xml:space="preserve"> | name</w:t>
-            </w:r>
-          </w:p>
-          <w:p>
-            <w:r>
-              <w:t>V</w:t>
+            <w:r>
+              <w:t>BACKGROUND | WEATHER | SOUND | BGM | VIDEO | MOVE | POSTURE | VOICE | ROLE</w:t>
+            </w:r>
+          </w:p>
+          <w:p>
+            <w:r>
+              <w:t>Key</w:t>
             </w:r>
             <w:r>
               <w:tab/>
@@ -1148,51 +2116,22 @@
             <w:r>
               <w:tab/>
             </w:r>
-            <w:proofErr w:type="spellStart"/>
-            <w:r>
-              <w:t>i</w:t>
-            </w:r>
-            <w:proofErr w:type="spellEnd"/>
-            <w:r>
-              <w:t xml:space="preserve"> </w:t>
-            </w:r>
-            <w:r>
-              <w:t>| c | ( c , c , c )</w:t>
-            </w:r>
-            <w:r>
-              <w:t xml:space="preserve"> |</w:t>
-            </w:r>
-            <w:r>
-              <w:t xml:space="preserve"> “ H “ |</w:t>
-            </w:r>
-            <w:r>
-              <w:t xml:space="preserve"> </w:t>
-            </w:r>
-            <w:r>
-              <w:t xml:space="preserve">instant | gradual | </w:t>
-            </w:r>
-            <w:r>
-              <w:t xml:space="preserve">sunny | </w:t>
-            </w:r>
-            <w:r>
-              <w:t xml:space="preserve">cloudy | rain | snow | </w:t>
-            </w:r>
-            <w:r>
-              <w:t xml:space="preserve">loop | </w:t>
-            </w:r>
-            <w:r>
-              <w:t xml:space="preserve">center | left | </w:t>
-            </w:r>
-            <w:r>
-              <w:t>right</w:t>
-            </w:r>
-            <w:r>
-              <w:t xml:space="preserve"> | player | character</w:t>
-            </w:r>
-          </w:p>
-          <w:p>
-            <w:r>
-              <w:t>H</w:t>
+            <w:r>
+              <w:t xml:space="preserve">SRC | TRANSITION | </w:t>
+            </w:r>
+            <w:r>
+              <w:t xml:space="preserve">TYPE | LEVEL | </w:t>
+            </w:r>
+            <w:r>
+              <w:t xml:space="preserve">MODE | </w:t>
+            </w:r>
+            <w:r>
+              <w:t>POSITION | NAME</w:t>
+            </w:r>
+          </w:p>
+          <w:p>
+            <w:r>
+              <w:t>Value</w:t>
             </w:r>
             <w:r>
               <w:tab/>
@@ -1201,22 +2140,54 @@
             <w:r>
               <w:tab/>
             </w:r>
-            <w:proofErr w:type="spellStart"/>
-            <w:r>
-              <w:t>i</w:t>
-            </w:r>
-            <w:proofErr w:type="spellEnd"/>
-            <w:r>
-              <w:t xml:space="preserve"> { _ </w:t>
-            </w:r>
-            <w:proofErr w:type="spellStart"/>
-            <w:r>
-              <w:t>i</w:t>
-            </w:r>
-            <w:proofErr w:type="spellEnd"/>
-            <w:r>
-              <w:t xml:space="preserve"> }</w:t>
-            </w:r>
+            <w:r>
+              <w:t>Identifier</w:t>
+            </w:r>
+            <w:r>
+              <w:t xml:space="preserve"> | Constant</w:t>
+            </w:r>
+            <w:r>
+              <w:t xml:space="preserve"> | </w:t>
+            </w:r>
+            <w:r>
+              <w:t>‘(‘ Constant, Constant, Constant ‘)’</w:t>
+            </w:r>
+            <w:r>
+              <w:t xml:space="preserve"> | </w:t>
+            </w:r>
+            <w:r>
+              <w:t>“ Text ”</w:t>
+            </w:r>
+            <w:r>
+              <w:t xml:space="preserve"> |</w:t>
+            </w:r>
+            <w:r>
+              <w:t xml:space="preserve"> </w:t>
+            </w:r>
+            <w:r>
+              <w:t>INSTANT | GRADUAL | SUNNY | RAIN | SNOW | LOOP | CENTER | LEFT | RIGHT | PLAYER | CHARACTER</w:t>
+            </w:r>
+          </w:p>
+          <w:p>
+            <w:r>
+              <w:t xml:space="preserve">TextEnd </w:t>
+            </w:r>
+            <w:r>
+              <w:t>→</w:t>
+            </w:r>
+            <w:r>
+              <w:tab/>
+            </w:r>
+            <w:r>
+              <w:t>&gt; | &gt;&gt;</w:t>
+            </w:r>
+          </w:p>
+          <w:p>
+            <w:r>
+              <w:t>//words in upper letters are const string itself</w:t>
+            </w:r>
+            <w:bookmarkStart w:id="0" w:name="_GoBack"/>
+            <w:bookmarkEnd w:id="0"/>
           </w:p>
         </w:tc>
       </w:tr>
@@ -1233,9 +2204,9 @@
         <w:tblLook w:val="04A0" w:firstRow="1" w:lastRow="0" w:firstColumn="1" w:lastColumn="0" w:noHBand="0" w:noVBand="1"/>
       </w:tblPr>
       <w:tblGrid>
-        <w:gridCol w:w="633"/>
-        <w:gridCol w:w="4074"/>
-        <w:gridCol w:w="4303"/>
+        <w:gridCol w:w="1240"/>
+        <w:gridCol w:w="3815"/>
+        <w:gridCol w:w="3955"/>
       </w:tblGrid>
       <w:tr>
         <w:tc>
@@ -1274,6 +2245,9 @@
             <w:r>
               <w:t>D</w:t>
             </w:r>
+            <w:r>
+              <w:t>oki</w:t>
+            </w:r>
           </w:p>
         </w:tc>
         <w:tc>
@@ -1300,7 +2274,7 @@
           </w:tcPr>
           <w:p>
             <w:r>
-              <w:t>S</w:t>
+              <w:t>Flag</w:t>
             </w:r>
           </w:p>
         </w:tc>
@@ -1310,143 +2284,34 @@
           </w:tcPr>
           <w:p>
             <w:r>
-              <w:t>world</w:t>
-            </w:r>
-          </w:p>
-          <w:p>
-            <w:r>
-              <w:tab/>
-              <w:t xml:space="preserve">video </w:t>
-            </w:r>
-            <w:proofErr w:type="spellStart"/>
-            <w:r>
-              <w:t>src</w:t>
-            </w:r>
-            <w:proofErr w:type="spellEnd"/>
-            <w:r>
-              <w:t>=video0;</w:t>
-            </w:r>
-          </w:p>
-          <w:p>
-            <w:r>
-              <w:tab/>
-            </w:r>
-            <w:proofErr w:type="spellStart"/>
-            <w:r>
-              <w:t>bgm</w:t>
-            </w:r>
-            <w:proofErr w:type="spellEnd"/>
-            <w:r>
-              <w:t xml:space="preserve"> </w:t>
-            </w:r>
-            <w:proofErr w:type="spellStart"/>
-            <w:r>
-              <w:t>src</w:t>
-            </w:r>
-            <w:proofErr w:type="spellEnd"/>
-            <w:r>
-              <w:t>=bgm0 mode=loop;</w:t>
-            </w:r>
-          </w:p>
-          <w:p>
-            <w:r>
-              <w:tab/>
-            </w:r>
-            <w:proofErr w:type="spellStart"/>
-            <w:r>
-              <w:t>backgound</w:t>
-            </w:r>
-            <w:proofErr w:type="spellEnd"/>
-            <w:r>
-              <w:t xml:space="preserve"> </w:t>
-            </w:r>
-            <w:proofErr w:type="spellStart"/>
-            <w:r>
-              <w:t>src</w:t>
-            </w:r>
-            <w:proofErr w:type="spellEnd"/>
-            <w:r>
-              <w:t>=background0 transition=instant;</w:t>
-            </w:r>
-          </w:p>
-          <w:p>
-            <w:r>
-              <w:tab/>
-              <w:t>weather type=snow level=0.2 transition=gradual speed=0.5;</w:t>
-            </w:r>
-          </w:p>
-          <w:p>
-            <w:r>
               <w:rPr>
                 <w:rFonts w:hint="eastAsia"/>
               </w:rPr>
-              <w:tab/>
+              <w:t>[</w:t>
             </w:r>
             <w:r>
               <w:rPr>
                 <w:rFonts w:hint="eastAsia"/>
               </w:rPr>
-              <w:t>天空渐渐飘下了雪花。</w:t>
+              <w:t>我抬起头看着她的脸，向她走了过去</w:t>
             </w:r>
             <w:r>
               <w:rPr>
                 <w:rFonts w:hint="eastAsia"/>
               </w:rPr>
-              <w:t>&gt;</w:t>
-            </w:r>
-          </w:p>
-          <w:p>
+              <w:t xml:space="preserve">(option011, sample1) | </w:t>
+            </w:r>
             <w:r>
               <w:rPr>
                 <w:rFonts w:hint="eastAsia"/>
               </w:rPr>
-              <w:tab/>
+              <w:t>我只是呆站着那儿，一动也不动的</w:t>
             </w:r>
             <w:r>
               <w:rPr>
                 <w:rFonts w:hint="eastAsia"/>
               </w:rPr>
-              <w:t>在校门口隐约着有个人影。</w:t>
-            </w:r>
-            <w:r>
-              <w:rPr>
-                <w:rFonts w:hint="eastAsia"/>
-              </w:rPr>
-              <w:t>&gt;</w:t>
-            </w:r>
-          </w:p>
-          <w:p>
-            <w:r>
-              <w:tab/>
-              <w:t xml:space="preserve">sound </w:t>
-            </w:r>
-            <w:proofErr w:type="spellStart"/>
-            <w:r>
-              <w:t>src</w:t>
-            </w:r>
-            <w:proofErr w:type="spellEnd"/>
-            <w:r>
-              <w:t>=sound0;</w:t>
-            </w:r>
-          </w:p>
-          <w:p>
-            <w:r>
-              <w:rPr>
-                <w:rFonts w:hint="eastAsia"/>
-              </w:rPr>
-              <w:tab/>
-            </w:r>
-            <w:r>
-              <w:rPr>
-                <w:rFonts w:hint="eastAsia"/>
-              </w:rPr>
-              <w:t>我慢慢的走过去。</w:t>
-            </w:r>
-            <w:r>
-              <w:rPr>
-                <w:rFonts w:hint="eastAsia"/>
-              </w:rPr>
-              <w:t>&gt;</w:t>
+              <w:t>(option012, sample1)]</w:t>
             </w:r>
           </w:p>
         </w:tc>
@@ -1456,30 +2321,7 @@
           </w:tcPr>
           <w:p>
             <w:r>
-              <w:t>One block of script code, start with</w:t>
-            </w:r>
-            <w:r>
-              <w:t xml:space="preserve"> one</w:t>
-            </w:r>
-            <w:r>
-              <w:t xml:space="preserve"> focused</w:t>
-            </w:r>
-            <w:r>
-              <w:t xml:space="preserve"> Object</w:t>
-            </w:r>
-            <w:r>
-              <w:t>, maybe</w:t>
-            </w:r>
-            <w:r>
-              <w:t xml:space="preserve"> world or </w:t>
-            </w:r>
-            <w:proofErr w:type="spellStart"/>
-            <w:r>
-              <w:t>characterId</w:t>
-            </w:r>
-            <w:proofErr w:type="spellEnd"/>
-            <w:r>
-              <w:t xml:space="preserve"> (here means those lines code would focus on the world)</w:t>
+              <w:t>Flag with options to choose</w:t>
             </w:r>
           </w:p>
         </w:tc>
@@ -1491,7 +2333,7 @@
           </w:tcPr>
           <w:p>
             <w:r>
-              <w:t>M</w:t>
+              <w:t>Option</w:t>
             </w:r>
           </w:p>
         </w:tc>
@@ -1499,7 +2341,16 @@
           <w:tcPr>
             <w:tcW w:w="4074" w:type="dxa"/>
           </w:tcPr>
-          <w:p/>
+          <w:p>
+            <w:r>
+              <w:rPr>
+                <w:rFonts w:ascii="Menlo" w:eastAsia="Times New Roman" w:hAnsi="Menlo" w:cs="Menlo"/>
+                <w:color w:val="444444"/>
+                <w:sz w:val="21"/>
+              </w:rPr>
+              <w:t>&lt;option011&gt;</w:t>
+            </w:r>
+          </w:p>
         </w:tc>
         <w:tc>
           <w:tcPr>
@@ -1507,13 +2358,7 @@
           </w:tcPr>
           <w:p>
             <w:r>
-              <w:t>N</w:t>
-            </w:r>
-            <w:r>
-              <w:t>othing</w:t>
-            </w:r>
-            <w:r>
-              <w:t>, only for compile works</w:t>
+              <w:t>Option that Flags should jump here when this option is chosen</w:t>
             </w:r>
           </w:p>
         </w:tc>
@@ -1525,7 +2370,7 @@
           </w:tcPr>
           <w:p>
             <w:r>
-              <w:t xml:space="preserve">A </w:t>
+              <w:t>Lock</w:t>
             </w:r>
           </w:p>
         </w:tc>
@@ -1534,21 +2379,20 @@
             <w:tcW w:w="4074" w:type="dxa"/>
           </w:tcPr>
           <w:p>
-            <w:proofErr w:type="spellStart"/>
-            <w:r>
-              <w:t>bgm</w:t>
-            </w:r>
-            <w:proofErr w:type="spellEnd"/>
-            <w:r>
-              <w:t xml:space="preserve"> </w:t>
-            </w:r>
-            <w:proofErr w:type="spellStart"/>
-            <w:r>
-              <w:t>src</w:t>
-            </w:r>
-            <w:proofErr w:type="spellEnd"/>
-            <w:r>
-              <w:t>=bgm0 mode=loop</w:t>
+            <w:pPr>
+              <w:rPr>
+                <w:rFonts w:ascii="Menlo" w:eastAsia="Times New Roman" w:hAnsi="Menlo" w:cs="Menlo"/>
+                <w:color w:val="444444"/>
+                <w:sz w:val="21"/>
+              </w:rPr>
+            </w:pPr>
+            <w:r>
+              <w:rPr>
+                <w:rFonts w:ascii="Menlo" w:eastAsia="Times New Roman" w:hAnsi="Menlo" w:cs="Menlo"/>
+                <w:color w:val="444444"/>
+                <w:sz w:val="21"/>
+              </w:rPr>
+              <w:t>{ xxx }</w:t>
             </w:r>
           </w:p>
         </w:tc>
@@ -1557,8 +2401,40 @@
             <w:tcW w:w="4303" w:type="dxa"/>
           </w:tcPr>
           <w:p>
-            <w:r>
-              <w:t xml:space="preserve">Action, focused on current </w:t>
+            <w:pPr>
+              <w:rPr>
+                <w:lang w:eastAsia="ja-JP"/>
+              </w:rPr>
+            </w:pPr>
+            <w:r>
+              <w:t>For so</w:t>
+            </w:r>
+            <w:r>
+              <w:t xml:space="preserve">me </w:t>
+            </w:r>
+            <w:r>
+              <w:rPr>
+                <w:lang w:eastAsia="ja-JP"/>
+              </w:rPr>
+              <w:t>performance</w:t>
+            </w:r>
+            <w:r>
+              <w:rPr>
+                <w:lang w:eastAsia="ja-JP"/>
+              </w:rPr>
+              <w:t>, di</w:t>
+            </w:r>
+            <w:r>
+              <w:rPr>
+                <w:lang w:eastAsia="ja-JP"/>
+              </w:rPr>
+              <w:t>s</w:t>
+            </w:r>
+            <w:r>
+              <w:rPr>
+                <w:lang w:eastAsia="ja-JP"/>
+              </w:rPr>
+              <w:t>able players’ operations</w:t>
             </w:r>
           </w:p>
         </w:tc>
@@ -1570,7 +2446,7 @@
           </w:tcPr>
           <w:p>
             <w:r>
-              <w:t>L</w:t>
+              <w:t>Block</w:t>
             </w:r>
           </w:p>
         </w:tc>
@@ -1578,7 +2454,101 @@
           <w:tcPr>
             <w:tcW w:w="4074" w:type="dxa"/>
           </w:tcPr>
-          <w:p/>
+          <w:p>
+            <w:r>
+              <w:t>world</w:t>
+            </w:r>
+          </w:p>
+          <w:p>
+            <w:r>
+              <w:tab/>
+              <w:t>video src=video0;</w:t>
+            </w:r>
+          </w:p>
+          <w:p>
+            <w:r>
+              <w:tab/>
+              <w:t>bgm src=bgm0 mode=loop;</w:t>
+            </w:r>
+          </w:p>
+          <w:p>
+            <w:r>
+              <w:tab/>
+              <w:t>backgound src=background0 transition=instant;</w:t>
+            </w:r>
+          </w:p>
+          <w:p>
+            <w:r>
+              <w:tab/>
+              <w:t>weather type=snow level=0.2;</w:t>
+            </w:r>
+          </w:p>
+          <w:p>
+            <w:r>
+              <w:rPr>
+                <w:rFonts w:hint="eastAsia"/>
+              </w:rPr>
+              <w:tab/>
+            </w:r>
+            <w:r>
+              <w:rPr>
+                <w:rFonts w:hint="eastAsia"/>
+              </w:rPr>
+              <w:t>天空渐渐飘下了雪花。</w:t>
+            </w:r>
+            <w:r>
+              <w:rPr>
+                <w:rFonts w:hint="eastAsia"/>
+              </w:rPr>
+              <w:t>&gt;</w:t>
+            </w:r>
+          </w:p>
+          <w:p>
+            <w:r>
+              <w:rPr>
+                <w:rFonts w:hint="eastAsia"/>
+              </w:rPr>
+              <w:tab/>
+            </w:r>
+            <w:r>
+              <w:rPr>
+                <w:rFonts w:hint="eastAsia"/>
+              </w:rPr>
+              <w:t>在校门口隐约着有个人影。</w:t>
+            </w:r>
+            <w:r>
+              <w:rPr>
+                <w:rFonts w:hint="eastAsia"/>
+              </w:rPr>
+              <w:t>&gt;</w:t>
+            </w:r>
+          </w:p>
+          <w:p>
+            <w:r>
+              <w:tab/>
+              <w:t>sound src=sound0;</w:t>
+            </w:r>
+          </w:p>
+          <w:p>
+            <w:r>
+              <w:rPr>
+                <w:rFonts w:hint="eastAsia"/>
+              </w:rPr>
+              <w:tab/>
+            </w:r>
+            <w:r>
+              <w:rPr>
+                <w:rFonts w:hint="eastAsia"/>
+              </w:rPr>
+              <w:t>我慢慢的走过去。</w:t>
+            </w:r>
+            <w:r>
+              <w:rPr>
+                <w:rFonts w:hint="eastAsia"/>
+              </w:rPr>
+              <w:t>&gt;</w:t>
+            </w:r>
+          </w:p>
         </w:tc>
         <w:tc>
           <w:tcPr>
@@ -1586,7 +2556,25 @@
           </w:tcPr>
           <w:p>
             <w:r>
-              <w:t>After words symbol, means to click to next words or, click to change dialog with next words</w:t>
+              <w:t>One block of script code, start with</w:t>
+            </w:r>
+            <w:r>
+              <w:t xml:space="preserve"> one</w:t>
+            </w:r>
+            <w:r>
+              <w:t xml:space="preserve"> focused</w:t>
+            </w:r>
+            <w:r>
+              <w:t xml:space="preserve"> Object</w:t>
+            </w:r>
+            <w:r>
+              <w:t>, maybe</w:t>
+            </w:r>
+            <w:r>
+              <w:t xml:space="preserve"> world or characterId</w:t>
+            </w:r>
+            <w:r>
+              <w:t xml:space="preserve"> (here means those lines code would focus on the world)</w:t>
             </w:r>
           </w:p>
         </w:tc>
@@ -1598,7 +2586,7 @@
           </w:tcPr>
           <w:p>
             <w:r>
-              <w:t>T</w:t>
+              <w:t>M</w:t>
             </w:r>
           </w:p>
         </w:tc>
@@ -1606,13 +2594,7 @@
           <w:tcPr>
             <w:tcW w:w="4074" w:type="dxa"/>
           </w:tcPr>
-          <w:p>
-            <w:proofErr w:type="spellStart"/>
-            <w:r>
-              <w:t>bgm</w:t>
-            </w:r>
-            <w:proofErr w:type="spellEnd"/>
-          </w:p>
+          <w:p/>
         </w:tc>
         <w:tc>
           <w:tcPr>
@@ -1620,10 +2602,13 @@
           </w:tcPr>
           <w:p>
             <w:r>
-              <w:t>Action tag</w:t>
-            </w:r>
-            <w:r>
-              <w:t>s</w:t>
+              <w:t>N</w:t>
+            </w:r>
+            <w:r>
+              <w:t>othing</w:t>
+            </w:r>
+            <w:r>
+              <w:t>, only for compile works</w:t>
             </w:r>
           </w:p>
         </w:tc>
@@ -1635,7 +2620,10 @@
           </w:tcPr>
           <w:p>
             <w:r>
-              <w:t>P</w:t>
+              <w:t>A</w:t>
+            </w:r>
+            <w:r>
+              <w:t>ction</w:t>
             </w:r>
           </w:p>
         </w:tc>
@@ -1644,13 +2632,8 @@
             <w:tcW w:w="4074" w:type="dxa"/>
           </w:tcPr>
           <w:p>
-            <w:proofErr w:type="spellStart"/>
-            <w:r>
-              <w:t>src</w:t>
-            </w:r>
-            <w:proofErr w:type="spellEnd"/>
-            <w:r>
-              <w:t>=bgm0 mode=loop</w:t>
+            <w:r>
+              <w:t>bgm src=bgm0 mode=loop</w:t>
             </w:r>
           </w:p>
         </w:tc>
@@ -1660,10 +2643,7 @@
           </w:tcPr>
           <w:p>
             <w:r>
-              <w:t>Parameters</w:t>
-            </w:r>
-            <w:r>
-              <w:t xml:space="preserve"> for current action</w:t>
+              <w:t xml:space="preserve">Action, focused on current </w:t>
             </w:r>
           </w:p>
         </w:tc>
@@ -1675,7 +2655,7 @@
           </w:tcPr>
           <w:p>
             <w:r>
-              <w:t>K</w:t>
+              <w:t>TextEnd</w:t>
             </w:r>
           </w:p>
         </w:tc>
@@ -1683,13 +2663,7 @@
           <w:tcPr>
             <w:tcW w:w="4074" w:type="dxa"/>
           </w:tcPr>
-          <w:p>
-            <w:proofErr w:type="spellStart"/>
-            <w:r>
-              <w:t>src</w:t>
-            </w:r>
-            <w:proofErr w:type="spellEnd"/>
-          </w:p>
+          <w:p/>
         </w:tc>
         <w:tc>
           <w:tcPr>
@@ -1697,7 +2671,7 @@
           </w:tcPr>
           <w:p>
             <w:r>
-              <w:t>Attributes key</w:t>
+              <w:t>After words symbol, means to click to next words or, click to change dialog with next words</w:t>
             </w:r>
           </w:p>
         </w:tc>
@@ -1709,7 +2683,10 @@
           </w:tcPr>
           <w:p>
             <w:r>
-              <w:t>V</w:t>
+              <w:t>T</w:t>
+            </w:r>
+            <w:r>
+              <w:t>ag</w:t>
             </w:r>
           </w:p>
         </w:tc>
@@ -1719,7 +2696,7 @@
           </w:tcPr>
           <w:p>
             <w:r>
-              <w:t>bgm0</w:t>
+              <w:t>bgm</w:t>
             </w:r>
           </w:p>
         </w:tc>
@@ -1729,7 +2706,10 @@
           </w:tcPr>
           <w:p>
             <w:r>
-              <w:t>Attributes value</w:t>
+              <w:t>Action tag</w:t>
+            </w:r>
+            <w:r>
+              <w:t>s</w:t>
             </w:r>
           </w:p>
         </w:tc>
@@ -1741,7 +2721,7 @@
           </w:tcPr>
           <w:p>
             <w:r>
-              <w:t>H</w:t>
+              <w:t>Key=Value</w:t>
             </w:r>
           </w:p>
         </w:tc>
@@ -1749,7 +2729,190 @@
           <w:tcPr>
             <w:tcW w:w="4074" w:type="dxa"/>
           </w:tcPr>
+          <w:p>
+            <w:r>
+              <w:t>src=bgm0 mode=loop</w:t>
+            </w:r>
+          </w:p>
+        </w:tc>
+        <w:tc>
+          <w:tcPr>
+            <w:tcW w:w="4303" w:type="dxa"/>
+          </w:tcPr>
+          <w:p>
+            <w:r>
+              <w:t>Parameters</w:t>
+            </w:r>
+            <w:r>
+              <w:t xml:space="preserve"> for current action</w:t>
+            </w:r>
+          </w:p>
+        </w:tc>
+      </w:tr>
+      <w:tr>
+        <w:tc>
+          <w:tcPr>
+            <w:tcW w:w="633" w:type="dxa"/>
+          </w:tcPr>
+          <w:p>
+            <w:r>
+              <w:t>K</w:t>
+            </w:r>
+            <w:r>
+              <w:t>ey</w:t>
+            </w:r>
+          </w:p>
+        </w:tc>
+        <w:tc>
+          <w:tcPr>
+            <w:tcW w:w="4074" w:type="dxa"/>
+          </w:tcPr>
+          <w:p>
+            <w:r>
+              <w:t>src</w:t>
+            </w:r>
+          </w:p>
+        </w:tc>
+        <w:tc>
+          <w:tcPr>
+            <w:tcW w:w="4303" w:type="dxa"/>
+          </w:tcPr>
+          <w:p>
+            <w:r>
+              <w:t>Attributes key</w:t>
+            </w:r>
+          </w:p>
+        </w:tc>
+      </w:tr>
+      <w:tr>
+        <w:tc>
+          <w:tcPr>
+            <w:tcW w:w="633" w:type="dxa"/>
+          </w:tcPr>
+          <w:p>
+            <w:r>
+              <w:t>V</w:t>
+            </w:r>
+            <w:r>
+              <w:t>alue</w:t>
+            </w:r>
+          </w:p>
+        </w:tc>
+        <w:tc>
+          <w:tcPr>
+            <w:tcW w:w="4074" w:type="dxa"/>
+          </w:tcPr>
+          <w:p>
+            <w:r>
+              <w:t>bgm0</w:t>
+            </w:r>
+          </w:p>
+        </w:tc>
+        <w:tc>
+          <w:tcPr>
+            <w:tcW w:w="4303" w:type="dxa"/>
+          </w:tcPr>
+          <w:p>
+            <w:r>
+              <w:t>Attributes value</w:t>
+            </w:r>
+          </w:p>
+        </w:tc>
+      </w:tr>
+      <w:tr>
+        <w:tc>
+          <w:tcPr>
+            <w:tcW w:w="633" w:type="dxa"/>
+          </w:tcPr>
+          <w:p>
+            <w:r>
+              <w:t>Identifier</w:t>
+            </w:r>
+          </w:p>
+        </w:tc>
+        <w:tc>
+          <w:tcPr>
+            <w:tcW w:w="4074" w:type="dxa"/>
+          </w:tcPr>
+          <w:p>
+            <w:r>
+              <w:t xml:space="preserve">dokiChan, </w:t>
+            </w:r>
+            <w:r>
+              <w:t xml:space="preserve">player, </w:t>
+            </w:r>
+            <w:r>
+              <w:t>bgm</w:t>
+            </w:r>
+            <w:r>
+              <w:t>0</w:t>
+            </w:r>
+            <w:r>
+              <w:t>, backgroud0</w:t>
+            </w:r>
+            <w:r>
+              <w:t>, sample1, option011</w:t>
+            </w:r>
+          </w:p>
+        </w:tc>
+        <w:tc>
+          <w:tcPr>
+            <w:tcW w:w="4303" w:type="dxa"/>
+          </w:tcPr>
           <w:p/>
+        </w:tc>
+      </w:tr>
+      <w:tr>
+        <w:tc>
+          <w:tcPr>
+            <w:tcW w:w="633" w:type="dxa"/>
+          </w:tcPr>
+          <w:p>
+            <w:r>
+              <w:t>Constant</w:t>
+            </w:r>
+          </w:p>
+        </w:tc>
+        <w:tc>
+          <w:tcPr>
+            <w:tcW w:w="4074" w:type="dxa"/>
+          </w:tcPr>
+          <w:p>
+            <w:r>
+              <w:t>0, 0.2, 0.5, 1.0</w:t>
+            </w:r>
+          </w:p>
+        </w:tc>
+        <w:tc>
+          <w:tcPr>
+            <w:tcW w:w="4303" w:type="dxa"/>
+          </w:tcPr>
+          <w:p/>
+        </w:tc>
+      </w:tr>
+      <w:tr>
+        <w:tc>
+          <w:tcPr>
+            <w:tcW w:w="633" w:type="dxa"/>
+          </w:tcPr>
+          <w:p>
+            <w:r>
+              <w:t>Text</w:t>
+            </w:r>
+          </w:p>
+        </w:tc>
+        <w:tc>
+          <w:tcPr>
+            <w:tcW w:w="4074" w:type="dxa"/>
+          </w:tcPr>
+          <w:p>
+            <w:r>
+              <w:rPr>
+                <w:rFonts w:hint="eastAsia"/>
+              </w:rPr>
+              <w:t>天空渐渐飘下了雪花。</w:t>
+            </w:r>
+          </w:p>
         </w:tc>
         <w:tc>
           <w:tcPr>
@@ -1775,8 +2938,8 @@
 </file>
 
 <file path=word/numbering.xml><?xml version="1.0" encoding="utf-8"?>
-<w:numbering xmlns:wpc="http://schemas.microsoft.com/office/word/2010/wordprocessingCanvas" xmlns:mc="http://schemas.openxmlformats.org/markup-compatibility/2006" xmlns:o="urn:schemas-microsoft-com:office:office" xmlns:r="http://schemas.openxmlformats.org/officeDocument/2006/relationships" xmlns:m="http://schemas.openxmlformats.org/officeDocument/2006/math" xmlns:v="urn:schemas-microsoft-com:vml" xmlns:wp14="http://schemas.microsoft.com/office/word/2010/wordprocessingDrawing" xmlns:wp="http://schemas.openxmlformats.org/drawingml/2006/wordprocessingDrawing" xmlns:w10="urn:schemas-microsoft-com:office:word" xmlns:w="http://schemas.openxmlformats.org/wordprocessingml/2006/main" xmlns:w14="http://schemas.microsoft.com/office/word/2010/wordml" xmlns:w15="http://schemas.microsoft.com/office/word/2012/wordml" xmlns:wpg="http://schemas.microsoft.com/office/word/2010/wordprocessingGroup" xmlns:wpi="http://schemas.microsoft.com/office/word/2010/wordprocessingInk" xmlns:wne="http://schemas.microsoft.com/office/word/2006/wordml" xmlns:wps="http://schemas.microsoft.com/office/word/2010/wordprocessingShape" mc:Ignorable="w14 w15 wp14">
-  <w:abstractNum w:abstractNumId="0" w15:restartNumberingAfterBreak="0">
+<w:numbering xmlns:wpc="http://schemas.microsoft.com/office/word/2010/wordprocessingCanvas" xmlns:mo="http://schemas.microsoft.com/office/mac/office/2008/main" xmlns:mc="http://schemas.openxmlformats.org/markup-compatibility/2006" xmlns:mv="urn:schemas-microsoft-com:mac:vml" xmlns:o="urn:schemas-microsoft-com:office:office" xmlns:r="http://schemas.openxmlformats.org/officeDocument/2006/relationships" xmlns:m="http://schemas.openxmlformats.org/officeDocument/2006/math" xmlns:v="urn:schemas-microsoft-com:vml" xmlns:wp14="http://schemas.microsoft.com/office/word/2010/wordprocessingDrawing" xmlns:wp="http://schemas.openxmlformats.org/drawingml/2006/wordprocessingDrawing" xmlns:w10="urn:schemas-microsoft-com:office:word" xmlns:w="http://schemas.openxmlformats.org/wordprocessingml/2006/main" xmlns:w14="http://schemas.microsoft.com/office/word/2010/wordml" xmlns:w15="http://schemas.microsoft.com/office/word/2012/wordml" xmlns:wpg="http://schemas.microsoft.com/office/word/2010/wordprocessingGroup" xmlns:wpi="http://schemas.microsoft.com/office/word/2010/wordprocessingInk" xmlns:wne="http://schemas.microsoft.com/office/word/2006/wordml" xmlns:wps="http://schemas.microsoft.com/office/word/2010/wordprocessingShape" mc:Ignorable="w14 w15 wp14">
+  <w:abstractNum w:abstractNumId="0">
     <w:nsid w:val="28091E34"/>
     <w:multiLevelType w:val="multilevel"/>
     <w:tmpl w:val="04090025"/>
@@ -1896,7 +3059,7 @@
     </w:rPrDefault>
     <w:pPrDefault/>
   </w:docDefaults>
-  <w:latentStyles w:defLockedState="0" w:defUIPriority="99" w:defSemiHidden="0" w:defUnhideWhenUsed="0" w:defQFormat="0" w:count="371">
+  <w:latentStyles w:defLockedState="0" w:defUIPriority="99" w:defSemiHidden="0" w:defUnhideWhenUsed="0" w:defQFormat="0" w:count="380">
     <w:lsdException w:name="Normal" w:uiPriority="0" w:qFormat="1"/>
     <w:lsdException w:name="heading 1" w:uiPriority="9" w:qFormat="1"/>
     <w:lsdException w:name="heading 2" w:semiHidden="1" w:uiPriority="9" w:unhideWhenUsed="1" w:qFormat="1"/>
@@ -2757,6 +3920,7 @@
     <w:uiPriority w:val="39"/>
     <w:rsid w:val="00D41ED5"/>
     <w:tblPr>
+      <w:tblInd w:w="0" w:type="dxa"/>
       <w:tblBorders>
         <w:top w:val="single" w:sz="4" w:space="0" w:color="auto"/>
         <w:left w:val="single" w:sz="4" w:space="0" w:color="auto"/>
@@ -2765,6 +3929,12 @@
         <w:insideH w:val="single" w:sz="4" w:space="0" w:color="auto"/>
         <w:insideV w:val="single" w:sz="4" w:space="0" w:color="auto"/>
       </w:tblBorders>
+      <w:tblCellMar>
+        <w:top w:w="0" w:type="dxa"/>
+        <w:left w:w="108" w:type="dxa"/>
+        <w:bottom w:w="0" w:type="dxa"/>
+        <w:right w:w="108" w:type="dxa"/>
+      </w:tblCellMar>
     </w:tblPr>
   </w:style>
 </w:styles>

</xml_diff>

<commit_message>
Modify grammar to dokiScript.grammar, add sample*.dks to test
Successfully use grammatica-1.6 to complie the sample script
</commit_message>
<xml_diff>
--- a/doc/dokidokiSystem.docx
+++ b/doc/dokidokiSystem.docx
@@ -1,6 +1,6 @@
 
 <file path=word/document.xml><?xml version="1.0" encoding="utf-8"?>
-<w:document xmlns:wpc="http://schemas.microsoft.com/office/word/2010/wordprocessingCanvas" xmlns:mo="http://schemas.microsoft.com/office/mac/office/2008/main" xmlns:mc="http://schemas.openxmlformats.org/markup-compatibility/2006" xmlns:mv="urn:schemas-microsoft-com:mac:vml" xmlns:o="urn:schemas-microsoft-com:office:office" xmlns:r="http://schemas.openxmlformats.org/officeDocument/2006/relationships" xmlns:m="http://schemas.openxmlformats.org/officeDocument/2006/math" xmlns:v="urn:schemas-microsoft-com:vml" xmlns:wp14="http://schemas.microsoft.com/office/word/2010/wordprocessingDrawing" xmlns:wp="http://schemas.openxmlformats.org/drawingml/2006/wordprocessingDrawing" xmlns:w10="urn:schemas-microsoft-com:office:word" xmlns:w="http://schemas.openxmlformats.org/wordprocessingml/2006/main" xmlns:w14="http://schemas.microsoft.com/office/word/2010/wordml" xmlns:w15="http://schemas.microsoft.com/office/word/2012/wordml" xmlns:wpg="http://schemas.microsoft.com/office/word/2010/wordprocessingGroup" xmlns:wpi="http://schemas.microsoft.com/office/word/2010/wordprocessingInk" xmlns:wne="http://schemas.microsoft.com/office/word/2006/wordml" xmlns:wps="http://schemas.microsoft.com/office/word/2010/wordprocessingShape" mc:Ignorable="w14 w15 wp14">
+<w:document xmlns:wpc="http://schemas.microsoft.com/office/word/2010/wordprocessingCanvas" xmlns:mc="http://schemas.openxmlformats.org/markup-compatibility/2006" xmlns:o="urn:schemas-microsoft-com:office:office" xmlns:r="http://schemas.openxmlformats.org/officeDocument/2006/relationships" xmlns:m="http://schemas.openxmlformats.org/officeDocument/2006/math" xmlns:v="urn:schemas-microsoft-com:vml" xmlns:wp14="http://schemas.microsoft.com/office/word/2010/wordprocessingDrawing" xmlns:wp="http://schemas.openxmlformats.org/drawingml/2006/wordprocessingDrawing" xmlns:w10="urn:schemas-microsoft-com:office:word" xmlns:w="http://schemas.openxmlformats.org/wordprocessingml/2006/main" xmlns:w14="http://schemas.microsoft.com/office/word/2010/wordml" xmlns:w15="http://schemas.microsoft.com/office/word/2012/wordml" xmlns:wpg="http://schemas.microsoft.com/office/word/2010/wordprocessingGroup" xmlns:wpi="http://schemas.microsoft.com/office/word/2010/wordprocessingInk" xmlns:wne="http://schemas.microsoft.com/office/word/2006/wordml" xmlns:wps="http://schemas.microsoft.com/office/word/2010/wordprocessingShape" mc:Ignorable="w14 w15 wp14">
   <w:body>
     <w:p>
       <w:pPr>
@@ -304,7 +304,7 @@
           <w:p>
             <w:pPr>
               <w:rPr>
-                <w:rFonts w:ascii="Times New Roman" w:eastAsia="Times New Roman" w:hAnsi="Times New Roman" w:cs="Times New Roman" w:hint="eastAsia"/>
+                <w:rFonts w:ascii="Times New Roman" w:eastAsia="Times New Roman" w:hAnsi="Times New Roman" w:cs="Times New Roman"/>
                 <w:sz w:val="21"/>
               </w:rPr>
             </w:pPr>
@@ -449,7 +449,7 @@
             </w:r>
             <w:r>
               <w:rPr>
-                <w:rFonts w:ascii="MS Mincho" w:eastAsia="MS Mincho" w:hAnsi="MS Mincho" w:cs="MS Mincho"/>
+                <w:rFonts w:ascii="ＭＳ 明朝" w:eastAsia="ＭＳ 明朝" w:hAnsi="ＭＳ 明朝" w:cs="ＭＳ 明朝"/>
                 <w:color w:val="444444"/>
                 <w:sz w:val="21"/>
               </w:rPr>
@@ -465,7 +465,7 @@
             </w:r>
             <w:r>
               <w:rPr>
-                <w:rFonts w:ascii="MS Mincho" w:eastAsia="MS Mincho" w:hAnsi="MS Mincho" w:cs="MS Mincho"/>
+                <w:rFonts w:ascii="ＭＳ 明朝" w:eastAsia="ＭＳ 明朝" w:hAnsi="ＭＳ 明朝" w:cs="ＭＳ 明朝"/>
                 <w:color w:val="444444"/>
                 <w:sz w:val="21"/>
               </w:rPr>
@@ -506,7 +506,7 @@
             </w:r>
             <w:r>
               <w:rPr>
-                <w:rFonts w:ascii="MS Mincho" w:eastAsia="MS Mincho" w:hAnsi="MS Mincho" w:cs="MS Mincho"/>
+                <w:rFonts w:ascii="ＭＳ 明朝" w:eastAsia="ＭＳ 明朝" w:hAnsi="ＭＳ 明朝" w:cs="ＭＳ 明朝"/>
                 <w:color w:val="444444"/>
                 <w:sz w:val="21"/>
               </w:rPr>
@@ -522,7 +522,7 @@
             </w:r>
             <w:r>
               <w:rPr>
-                <w:rFonts w:ascii="MS Mincho" w:eastAsia="MS Mincho" w:hAnsi="MS Mincho" w:cs="MS Mincho"/>
+                <w:rFonts w:ascii="ＭＳ 明朝" w:eastAsia="ＭＳ 明朝" w:hAnsi="ＭＳ 明朝" w:cs="ＭＳ 明朝"/>
                 <w:color w:val="444444"/>
                 <w:sz w:val="21"/>
               </w:rPr>
@@ -538,7 +538,7 @@
             </w:r>
             <w:r>
               <w:rPr>
-                <w:rFonts w:ascii="MS Mincho" w:eastAsia="MS Mincho" w:hAnsi="MS Mincho" w:cs="MS Mincho"/>
+                <w:rFonts w:ascii="ＭＳ 明朝" w:eastAsia="ＭＳ 明朝" w:hAnsi="ＭＳ 明朝" w:cs="ＭＳ 明朝"/>
                 <w:color w:val="444444"/>
                 <w:sz w:val="21"/>
               </w:rPr>
@@ -594,7 +594,7 @@
             </w:r>
             <w:r>
               <w:rPr>
-                <w:rFonts w:ascii="MS Mincho" w:eastAsia="MS Mincho" w:hAnsi="MS Mincho" w:cs="MS Mincho"/>
+                <w:rFonts w:ascii="ＭＳ 明朝" w:eastAsia="ＭＳ 明朝" w:hAnsi="ＭＳ 明朝" w:cs="ＭＳ 明朝"/>
                 <w:color w:val="444444"/>
                 <w:sz w:val="21"/>
               </w:rPr>
@@ -610,7 +610,7 @@
             </w:r>
             <w:r>
               <w:rPr>
-                <w:rFonts w:ascii="MS Mincho" w:eastAsia="MS Mincho" w:hAnsi="MS Mincho" w:cs="MS Mincho"/>
+                <w:rFonts w:ascii="ＭＳ 明朝" w:eastAsia="ＭＳ 明朝" w:hAnsi="ＭＳ 明朝" w:cs="ＭＳ 明朝"/>
                 <w:color w:val="444444"/>
                 <w:sz w:val="21"/>
               </w:rPr>
@@ -671,7 +671,7 @@
             </w:r>
             <w:r>
               <w:rPr>
-                <w:rFonts w:ascii="MS Mincho" w:eastAsia="MS Mincho" w:hAnsi="MS Mincho" w:cs="MS Mincho"/>
+                <w:rFonts w:ascii="ＭＳ 明朝" w:eastAsia="ＭＳ 明朝" w:hAnsi="ＭＳ 明朝" w:cs="ＭＳ 明朝"/>
                 <w:color w:val="F57C00"/>
                 <w:sz w:val="21"/>
               </w:rPr>
@@ -705,7 +705,7 @@
             </w:r>
             <w:r>
               <w:rPr>
-                <w:rFonts w:ascii="MS Mincho" w:eastAsia="MS Mincho" w:hAnsi="MS Mincho" w:cs="MS Mincho"/>
+                <w:rFonts w:ascii="ＭＳ 明朝" w:eastAsia="ＭＳ 明朝" w:hAnsi="ＭＳ 明朝" w:cs="ＭＳ 明朝"/>
                 <w:i/>
                 <w:iCs/>
                 <w:color w:val="999988"/>
@@ -751,7 +751,6 @@
                 <w:color w:val="444444"/>
                 <w:sz w:val="21"/>
               </w:rPr>
-              <w:lastRenderedPageBreak/>
               <w:t>    posture src=posture0; </w:t>
             </w:r>
             <w:r>
@@ -781,7 +780,7 @@
             </w:r>
             <w:r>
               <w:rPr>
-                <w:rFonts w:ascii="MS Mincho" w:eastAsia="MS Mincho" w:hAnsi="MS Mincho" w:cs="MS Mincho"/>
+                <w:rFonts w:ascii="ＭＳ 明朝" w:eastAsia="ＭＳ 明朝" w:hAnsi="ＭＳ 明朝" w:cs="ＭＳ 明朝"/>
                 <w:color w:val="444444"/>
                 <w:sz w:val="21"/>
               </w:rPr>
@@ -807,219 +806,24 @@
             </w:r>
             <w:r>
               <w:rPr>
-                <w:rFonts w:ascii="MS Mincho" w:eastAsia="MS Mincho" w:hAnsi="MS Mincho" w:cs="MS Mincho"/>
+                <w:rFonts w:ascii="ＭＳ 明朝" w:eastAsia="ＭＳ 明朝" w:hAnsi="ＭＳ 明朝" w:cs="ＭＳ 明朝"/>
                 <w:i/>
                 <w:iCs/>
                 <w:color w:val="999988"/>
                 <w:sz w:val="21"/>
               </w:rPr>
-              <w:t>等你好久了。</w:t>
-            </w:r>
-            <w:r>
-              <w:rPr>
-                <w:rFonts w:ascii="Menlo" w:eastAsia="Times New Roman" w:hAnsi="Menlo" w:cs="Menlo"/>
+              <w:t>等</w:t>
+            </w:r>
+            <w:r>
+              <w:rPr>
+                <w:rFonts w:ascii="ＭＳ 明朝" w:eastAsia="ＭＳ 明朝" w:hAnsi="ＭＳ 明朝" w:cs="ＭＳ 明朝"/>
                 <w:i/>
                 <w:iCs/>
                 <w:color w:val="999988"/>
                 <w:sz w:val="21"/>
               </w:rPr>
-              <w:t>, and &gt;&gt; means dialog board change to next page</w:t>
-            </w:r>
-            <w:r>
-              <w:rPr>
-                <w:rFonts w:ascii="Menlo" w:eastAsia="Times New Roman" w:hAnsi="Menlo" w:cs="Menlo"/>
-                <w:sz w:val="21"/>
-              </w:rPr>
-              <w:br/>
-            </w:r>
-            <w:r>
-              <w:rPr>
-                <w:rFonts w:ascii="Menlo" w:eastAsia="Times New Roman" w:hAnsi="Menlo" w:cs="Menlo"/>
-                <w:color w:val="444444"/>
-                <w:sz w:val="21"/>
-              </w:rPr>
-              <w:t>    voice src=voice002 </w:t>
-            </w:r>
-            <w:r>
-              <w:rPr>
-                <w:rFonts w:ascii="MS Mincho" w:eastAsia="MS Mincho" w:hAnsi="MS Mincho" w:cs="MS Mincho"/>
-                <w:color w:val="444444"/>
-                <w:sz w:val="21"/>
-              </w:rPr>
-              <w:t>一直在等着你。</w:t>
-            </w:r>
-            <w:r>
-              <w:rPr>
-                <w:rFonts w:ascii="Menlo" w:eastAsia="Times New Roman" w:hAnsi="Menlo" w:cs="Menlo"/>
-                <w:color w:val="444444"/>
-                <w:sz w:val="21"/>
-              </w:rPr>
-              <w:t>&gt;&gt;;</w:t>
-            </w:r>
-            <w:r>
-              <w:rPr>
-                <w:rFonts w:ascii="Menlo" w:eastAsia="Times New Roman" w:hAnsi="Menlo" w:cs="Menlo"/>
-                <w:sz w:val="21"/>
-              </w:rPr>
-              <w:br/>
-            </w:r>
-            <w:r>
-              <w:rPr>
-                <w:rFonts w:ascii="Menlo" w:eastAsia="Times New Roman" w:hAnsi="Menlo" w:cs="Menlo"/>
-                <w:color w:val="444444"/>
-                <w:sz w:val="21"/>
-              </w:rPr>
-              <w:t>    voice src=voice003 </w:t>
-            </w:r>
-            <w:r>
-              <w:rPr>
-                <w:rFonts w:ascii="SimSun" w:eastAsia="SimSun" w:hAnsi="SimSun" w:cs="SimSun"/>
-                <w:color w:val="444444"/>
-                <w:sz w:val="21"/>
-              </w:rPr>
-              <w:t>还以为你不来了呢。</w:t>
-            </w:r>
-            <w:r>
-              <w:rPr>
-                <w:rFonts w:ascii="Menlo" w:eastAsia="Times New Roman" w:hAnsi="Menlo" w:cs="Menlo"/>
-                <w:color w:val="444444"/>
-                <w:sz w:val="21"/>
-              </w:rPr>
-              <w:t>&gt;&gt;;</w:t>
-            </w:r>
-            <w:r>
-              <w:rPr>
-                <w:rFonts w:ascii="Menlo" w:eastAsia="Times New Roman" w:hAnsi="Menlo" w:cs="Menlo"/>
-                <w:sz w:val="21"/>
-              </w:rPr>
-              <w:br/>
-            </w:r>
-            <w:r>
-              <w:rPr>
-                <w:rFonts w:ascii="Menlo" w:eastAsia="Times New Roman" w:hAnsi="Menlo" w:cs="Menlo"/>
-                <w:sz w:val="21"/>
-              </w:rPr>
-              <w:br/>
-            </w:r>
-            <w:r>
-              <w:rPr>
-                <w:rFonts w:ascii="Menlo" w:eastAsia="Times New Roman" w:hAnsi="Menlo" w:cs="Menlo"/>
-                <w:color w:val="444444"/>
-                <w:sz w:val="21"/>
-              </w:rPr>
-              <w:t>[</w:t>
-            </w:r>
-            <w:r>
-              <w:rPr>
-                <w:rFonts w:ascii="MS Mincho" w:eastAsia="MS Mincho" w:hAnsi="MS Mincho" w:cs="MS Mincho"/>
-                <w:color w:val="444444"/>
-                <w:sz w:val="21"/>
-              </w:rPr>
-              <w:t>我抬起</w:t>
-            </w:r>
-            <w:r>
-              <w:rPr>
-                <w:rFonts w:ascii="SimSun" w:eastAsia="SimSun" w:hAnsi="SimSun" w:cs="SimSun"/>
-                <w:color w:val="444444"/>
-                <w:sz w:val="21"/>
-              </w:rPr>
-              <w:t>头</w:t>
-            </w:r>
-            <w:r>
-              <w:rPr>
-                <w:rFonts w:ascii="MS Mincho" w:eastAsia="MS Mincho" w:hAnsi="MS Mincho" w:cs="MS Mincho"/>
-                <w:color w:val="444444"/>
-                <w:sz w:val="21"/>
-              </w:rPr>
-              <w:t>看着她的</w:t>
-            </w:r>
-            <w:r>
-              <w:rPr>
-                <w:rFonts w:ascii="SimSun" w:eastAsia="SimSun" w:hAnsi="SimSun" w:cs="SimSun"/>
-                <w:color w:val="444444"/>
-                <w:sz w:val="21"/>
-              </w:rPr>
-              <w:t>脸</w:t>
-            </w:r>
-            <w:r>
-              <w:rPr>
-                <w:rFonts w:ascii="MS Mincho" w:eastAsia="MS Mincho" w:hAnsi="MS Mincho" w:cs="MS Mincho"/>
-                <w:color w:val="444444"/>
-                <w:sz w:val="21"/>
-              </w:rPr>
-              <w:t>，向她走了</w:t>
-            </w:r>
-            <w:r>
-              <w:rPr>
-                <w:rFonts w:ascii="SimSun" w:eastAsia="SimSun" w:hAnsi="SimSun" w:cs="SimSun"/>
-                <w:color w:val="444444"/>
-                <w:sz w:val="21"/>
-              </w:rPr>
-              <w:t>过</w:t>
-            </w:r>
-            <w:r>
-              <w:rPr>
-                <w:rFonts w:ascii="MS Mincho" w:eastAsia="MS Mincho" w:hAnsi="MS Mincho" w:cs="MS Mincho"/>
-                <w:color w:val="444444"/>
-                <w:sz w:val="21"/>
-              </w:rPr>
-              <w:t>去</w:t>
-            </w:r>
-            <w:r>
-              <w:rPr>
-                <w:rFonts w:ascii="Menlo" w:eastAsia="Times New Roman" w:hAnsi="Menlo" w:cs="Menlo"/>
-                <w:color w:val="444444"/>
-                <w:sz w:val="21"/>
-              </w:rPr>
-              <w:t>(option011, sample1) | </w:t>
-            </w:r>
-            <w:r>
-              <w:rPr>
-                <w:rFonts w:ascii="MS Mincho" w:eastAsia="MS Mincho" w:hAnsi="MS Mincho" w:cs="MS Mincho"/>
-                <w:color w:val="444444"/>
-                <w:sz w:val="21"/>
-              </w:rPr>
-              <w:t>我只是呆站着那儿，一</w:t>
-            </w:r>
-            <w:r>
-              <w:rPr>
-                <w:rFonts w:ascii="SimSun" w:eastAsia="SimSun" w:hAnsi="SimSun" w:cs="SimSun"/>
-                <w:color w:val="444444"/>
-                <w:sz w:val="21"/>
-              </w:rPr>
-              <w:t>动</w:t>
-            </w:r>
-            <w:r>
-              <w:rPr>
-                <w:rFonts w:ascii="MS Mincho" w:eastAsia="MS Mincho" w:hAnsi="MS Mincho" w:cs="MS Mincho"/>
-                <w:color w:val="444444"/>
-                <w:sz w:val="21"/>
-              </w:rPr>
-              <w:t>也不</w:t>
-            </w:r>
-            <w:r>
-              <w:rPr>
-                <w:rFonts w:ascii="SimSun" w:eastAsia="SimSun" w:hAnsi="SimSun" w:cs="SimSun"/>
-                <w:color w:val="444444"/>
-                <w:sz w:val="21"/>
-              </w:rPr>
-              <w:t>动</w:t>
-            </w:r>
-            <w:r>
-              <w:rPr>
-                <w:rFonts w:ascii="MS Mincho" w:eastAsia="MS Mincho" w:hAnsi="MS Mincho" w:cs="MS Mincho"/>
-                <w:color w:val="444444"/>
-                <w:sz w:val="21"/>
-              </w:rPr>
-              <w:t>的</w:t>
-            </w:r>
-            <w:r>
-              <w:rPr>
-                <w:rFonts w:ascii="Menlo" w:eastAsia="Times New Roman" w:hAnsi="Menlo" w:cs="Menlo"/>
-                <w:color w:val="444444"/>
-                <w:sz w:val="21"/>
-              </w:rPr>
-              <w:t>(option012, sample1)] </w:t>
+              <w:lastRenderedPageBreak/>
+              <w:t>你好久了。</w:t>
             </w:r>
             <w:r>
               <w:rPr>
@@ -1029,29 +833,203 @@
                 <w:color w:val="999988"/>
                 <w:sz w:val="21"/>
               </w:rPr>
-              <w:t>//Here means the option and the dokiScript name contains the option</w:t>
-            </w:r>
-            <w:r>
-              <w:rPr>
-                <w:rFonts w:ascii="Menlo" w:eastAsia="Times New Roman" w:hAnsi="Menlo" w:cs="Menlo"/>
-                <w:sz w:val="21"/>
-              </w:rPr>
-              <w:br/>
-            </w:r>
-            <w:r>
-              <w:rPr>
-                <w:rFonts w:ascii="Menlo" w:eastAsia="Times New Roman" w:hAnsi="Menlo" w:cs="Menlo"/>
-                <w:sz w:val="21"/>
-              </w:rPr>
-              <w:br/>
-            </w:r>
-            <w:r>
-              <w:rPr>
-                <w:rFonts w:ascii="Menlo" w:eastAsia="Times New Roman" w:hAnsi="Menlo" w:cs="Menlo"/>
-                <w:color w:val="444444"/>
-                <w:sz w:val="21"/>
-              </w:rPr>
-              <w:t>&lt;option011&gt; </w:t>
+              <w:t>, and &gt;&gt; means dialog board change to next page</w:t>
+            </w:r>
+            <w:r>
+              <w:rPr>
+                <w:rFonts w:ascii="Menlo" w:eastAsia="Times New Roman" w:hAnsi="Menlo" w:cs="Menlo"/>
+                <w:sz w:val="21"/>
+              </w:rPr>
+              <w:br/>
+            </w:r>
+            <w:r>
+              <w:rPr>
+                <w:rFonts w:ascii="Menlo" w:eastAsia="Times New Roman" w:hAnsi="Menlo" w:cs="Menlo"/>
+                <w:color w:val="444444"/>
+                <w:sz w:val="21"/>
+              </w:rPr>
+              <w:t>    voice src=voice002 </w:t>
+            </w:r>
+            <w:r>
+              <w:rPr>
+                <w:rFonts w:ascii="ＭＳ 明朝" w:eastAsia="ＭＳ 明朝" w:hAnsi="ＭＳ 明朝" w:cs="ＭＳ 明朝"/>
+                <w:color w:val="444444"/>
+                <w:sz w:val="21"/>
+              </w:rPr>
+              <w:t>一直在等着你。</w:t>
+            </w:r>
+            <w:r>
+              <w:rPr>
+                <w:rFonts w:ascii="Menlo" w:eastAsia="Times New Roman" w:hAnsi="Menlo" w:cs="Menlo"/>
+                <w:color w:val="444444"/>
+                <w:sz w:val="21"/>
+              </w:rPr>
+              <w:t>&gt;&gt;;</w:t>
+            </w:r>
+            <w:r>
+              <w:rPr>
+                <w:rFonts w:ascii="Menlo" w:eastAsia="Times New Roman" w:hAnsi="Menlo" w:cs="Menlo"/>
+                <w:sz w:val="21"/>
+              </w:rPr>
+              <w:br/>
+            </w:r>
+            <w:r>
+              <w:rPr>
+                <w:rFonts w:ascii="Menlo" w:eastAsia="Times New Roman" w:hAnsi="Menlo" w:cs="Menlo"/>
+                <w:color w:val="444444"/>
+                <w:sz w:val="21"/>
+              </w:rPr>
+              <w:t>    voice src=voice003 </w:t>
+            </w:r>
+            <w:r>
+              <w:rPr>
+                <w:rFonts w:ascii="SimSun" w:eastAsia="SimSun" w:hAnsi="SimSun" w:cs="SimSun"/>
+                <w:color w:val="444444"/>
+                <w:sz w:val="21"/>
+              </w:rPr>
+              <w:t>还以为你不来了呢。</w:t>
+            </w:r>
+            <w:r>
+              <w:rPr>
+                <w:rFonts w:ascii="Menlo" w:eastAsia="Times New Roman" w:hAnsi="Menlo" w:cs="Menlo"/>
+                <w:color w:val="444444"/>
+                <w:sz w:val="21"/>
+              </w:rPr>
+              <w:t>&gt;&gt;;</w:t>
+            </w:r>
+            <w:r>
+              <w:rPr>
+                <w:rFonts w:ascii="Menlo" w:eastAsia="Times New Roman" w:hAnsi="Menlo" w:cs="Menlo"/>
+                <w:sz w:val="21"/>
+              </w:rPr>
+              <w:br/>
+            </w:r>
+            <w:r>
+              <w:rPr>
+                <w:rFonts w:ascii="Menlo" w:eastAsia="Times New Roman" w:hAnsi="Menlo" w:cs="Menlo"/>
+                <w:sz w:val="21"/>
+              </w:rPr>
+              <w:br/>
+            </w:r>
+            <w:r>
+              <w:rPr>
+                <w:rFonts w:ascii="Menlo" w:eastAsia="Times New Roman" w:hAnsi="Menlo" w:cs="Menlo"/>
+                <w:color w:val="444444"/>
+                <w:sz w:val="21"/>
+              </w:rPr>
+              <w:t>[</w:t>
+            </w:r>
+            <w:r>
+              <w:rPr>
+                <w:rFonts w:ascii="ＭＳ 明朝" w:eastAsia="ＭＳ 明朝" w:hAnsi="ＭＳ 明朝" w:cs="ＭＳ 明朝"/>
+                <w:color w:val="444444"/>
+                <w:sz w:val="21"/>
+              </w:rPr>
+              <w:t>我抬起</w:t>
+            </w:r>
+            <w:r>
+              <w:rPr>
+                <w:rFonts w:ascii="SimSun" w:eastAsia="SimSun" w:hAnsi="SimSun" w:cs="SimSun"/>
+                <w:color w:val="444444"/>
+                <w:sz w:val="21"/>
+              </w:rPr>
+              <w:t>头</w:t>
+            </w:r>
+            <w:r>
+              <w:rPr>
+                <w:rFonts w:ascii="ＭＳ 明朝" w:eastAsia="ＭＳ 明朝" w:hAnsi="ＭＳ 明朝" w:cs="ＭＳ 明朝"/>
+                <w:color w:val="444444"/>
+                <w:sz w:val="21"/>
+              </w:rPr>
+              <w:t>看着她的</w:t>
+            </w:r>
+            <w:r>
+              <w:rPr>
+                <w:rFonts w:ascii="SimSun" w:eastAsia="SimSun" w:hAnsi="SimSun" w:cs="SimSun"/>
+                <w:color w:val="444444"/>
+                <w:sz w:val="21"/>
+              </w:rPr>
+              <w:t>脸</w:t>
+            </w:r>
+            <w:r>
+              <w:rPr>
+                <w:rFonts w:ascii="ＭＳ 明朝" w:eastAsia="ＭＳ 明朝" w:hAnsi="ＭＳ 明朝" w:cs="ＭＳ 明朝"/>
+                <w:color w:val="444444"/>
+                <w:sz w:val="21"/>
+              </w:rPr>
+              <w:t>，向她走了</w:t>
+            </w:r>
+            <w:r>
+              <w:rPr>
+                <w:rFonts w:ascii="SimSun" w:eastAsia="SimSun" w:hAnsi="SimSun" w:cs="SimSun"/>
+                <w:color w:val="444444"/>
+                <w:sz w:val="21"/>
+              </w:rPr>
+              <w:t>过</w:t>
+            </w:r>
+            <w:r>
+              <w:rPr>
+                <w:rFonts w:ascii="ＭＳ 明朝" w:eastAsia="ＭＳ 明朝" w:hAnsi="ＭＳ 明朝" w:cs="ＭＳ 明朝"/>
+                <w:color w:val="444444"/>
+                <w:sz w:val="21"/>
+              </w:rPr>
+              <w:t>去</w:t>
+            </w:r>
+            <w:r>
+              <w:rPr>
+                <w:rFonts w:ascii="Menlo" w:eastAsia="Times New Roman" w:hAnsi="Menlo" w:cs="Menlo"/>
+                <w:color w:val="444444"/>
+                <w:sz w:val="21"/>
+              </w:rPr>
+              <w:t>(option011, sample1) | </w:t>
+            </w:r>
+            <w:r>
+              <w:rPr>
+                <w:rFonts w:ascii="ＭＳ 明朝" w:eastAsia="ＭＳ 明朝" w:hAnsi="ＭＳ 明朝" w:cs="ＭＳ 明朝"/>
+                <w:color w:val="444444"/>
+                <w:sz w:val="21"/>
+              </w:rPr>
+              <w:t>我只是呆站着那儿，一</w:t>
+            </w:r>
+            <w:r>
+              <w:rPr>
+                <w:rFonts w:ascii="SimSun" w:eastAsia="SimSun" w:hAnsi="SimSun" w:cs="SimSun"/>
+                <w:color w:val="444444"/>
+                <w:sz w:val="21"/>
+              </w:rPr>
+              <w:t>动</w:t>
+            </w:r>
+            <w:r>
+              <w:rPr>
+                <w:rFonts w:ascii="ＭＳ 明朝" w:eastAsia="ＭＳ 明朝" w:hAnsi="ＭＳ 明朝" w:cs="ＭＳ 明朝"/>
+                <w:color w:val="444444"/>
+                <w:sz w:val="21"/>
+              </w:rPr>
+              <w:t>也不</w:t>
+            </w:r>
+            <w:r>
+              <w:rPr>
+                <w:rFonts w:ascii="SimSun" w:eastAsia="SimSun" w:hAnsi="SimSun" w:cs="SimSun"/>
+                <w:color w:val="444444"/>
+                <w:sz w:val="21"/>
+              </w:rPr>
+              <w:t>动</w:t>
+            </w:r>
+            <w:r>
+              <w:rPr>
+                <w:rFonts w:ascii="ＭＳ 明朝" w:eastAsia="ＭＳ 明朝" w:hAnsi="ＭＳ 明朝" w:cs="ＭＳ 明朝"/>
+                <w:color w:val="444444"/>
+                <w:sz w:val="21"/>
+              </w:rPr>
+              <w:t>的</w:t>
+            </w:r>
+            <w:r>
+              <w:rPr>
+                <w:rFonts w:ascii="Menlo" w:eastAsia="Times New Roman" w:hAnsi="Menlo" w:cs="Menlo"/>
+                <w:color w:val="444444"/>
+                <w:sz w:val="21"/>
+              </w:rPr>
+              <w:t>(option012, sample1)] </w:t>
             </w:r>
             <w:r>
               <w:rPr>
@@ -1061,29 +1039,29 @@
                 <w:color w:val="999988"/>
                 <w:sz w:val="21"/>
               </w:rPr>
-              <w:t>//the option named option011, in sample1 file(this file)</w:t>
-            </w:r>
-            <w:r>
-              <w:rPr>
-                <w:rFonts w:ascii="Menlo" w:eastAsia="Times New Roman" w:hAnsi="Menlo" w:cs="Menlo"/>
-                <w:sz w:val="21"/>
-              </w:rPr>
-              <w:br/>
-            </w:r>
-            <w:r>
-              <w:rPr>
-                <w:rFonts w:ascii="Menlo" w:eastAsia="Times New Roman" w:hAnsi="Menlo" w:cs="Menlo"/>
-                <w:sz w:val="21"/>
-              </w:rPr>
-              <w:br/>
-            </w:r>
-            <w:r>
-              <w:rPr>
-                <w:rFonts w:ascii="Menlo" w:eastAsia="Times New Roman" w:hAnsi="Menlo" w:cs="Menlo"/>
-                <w:color w:val="444444"/>
-                <w:sz w:val="21"/>
-              </w:rPr>
-              <w:t>{   </w:t>
+              <w:t>//Here means the option and the dokiScript name contains the option</w:t>
+            </w:r>
+            <w:r>
+              <w:rPr>
+                <w:rFonts w:ascii="Menlo" w:eastAsia="Times New Roman" w:hAnsi="Menlo" w:cs="Menlo"/>
+                <w:sz w:val="21"/>
+              </w:rPr>
+              <w:br/>
+            </w:r>
+            <w:r>
+              <w:rPr>
+                <w:rFonts w:ascii="Menlo" w:eastAsia="Times New Roman" w:hAnsi="Menlo" w:cs="Menlo"/>
+                <w:sz w:val="21"/>
+              </w:rPr>
+              <w:br/>
+            </w:r>
+            <w:r>
+              <w:rPr>
+                <w:rFonts w:ascii="Menlo" w:eastAsia="Times New Roman" w:hAnsi="Menlo" w:cs="Menlo"/>
+                <w:color w:val="444444"/>
+                <w:sz w:val="21"/>
+              </w:rPr>
+              <w:t>&lt;option011&gt; </w:t>
             </w:r>
             <w:r>
               <w:rPr>
@@ -1093,184 +1071,29 @@
                 <w:color w:val="999988"/>
                 <w:sz w:val="21"/>
               </w:rPr>
-              <w:t>//code in {} is locked, player could not do any operations suck as skip, save, load, config, click and so on</w:t>
-            </w:r>
-            <w:r>
-              <w:rPr>
-                <w:rFonts w:ascii="Menlo" w:eastAsia="Times New Roman" w:hAnsi="Menlo" w:cs="Menlo"/>
-                <w:sz w:val="21"/>
-              </w:rPr>
-              <w:br/>
-            </w:r>
-            <w:r>
-              <w:rPr>
-                <w:rFonts w:ascii="Menlo" w:eastAsia="Times New Roman" w:hAnsi="Menlo" w:cs="Menlo"/>
-                <w:color w:val="444444"/>
-                <w:sz w:val="21"/>
-              </w:rPr>
-              <w:t>world</w:t>
-            </w:r>
-            <w:r>
-              <w:rPr>
-                <w:rFonts w:ascii="Menlo" w:eastAsia="Times New Roman" w:hAnsi="Menlo" w:cs="Menlo"/>
-                <w:sz w:val="21"/>
-              </w:rPr>
-              <w:br/>
-            </w:r>
-            <w:r>
-              <w:rPr>
-                <w:rFonts w:ascii="Menlo" w:eastAsia="Times New Roman" w:hAnsi="Menlo" w:cs="Menlo"/>
-                <w:color w:val="444444"/>
-                <w:sz w:val="21"/>
-              </w:rPr>
-              <w:t>    </w:t>
-            </w:r>
-            <w:r>
-              <w:rPr>
-                <w:rFonts w:ascii="MS Mincho" w:eastAsia="MS Mincho" w:hAnsi="MS Mincho" w:cs="MS Mincho"/>
-                <w:color w:val="444444"/>
-                <w:sz w:val="21"/>
-              </w:rPr>
-              <w:t>我微笑着走了</w:t>
-            </w:r>
-            <w:r>
-              <w:rPr>
-                <w:rFonts w:ascii="SimSun" w:eastAsia="SimSun" w:hAnsi="SimSun" w:cs="SimSun"/>
-                <w:color w:val="444444"/>
-                <w:sz w:val="21"/>
-              </w:rPr>
-              <w:t>过</w:t>
-            </w:r>
-            <w:r>
-              <w:rPr>
-                <w:rFonts w:ascii="MS Mincho" w:eastAsia="MS Mincho" w:hAnsi="MS Mincho" w:cs="MS Mincho"/>
-                <w:color w:val="444444"/>
-                <w:sz w:val="21"/>
-              </w:rPr>
-              <w:t>去。</w:t>
-            </w:r>
-            <w:r>
-              <w:rPr>
-                <w:rFonts w:ascii="Menlo" w:eastAsia="Times New Roman" w:hAnsi="Menlo" w:cs="Menlo"/>
-                <w:color w:val="444444"/>
-                <w:sz w:val="21"/>
-              </w:rPr>
-              <w:t>&gt;&gt;</w:t>
-            </w:r>
-            <w:r>
-              <w:rPr>
-                <w:rFonts w:ascii="Menlo" w:eastAsia="Times New Roman" w:hAnsi="Menlo" w:cs="Menlo"/>
-                <w:sz w:val="21"/>
-              </w:rPr>
-              <w:br/>
-            </w:r>
-            <w:r>
-              <w:rPr>
-                <w:rFonts w:ascii="Menlo" w:eastAsia="Times New Roman" w:hAnsi="Menlo" w:cs="Menlo"/>
-                <w:sz w:val="21"/>
-              </w:rPr>
-              <w:br/>
-            </w:r>
-            <w:r>
-              <w:rPr>
-                <w:rFonts w:ascii="Menlo" w:eastAsia="Times New Roman" w:hAnsi="Menlo" w:cs="Menlo"/>
-                <w:color w:val="444444"/>
-                <w:sz w:val="21"/>
-              </w:rPr>
-              <w:t>player</w:t>
-            </w:r>
-            <w:r>
-              <w:rPr>
-                <w:rFonts w:ascii="Menlo" w:eastAsia="Times New Roman" w:hAnsi="Menlo" w:cs="Menlo"/>
-                <w:sz w:val="21"/>
-              </w:rPr>
-              <w:br/>
-            </w:r>
-            <w:r>
-              <w:rPr>
-                <w:rFonts w:ascii="Menlo" w:eastAsia="Times New Roman" w:hAnsi="Menlo" w:cs="Menlo"/>
-                <w:color w:val="444444"/>
-                <w:sz w:val="21"/>
-              </w:rPr>
-              <w:t>    role type=player;</w:t>
-            </w:r>
-            <w:r>
-              <w:rPr>
-                <w:rFonts w:ascii="Menlo" w:eastAsia="Times New Roman" w:hAnsi="Menlo" w:cs="Menlo"/>
-                <w:sz w:val="21"/>
-              </w:rPr>
-              <w:br/>
-            </w:r>
-            <w:r>
-              <w:rPr>
-                <w:rFonts w:ascii="Menlo" w:eastAsia="Times New Roman" w:hAnsi="Menlo" w:cs="Menlo"/>
-                <w:color w:val="444444"/>
-                <w:sz w:val="21"/>
-              </w:rPr>
-              <w:t>    face src=happyFace1;</w:t>
-            </w:r>
-            <w:r>
-              <w:rPr>
-                <w:rFonts w:ascii="Menlo" w:eastAsia="Times New Roman" w:hAnsi="Menlo" w:cs="Menlo"/>
-                <w:sz w:val="21"/>
-              </w:rPr>
-              <w:br/>
-            </w:r>
-            <w:r>
-              <w:rPr>
-                <w:rFonts w:ascii="Menlo" w:eastAsia="Times New Roman" w:hAnsi="Menlo" w:cs="Menlo"/>
-                <w:color w:val="444444"/>
-                <w:sz w:val="21"/>
-              </w:rPr>
-              <w:t>    voice </w:t>
-            </w:r>
-            <w:r>
-              <w:rPr>
-                <w:rFonts w:ascii="MS Mincho" w:eastAsia="MS Mincho" w:hAnsi="MS Mincho" w:cs="MS Mincho"/>
-                <w:color w:val="444444"/>
-                <w:sz w:val="21"/>
-              </w:rPr>
-              <w:t>怎么会呢，我</w:t>
-            </w:r>
-            <w:r>
-              <w:rPr>
-                <w:rFonts w:ascii="SimSun" w:eastAsia="SimSun" w:hAnsi="SimSun" w:cs="SimSun"/>
-                <w:color w:val="444444"/>
-                <w:sz w:val="21"/>
-              </w:rPr>
-              <w:t>们</w:t>
-            </w:r>
-            <w:r>
-              <w:rPr>
-                <w:rFonts w:ascii="MS Mincho" w:eastAsia="MS Mincho" w:hAnsi="MS Mincho" w:cs="MS Mincho"/>
-                <w:color w:val="444444"/>
-                <w:sz w:val="21"/>
-              </w:rPr>
-              <w:t>不是</w:t>
-            </w:r>
-            <w:r>
-              <w:rPr>
-                <w:rFonts w:ascii="SimSun" w:eastAsia="SimSun" w:hAnsi="SimSun" w:cs="SimSun"/>
-                <w:color w:val="444444"/>
-                <w:sz w:val="21"/>
-              </w:rPr>
-              <w:t>约</w:t>
-            </w:r>
-            <w:r>
-              <w:rPr>
-                <w:rFonts w:ascii="MS Mincho" w:eastAsia="MS Mincho" w:hAnsi="MS Mincho" w:cs="MS Mincho"/>
-                <w:color w:val="444444"/>
-                <w:sz w:val="21"/>
-              </w:rPr>
-              <w:t>好了么。</w:t>
-            </w:r>
-            <w:r>
-              <w:rPr>
-                <w:rFonts w:ascii="Menlo" w:eastAsia="Times New Roman" w:hAnsi="Menlo" w:cs="Menlo"/>
-                <w:color w:val="444444"/>
-                <w:sz w:val="21"/>
-              </w:rPr>
-              <w:t>&gt;&gt;; </w:t>
+              <w:t>//the option named option011, in sample1 file(this file)</w:t>
+            </w:r>
+            <w:r>
+              <w:rPr>
+                <w:rFonts w:ascii="Menlo" w:eastAsia="Times New Roman" w:hAnsi="Menlo" w:cs="Menlo"/>
+                <w:sz w:val="21"/>
+              </w:rPr>
+              <w:br/>
+            </w:r>
+            <w:r>
+              <w:rPr>
+                <w:rFonts w:ascii="Menlo" w:eastAsia="Times New Roman" w:hAnsi="Menlo" w:cs="Menlo"/>
+                <w:sz w:val="21"/>
+              </w:rPr>
+              <w:br/>
+            </w:r>
+            <w:r>
+              <w:rPr>
+                <w:rFonts w:ascii="Menlo" w:eastAsia="Times New Roman" w:hAnsi="Menlo" w:cs="Menlo"/>
+                <w:color w:val="444444"/>
+                <w:sz w:val="21"/>
+              </w:rPr>
+              <w:t>{   </w:t>
             </w:r>
             <w:r>
               <w:rPr>
@@ -1280,7 +1103,22 @@
                 <w:color w:val="999988"/>
                 <w:sz w:val="21"/>
               </w:rPr>
-              <w:t>//Player leaves out the voice source</w:t>
+              <w:t>//code in {} is locked, player could not do any operations suck as skip, save, load, config, click and so on</w:t>
+            </w:r>
+            <w:r>
+              <w:rPr>
+                <w:rFonts w:ascii="Menlo" w:eastAsia="Times New Roman" w:hAnsi="Menlo" w:cs="Menlo"/>
+                <w:sz w:val="21"/>
+              </w:rPr>
+              <w:br/>
+            </w:r>
+            <w:r>
+              <w:rPr>
+                <w:rFonts w:ascii="Menlo" w:eastAsia="Times New Roman" w:hAnsi="Menlo" w:cs="Menlo"/>
+                <w:color w:val="444444"/>
+                <w:sz w:val="21"/>
+              </w:rPr>
+              <w:t>world</w:t>
             </w:r>
             <w:r>
               <w:rPr>
@@ -1299,103 +1137,150 @@
             </w:r>
             <w:r>
               <w:rPr>
-                <w:rFonts w:ascii="Menlo" w:eastAsia="Times New Roman" w:hAnsi="Menlo" w:cs="Menlo"/>
-                <w:sz w:val="21"/>
-              </w:rPr>
-              <w:br/>
-            </w:r>
-            <w:r>
-              <w:rPr>
-                <w:rFonts w:ascii="Menlo" w:eastAsia="Times New Roman" w:hAnsi="Menlo" w:cs="Menlo"/>
-                <w:color w:val="444444"/>
-                <w:sz w:val="21"/>
-              </w:rPr>
-              <w:t>}</w:t>
-            </w:r>
-            <w:r>
-              <w:rPr>
-                <w:rFonts w:ascii="Menlo" w:eastAsia="Times New Roman" w:hAnsi="Menlo" w:cs="Menlo"/>
-                <w:sz w:val="21"/>
-              </w:rPr>
-              <w:br/>
-            </w:r>
-            <w:r>
-              <w:rPr>
-                <w:rFonts w:ascii="Menlo" w:eastAsia="Times New Roman" w:hAnsi="Menlo" w:cs="Menlo"/>
-                <w:sz w:val="21"/>
-              </w:rPr>
-              <w:br/>
-            </w:r>
-            <w:r>
-              <w:rPr>
-                <w:rFonts w:ascii="Menlo" w:eastAsia="Times New Roman" w:hAnsi="Menlo" w:cs="Menlo"/>
-                <w:color w:val="444444"/>
-                <w:sz w:val="21"/>
-              </w:rPr>
-              <w:t>dokiChan</w:t>
-            </w:r>
-            <w:r>
-              <w:rPr>
-                <w:rFonts w:ascii="Menlo" w:eastAsia="Times New Roman" w:hAnsi="Menlo" w:cs="Menlo"/>
-                <w:sz w:val="21"/>
-              </w:rPr>
-              <w:br/>
-            </w:r>
-            <w:r>
-              <w:rPr>
-                <w:rFonts w:ascii="Menlo" w:eastAsia="Times New Roman" w:hAnsi="Menlo" w:cs="Menlo"/>
-                <w:color w:val="444444"/>
-                <w:sz w:val="21"/>
-              </w:rPr>
-              <w:t>    move position=(</w:t>
-            </w:r>
-            <w:r>
-              <w:rPr>
-                <w:rFonts w:ascii="Menlo" w:eastAsia="Times New Roman" w:hAnsi="Menlo" w:cs="Menlo"/>
-                <w:color w:val="F57C00"/>
-                <w:sz w:val="21"/>
-              </w:rPr>
-              <w:t>0.45</w:t>
-            </w:r>
-            <w:r>
-              <w:rPr>
-                <w:rFonts w:ascii="Menlo" w:eastAsia="Times New Roman" w:hAnsi="Menlo" w:cs="Menlo"/>
-                <w:color w:val="444444"/>
-                <w:sz w:val="21"/>
-              </w:rPr>
-              <w:t>,</w:t>
-            </w:r>
-            <w:r>
-              <w:rPr>
-                <w:rFonts w:ascii="Menlo" w:eastAsia="Times New Roman" w:hAnsi="Menlo" w:cs="Menlo"/>
-                <w:color w:val="F57C00"/>
-                <w:sz w:val="21"/>
-              </w:rPr>
-              <w:t>0</w:t>
-            </w:r>
-            <w:r>
-              <w:rPr>
-                <w:rFonts w:ascii="Menlo" w:eastAsia="Times New Roman" w:hAnsi="Menlo" w:cs="Menlo"/>
-                <w:color w:val="444444"/>
-                <w:sz w:val="21"/>
-              </w:rPr>
-              <w:t>,</w:t>
-            </w:r>
-            <w:r>
-              <w:rPr>
-                <w:rFonts w:ascii="Menlo" w:eastAsia="Times New Roman" w:hAnsi="Menlo" w:cs="Menlo"/>
-                <w:color w:val="F57C00"/>
-                <w:sz w:val="21"/>
-              </w:rPr>
-              <w:t>0</w:t>
-            </w:r>
-            <w:r>
-              <w:rPr>
-                <w:rFonts w:ascii="Menlo" w:eastAsia="Times New Roman" w:hAnsi="Menlo" w:cs="Menlo"/>
-                <w:color w:val="444444"/>
-                <w:sz w:val="21"/>
-              </w:rPr>
-              <w:t>) transition=instant;        </w:t>
+                <w:rFonts w:ascii="ＭＳ 明朝" w:eastAsia="ＭＳ 明朝" w:hAnsi="ＭＳ 明朝" w:cs="ＭＳ 明朝"/>
+                <w:color w:val="444444"/>
+                <w:sz w:val="21"/>
+              </w:rPr>
+              <w:t>我微笑着走了</w:t>
+            </w:r>
+            <w:r>
+              <w:rPr>
+                <w:rFonts w:ascii="SimSun" w:eastAsia="SimSun" w:hAnsi="SimSun" w:cs="SimSun"/>
+                <w:color w:val="444444"/>
+                <w:sz w:val="21"/>
+              </w:rPr>
+              <w:t>过</w:t>
+            </w:r>
+            <w:r>
+              <w:rPr>
+                <w:rFonts w:ascii="ＭＳ 明朝" w:eastAsia="ＭＳ 明朝" w:hAnsi="ＭＳ 明朝" w:cs="ＭＳ 明朝"/>
+                <w:color w:val="444444"/>
+                <w:sz w:val="21"/>
+              </w:rPr>
+              <w:t>去。</w:t>
+            </w:r>
+            <w:r>
+              <w:rPr>
+                <w:rFonts w:ascii="Menlo" w:eastAsia="Times New Roman" w:hAnsi="Menlo" w:cs="Menlo"/>
+                <w:color w:val="444444"/>
+                <w:sz w:val="21"/>
+              </w:rPr>
+              <w:t>&gt;&gt;</w:t>
+            </w:r>
+            <w:r>
+              <w:rPr>
+                <w:rFonts w:ascii="Menlo" w:eastAsia="Times New Roman" w:hAnsi="Menlo" w:cs="Menlo"/>
+                <w:sz w:val="21"/>
+              </w:rPr>
+              <w:br/>
+            </w:r>
+            <w:r>
+              <w:rPr>
+                <w:rFonts w:ascii="Menlo" w:eastAsia="Times New Roman" w:hAnsi="Menlo" w:cs="Menlo"/>
+                <w:sz w:val="21"/>
+              </w:rPr>
+              <w:br/>
+            </w:r>
+            <w:r>
+              <w:rPr>
+                <w:rFonts w:ascii="Menlo" w:eastAsia="Times New Roman" w:hAnsi="Menlo" w:cs="Menlo"/>
+                <w:color w:val="444444"/>
+                <w:sz w:val="21"/>
+              </w:rPr>
+              <w:t>player</w:t>
+            </w:r>
+            <w:r>
+              <w:rPr>
+                <w:rFonts w:ascii="Menlo" w:eastAsia="Times New Roman" w:hAnsi="Menlo" w:cs="Menlo"/>
+                <w:sz w:val="21"/>
+              </w:rPr>
+              <w:br/>
+            </w:r>
+            <w:r>
+              <w:rPr>
+                <w:rFonts w:ascii="Menlo" w:eastAsia="Times New Roman" w:hAnsi="Menlo" w:cs="Menlo"/>
+                <w:color w:val="444444"/>
+                <w:sz w:val="21"/>
+              </w:rPr>
+              <w:t>    role type=player;</w:t>
+            </w:r>
+            <w:r>
+              <w:rPr>
+                <w:rFonts w:ascii="Menlo" w:eastAsia="Times New Roman" w:hAnsi="Menlo" w:cs="Menlo"/>
+                <w:sz w:val="21"/>
+              </w:rPr>
+              <w:br/>
+            </w:r>
+            <w:r>
+              <w:rPr>
+                <w:rFonts w:ascii="Menlo" w:eastAsia="Times New Roman" w:hAnsi="Menlo" w:cs="Menlo"/>
+                <w:color w:val="444444"/>
+                <w:sz w:val="21"/>
+              </w:rPr>
+              <w:t>    face src=happyFace1;</w:t>
+            </w:r>
+            <w:r>
+              <w:rPr>
+                <w:rFonts w:ascii="Menlo" w:eastAsia="Times New Roman" w:hAnsi="Menlo" w:cs="Menlo"/>
+                <w:sz w:val="21"/>
+              </w:rPr>
+              <w:br/>
+            </w:r>
+            <w:r>
+              <w:rPr>
+                <w:rFonts w:ascii="Menlo" w:eastAsia="Times New Roman" w:hAnsi="Menlo" w:cs="Menlo"/>
+                <w:color w:val="444444"/>
+                <w:sz w:val="21"/>
+              </w:rPr>
+              <w:t>    voice </w:t>
+            </w:r>
+            <w:r>
+              <w:rPr>
+                <w:rFonts w:ascii="ＭＳ 明朝" w:eastAsia="ＭＳ 明朝" w:hAnsi="ＭＳ 明朝" w:cs="ＭＳ 明朝"/>
+                <w:color w:val="444444"/>
+                <w:sz w:val="21"/>
+              </w:rPr>
+              <w:t>怎么会呢，我</w:t>
+            </w:r>
+            <w:r>
+              <w:rPr>
+                <w:rFonts w:ascii="SimSun" w:eastAsia="SimSun" w:hAnsi="SimSun" w:cs="SimSun"/>
+                <w:color w:val="444444"/>
+                <w:sz w:val="21"/>
+              </w:rPr>
+              <w:t>们</w:t>
+            </w:r>
+            <w:r>
+              <w:rPr>
+                <w:rFonts w:ascii="ＭＳ 明朝" w:eastAsia="ＭＳ 明朝" w:hAnsi="ＭＳ 明朝" w:cs="ＭＳ 明朝"/>
+                <w:color w:val="444444"/>
+                <w:sz w:val="21"/>
+              </w:rPr>
+              <w:t>不是</w:t>
+            </w:r>
+            <w:r>
+              <w:rPr>
+                <w:rFonts w:ascii="SimSun" w:eastAsia="SimSun" w:hAnsi="SimSun" w:cs="SimSun"/>
+                <w:color w:val="444444"/>
+                <w:sz w:val="21"/>
+              </w:rPr>
+              <w:t>约</w:t>
+            </w:r>
+            <w:r>
+              <w:rPr>
+                <w:rFonts w:ascii="ＭＳ 明朝" w:eastAsia="ＭＳ 明朝" w:hAnsi="ＭＳ 明朝" w:cs="ＭＳ 明朝"/>
+                <w:color w:val="444444"/>
+                <w:sz w:val="21"/>
+              </w:rPr>
+              <w:t>好了么。</w:t>
+            </w:r>
+            <w:r>
+              <w:rPr>
+                <w:rFonts w:ascii="Menlo" w:eastAsia="Times New Roman" w:hAnsi="Menlo" w:cs="Menlo"/>
+                <w:color w:val="444444"/>
+                <w:sz w:val="21"/>
+              </w:rPr>
+              <w:t>&gt;&gt;; </w:t>
             </w:r>
             <w:r>
               <w:rPr>
@@ -1405,129 +1290,122 @@
                 <w:color w:val="999988"/>
                 <w:sz w:val="21"/>
               </w:rPr>
-              <w:t>//Here, (x=0.45, y=0, z=0) could be 0.45</w:t>
-            </w:r>
-            <w:r>
-              <w:rPr>
-                <w:rFonts w:ascii="Menlo" w:eastAsia="Times New Roman" w:hAnsi="Menlo" w:cs="Menlo"/>
-                <w:sz w:val="21"/>
-              </w:rPr>
-              <w:br/>
-            </w:r>
-            <w:r>
-              <w:rPr>
-                <w:rFonts w:ascii="Menlo" w:eastAsia="Times New Roman" w:hAnsi="Menlo" w:cs="Menlo"/>
-                <w:color w:val="444444"/>
-                <w:sz w:val="21"/>
-              </w:rPr>
-              <w:t>    voice src=voice004 </w:t>
-            </w:r>
-            <w:r>
-              <w:rPr>
-                <w:rFonts w:ascii="MS Mincho" w:eastAsia="MS Mincho" w:hAnsi="MS Mincho" w:cs="MS Mincho"/>
-                <w:color w:val="444444"/>
-                <w:sz w:val="21"/>
-              </w:rPr>
-              <w:t>是呢，一年前的</w:t>
-            </w:r>
-            <w:r>
-              <w:rPr>
-                <w:rFonts w:ascii="SimSun" w:eastAsia="SimSun" w:hAnsi="SimSun" w:cs="SimSun"/>
-                <w:color w:val="444444"/>
-                <w:sz w:val="21"/>
-              </w:rPr>
-              <w:t>约</w:t>
-            </w:r>
-            <w:r>
-              <w:rPr>
-                <w:rFonts w:ascii="MS Mincho" w:eastAsia="MS Mincho" w:hAnsi="MS Mincho" w:cs="MS Mincho"/>
-                <w:color w:val="444444"/>
-                <w:sz w:val="21"/>
-              </w:rPr>
-              <w:t>定。</w:t>
-            </w:r>
-            <w:r>
-              <w:rPr>
-                <w:rFonts w:ascii="Menlo" w:eastAsia="Times New Roman" w:hAnsi="Menlo" w:cs="Menlo"/>
-                <w:color w:val="444444"/>
-                <w:sz w:val="21"/>
-              </w:rPr>
-              <w:t>&gt;&gt;;</w:t>
-            </w:r>
-            <w:r>
-              <w:rPr>
-                <w:rFonts w:ascii="Menlo" w:eastAsia="Times New Roman" w:hAnsi="Menlo" w:cs="Menlo"/>
-                <w:sz w:val="21"/>
-              </w:rPr>
-              <w:br/>
-            </w:r>
-            <w:r>
-              <w:rPr>
-                <w:rFonts w:ascii="Menlo" w:eastAsia="Times New Roman" w:hAnsi="Menlo" w:cs="Menlo"/>
-                <w:sz w:val="21"/>
-              </w:rPr>
-              <w:br/>
-            </w:r>
-            <w:r>
-              <w:rPr>
-                <w:rFonts w:ascii="Menlo" w:eastAsia="Times New Roman" w:hAnsi="Menlo" w:cs="Menlo"/>
-                <w:color w:val="444444"/>
-                <w:sz w:val="21"/>
-              </w:rPr>
-              <w:t>player</w:t>
-            </w:r>
-            <w:r>
-              <w:rPr>
-                <w:rFonts w:ascii="Menlo" w:eastAsia="Times New Roman" w:hAnsi="Menlo" w:cs="Menlo"/>
-                <w:sz w:val="21"/>
-              </w:rPr>
-              <w:br/>
-            </w:r>
-            <w:r>
-              <w:rPr>
-                <w:rFonts w:ascii="Menlo" w:eastAsia="Times New Roman" w:hAnsi="Menlo" w:cs="Menlo"/>
-                <w:color w:val="444444"/>
-                <w:sz w:val="21"/>
-              </w:rPr>
-              <w:t>    voice </w:t>
-            </w:r>
-            <w:r>
-              <w:rPr>
-                <w:rFonts w:ascii="SimSun" w:eastAsia="SimSun" w:hAnsi="SimSun" w:cs="SimSun"/>
-                <w:color w:val="444444"/>
-                <w:sz w:val="21"/>
-              </w:rPr>
-              <w:t>嗯，一年过去了。</w:t>
-            </w:r>
-            <w:r>
-              <w:rPr>
-                <w:rFonts w:ascii="Menlo" w:eastAsia="Times New Roman" w:hAnsi="Menlo" w:cs="Menlo"/>
-                <w:color w:val="444444"/>
-                <w:sz w:val="21"/>
-              </w:rPr>
-              <w:t>&gt;&gt;;</w:t>
-            </w:r>
-            <w:r>
-              <w:rPr>
-                <w:rFonts w:ascii="Menlo" w:eastAsia="Times New Roman" w:hAnsi="Menlo" w:cs="Menlo"/>
-                <w:sz w:val="21"/>
-              </w:rPr>
-              <w:br/>
-            </w:r>
-            <w:r>
-              <w:rPr>
-                <w:rFonts w:ascii="Menlo" w:eastAsia="Times New Roman" w:hAnsi="Menlo" w:cs="Menlo"/>
-                <w:sz w:val="21"/>
-              </w:rPr>
-              <w:br/>
-            </w:r>
-            <w:r>
-              <w:rPr>
-                <w:rFonts w:ascii="Menlo" w:eastAsia="Times New Roman" w:hAnsi="Menlo" w:cs="Menlo"/>
-                <w:color w:val="444444"/>
-                <w:sz w:val="21"/>
-              </w:rPr>
-              <w:t>(sample2) </w:t>
+              <w:t>//Player leaves out the voice source</w:t>
+            </w:r>
+            <w:r>
+              <w:rPr>
+                <w:rFonts w:ascii="Menlo" w:eastAsia="Times New Roman" w:hAnsi="Menlo" w:cs="Menlo"/>
+                <w:sz w:val="21"/>
+              </w:rPr>
+              <w:br/>
+            </w:r>
+            <w:r>
+              <w:rPr>
+                <w:rFonts w:ascii="Menlo" w:eastAsia="Times New Roman" w:hAnsi="Menlo" w:cs="Menlo"/>
+                <w:color w:val="444444"/>
+                <w:sz w:val="21"/>
+              </w:rPr>
+              <w:t>    </w:t>
+            </w:r>
+            <w:r>
+              <w:rPr>
+                <w:rFonts w:ascii="Menlo" w:eastAsia="Times New Roman" w:hAnsi="Menlo" w:cs="Menlo"/>
+                <w:sz w:val="21"/>
+              </w:rPr>
+              <w:br/>
+            </w:r>
+            <w:r>
+              <w:rPr>
+                <w:rFonts w:ascii="Menlo" w:eastAsia="Times New Roman" w:hAnsi="Menlo" w:cs="Menlo"/>
+                <w:color w:val="444444"/>
+                <w:sz w:val="21"/>
+              </w:rPr>
+              <w:t>}</w:t>
+            </w:r>
+            <w:r>
+              <w:rPr>
+                <w:rFonts w:ascii="Menlo" w:eastAsia="Times New Roman" w:hAnsi="Menlo" w:cs="Menlo"/>
+                <w:sz w:val="21"/>
+              </w:rPr>
+              <w:br/>
+            </w:r>
+            <w:r>
+              <w:rPr>
+                <w:rFonts w:ascii="Menlo" w:eastAsia="Times New Roman" w:hAnsi="Menlo" w:cs="Menlo"/>
+                <w:sz w:val="21"/>
+              </w:rPr>
+              <w:br/>
+            </w:r>
+            <w:r>
+              <w:rPr>
+                <w:rFonts w:ascii="Menlo" w:eastAsia="Times New Roman" w:hAnsi="Menlo" w:cs="Menlo"/>
+                <w:color w:val="444444"/>
+                <w:sz w:val="21"/>
+              </w:rPr>
+              <w:t>dokiChan</w:t>
+            </w:r>
+            <w:r>
+              <w:rPr>
+                <w:rFonts w:ascii="Menlo" w:eastAsia="Times New Roman" w:hAnsi="Menlo" w:cs="Menlo"/>
+                <w:sz w:val="21"/>
+              </w:rPr>
+              <w:br/>
+            </w:r>
+            <w:r>
+              <w:rPr>
+                <w:rFonts w:ascii="Menlo" w:eastAsia="Times New Roman" w:hAnsi="Menlo" w:cs="Menlo"/>
+                <w:color w:val="444444"/>
+                <w:sz w:val="21"/>
+              </w:rPr>
+              <w:t>    move position=(</w:t>
+            </w:r>
+            <w:r>
+              <w:rPr>
+                <w:rFonts w:ascii="Menlo" w:eastAsia="Times New Roman" w:hAnsi="Menlo" w:cs="Menlo"/>
+                <w:color w:val="F57C00"/>
+                <w:sz w:val="21"/>
+              </w:rPr>
+              <w:t>0.45</w:t>
+            </w:r>
+            <w:r>
+              <w:rPr>
+                <w:rFonts w:ascii="Menlo" w:eastAsia="Times New Roman" w:hAnsi="Menlo" w:cs="Menlo"/>
+                <w:color w:val="444444"/>
+                <w:sz w:val="21"/>
+              </w:rPr>
+              <w:t>,</w:t>
+            </w:r>
+            <w:r>
+              <w:rPr>
+                <w:rFonts w:ascii="Menlo" w:eastAsia="Times New Roman" w:hAnsi="Menlo" w:cs="Menlo"/>
+                <w:color w:val="F57C00"/>
+                <w:sz w:val="21"/>
+              </w:rPr>
+              <w:t>0</w:t>
+            </w:r>
+            <w:r>
+              <w:rPr>
+                <w:rFonts w:ascii="Menlo" w:eastAsia="Times New Roman" w:hAnsi="Menlo" w:cs="Menlo"/>
+                <w:color w:val="444444"/>
+                <w:sz w:val="21"/>
+              </w:rPr>
+              <w:t>,</w:t>
+            </w:r>
+            <w:r>
+              <w:rPr>
+                <w:rFonts w:ascii="Menlo" w:eastAsia="Times New Roman" w:hAnsi="Menlo" w:cs="Menlo"/>
+                <w:color w:val="F57C00"/>
+                <w:sz w:val="21"/>
+              </w:rPr>
+              <w:t>0</w:t>
+            </w:r>
+            <w:r>
+              <w:rPr>
+                <w:rFonts w:ascii="Menlo" w:eastAsia="Times New Roman" w:hAnsi="Menlo" w:cs="Menlo"/>
+                <w:color w:val="444444"/>
+                <w:sz w:val="21"/>
+              </w:rPr>
+              <w:t>) transition=instant;        </w:t>
             </w:r>
             <w:r>
               <w:rPr>
@@ -1537,83 +1415,30 @@
                 <w:color w:val="999988"/>
                 <w:sz w:val="21"/>
               </w:rPr>
-              <w:t>//Here means then the next dokiScript is sample2</w:t>
-            </w:r>
-            <w:r>
-              <w:rPr>
-                <w:rFonts w:ascii="Menlo" w:eastAsia="Times New Roman" w:hAnsi="Menlo" w:cs="Menlo"/>
-                <w:sz w:val="21"/>
-              </w:rPr>
-              <w:br/>
-            </w:r>
-            <w:r>
-              <w:rPr>
-                <w:rFonts w:ascii="Menlo" w:eastAsia="Times New Roman" w:hAnsi="Menlo" w:cs="Menlo"/>
-                <w:color w:val="444444"/>
-                <w:sz w:val="21"/>
-              </w:rPr>
-              <w:t>    </w:t>
-            </w:r>
-            <w:r>
-              <w:rPr>
-                <w:rFonts w:ascii="Menlo" w:eastAsia="Times New Roman" w:hAnsi="Menlo" w:cs="Menlo"/>
-                <w:sz w:val="21"/>
-              </w:rPr>
-              <w:br/>
-            </w:r>
-            <w:r>
-              <w:rPr>
-                <w:rFonts w:ascii="Menlo" w:eastAsia="Times New Roman" w:hAnsi="Menlo" w:cs="Menlo"/>
-                <w:color w:val="444444"/>
-                <w:sz w:val="21"/>
-              </w:rPr>
-              <w:t>&lt;</w:t>
-            </w:r>
-            <w:r>
-              <w:rPr>
-                <w:rFonts w:ascii="Menlo" w:eastAsia="Times New Roman" w:hAnsi="Menlo" w:cs="Menlo"/>
-                <w:color w:val="444444"/>
-                <w:sz w:val="21"/>
-              </w:rPr>
-              <w:t>option012</w:t>
-            </w:r>
-            <w:r>
-              <w:rPr>
-                <w:rFonts w:ascii="Menlo" w:eastAsia="Times New Roman" w:hAnsi="Menlo" w:cs="Menlo"/>
-                <w:color w:val="444444"/>
-                <w:sz w:val="21"/>
-              </w:rPr>
-              <w:t>&gt;</w:t>
-            </w:r>
-            <w:r>
-              <w:rPr>
-                <w:rFonts w:ascii="Menlo" w:eastAsia="Times New Roman" w:hAnsi="Menlo" w:cs="Menlo"/>
-                <w:sz w:val="21"/>
-              </w:rPr>
-              <w:br/>
-            </w:r>
-            <w:r>
-              <w:rPr>
-                <w:rFonts w:ascii="Menlo" w:eastAsia="Times New Roman" w:hAnsi="Menlo" w:cs="Menlo"/>
-                <w:color w:val="444444"/>
-                <w:sz w:val="21"/>
-              </w:rPr>
-              <w:t>Player</w:t>
-            </w:r>
-            <w:r>
-              <w:rPr>
-                <w:rFonts w:ascii="Menlo" w:eastAsia="Times New Roman" w:hAnsi="Menlo" w:cs="Menlo"/>
-                <w:sz w:val="21"/>
-              </w:rPr>
-              <w:br/>
-            </w:r>
-            <w:r>
-              <w:rPr>
-                <w:rFonts w:ascii="Menlo" w:eastAsia="Times New Roman" w:hAnsi="Menlo" w:cs="Menlo"/>
-                <w:color w:val="444444"/>
-                <w:sz w:val="21"/>
-              </w:rPr>
-              <w:t>    </w:t>
+              <w:t>//Here, (x=0.45, y=0, z=0) could be 0.45</w:t>
+            </w:r>
+            <w:r>
+              <w:rPr>
+                <w:rFonts w:ascii="Menlo" w:eastAsia="Times New Roman" w:hAnsi="Menlo" w:cs="Menlo"/>
+                <w:sz w:val="21"/>
+              </w:rPr>
+              <w:br/>
+            </w:r>
+            <w:r>
+              <w:rPr>
+                <w:rFonts w:ascii="Menlo" w:eastAsia="Times New Roman" w:hAnsi="Menlo" w:cs="Menlo"/>
+                <w:color w:val="444444"/>
+                <w:sz w:val="21"/>
+              </w:rPr>
+              <w:t>    voice src=voice004 </w:t>
+            </w:r>
+            <w:r>
+              <w:rPr>
+                <w:rFonts w:ascii="ＭＳ 明朝" w:eastAsia="ＭＳ 明朝" w:hAnsi="ＭＳ 明朝" w:cs="ＭＳ 明朝"/>
+                <w:color w:val="444444"/>
+                <w:sz w:val="21"/>
+              </w:rPr>
+              <w:t>是呢，一年前的</w:t>
             </w:r>
             <w:r>
               <w:rPr>
@@ -1621,15 +1446,98 @@
                 <w:color w:val="444444"/>
                 <w:sz w:val="21"/>
               </w:rPr>
-              <w:t>这家伙还是一点没变，仿佛时间已经抛弃了她。</w:t>
-            </w:r>
-            <w:r>
-              <w:rPr>
-                <w:rFonts w:ascii="Menlo" w:eastAsia="Times New Roman" w:hAnsi="Menlo" w:cs="Menlo"/>
-                <w:color w:val="444444"/>
-                <w:sz w:val="21"/>
-              </w:rPr>
-              <w:t>&gt;&gt; </w:t>
+              <w:t>约</w:t>
+            </w:r>
+            <w:r>
+              <w:rPr>
+                <w:rFonts w:ascii="ＭＳ 明朝" w:eastAsia="ＭＳ 明朝" w:hAnsi="ＭＳ 明朝" w:cs="ＭＳ 明朝"/>
+                <w:color w:val="444444"/>
+                <w:sz w:val="21"/>
+              </w:rPr>
+              <w:t>定。</w:t>
+            </w:r>
+            <w:r>
+              <w:rPr>
+                <w:rFonts w:ascii="Menlo" w:eastAsia="Times New Roman" w:hAnsi="Menlo" w:cs="Menlo"/>
+                <w:color w:val="444444"/>
+                <w:sz w:val="21"/>
+              </w:rPr>
+              <w:t>&gt;&gt;;</w:t>
+            </w:r>
+            <w:r>
+              <w:rPr>
+                <w:rFonts w:ascii="Menlo" w:eastAsia="Times New Roman" w:hAnsi="Menlo" w:cs="Menlo"/>
+                <w:sz w:val="21"/>
+              </w:rPr>
+              <w:br/>
+            </w:r>
+            <w:r>
+              <w:rPr>
+                <w:rFonts w:ascii="Menlo" w:eastAsia="Times New Roman" w:hAnsi="Menlo" w:cs="Menlo"/>
+                <w:sz w:val="21"/>
+              </w:rPr>
+              <w:br/>
+            </w:r>
+            <w:r>
+              <w:rPr>
+                <w:rFonts w:ascii="Menlo" w:eastAsia="Times New Roman" w:hAnsi="Menlo" w:cs="Menlo"/>
+                <w:color w:val="444444"/>
+                <w:sz w:val="21"/>
+              </w:rPr>
+              <w:t>player</w:t>
+            </w:r>
+            <w:r>
+              <w:rPr>
+                <w:rFonts w:ascii="Menlo" w:eastAsia="Times New Roman" w:hAnsi="Menlo" w:cs="Menlo"/>
+                <w:sz w:val="21"/>
+              </w:rPr>
+              <w:br/>
+            </w:r>
+            <w:r>
+              <w:rPr>
+                <w:rFonts w:ascii="Menlo" w:eastAsia="Times New Roman" w:hAnsi="Menlo" w:cs="Menlo"/>
+                <w:color w:val="444444"/>
+                <w:sz w:val="21"/>
+              </w:rPr>
+              <w:t>    voice </w:t>
+            </w:r>
+            <w:r>
+              <w:rPr>
+                <w:rFonts w:ascii="SimSun" w:eastAsia="SimSun" w:hAnsi="SimSun" w:cs="SimSun"/>
+                <w:color w:val="444444"/>
+                <w:sz w:val="21"/>
+              </w:rPr>
+              <w:t>嗯，一年过去了。</w:t>
+            </w:r>
+            <w:r>
+              <w:rPr>
+                <w:rFonts w:ascii="Menlo" w:eastAsia="Times New Roman" w:hAnsi="Menlo" w:cs="Menlo"/>
+                <w:color w:val="444444"/>
+                <w:sz w:val="21"/>
+              </w:rPr>
+              <w:t>&gt;&gt;;</w:t>
+            </w:r>
+            <w:r>
+              <w:rPr>
+                <w:rFonts w:ascii="Menlo" w:eastAsia="Times New Roman" w:hAnsi="Menlo" w:cs="Menlo"/>
+                <w:sz w:val="21"/>
+              </w:rPr>
+              <w:br/>
+            </w:r>
+            <w:r>
+              <w:rPr>
+                <w:rFonts w:ascii="Menlo" w:eastAsia="Times New Roman" w:hAnsi="Menlo" w:cs="Menlo"/>
+                <w:sz w:val="21"/>
+              </w:rPr>
+              <w:br/>
+            </w:r>
+            <w:r>
+              <w:rPr>
+                <w:rFonts w:ascii="Menlo" w:eastAsia="Times New Roman" w:hAnsi="Menlo" w:cs="Menlo"/>
+                <w:color w:val="444444"/>
+                <w:sz w:val="21"/>
+              </w:rPr>
+              <w:t>(sample2) </w:t>
             </w:r>
             <w:r>
               <w:rPr>
@@ -1639,29 +1547,7 @@
                 <w:color w:val="999988"/>
                 <w:sz w:val="21"/>
               </w:rPr>
-              <w:t>//Here means Psychological Descriptions, the player doesnt speak it out</w:t>
-            </w:r>
-            <w:r>
-              <w:rPr>
-                <w:rFonts w:ascii="Menlo" w:eastAsia="Times New Roman" w:hAnsi="Menlo" w:cs="Menlo"/>
-                <w:sz w:val="21"/>
-              </w:rPr>
-              <w:br/>
-            </w:r>
-            <w:r>
-              <w:rPr>
-                <w:rFonts w:ascii="Menlo" w:eastAsia="Times New Roman" w:hAnsi="Menlo" w:cs="Menlo"/>
-                <w:sz w:val="21"/>
-              </w:rPr>
-              <w:br/>
-            </w:r>
-            <w:r>
-              <w:rPr>
-                <w:rFonts w:ascii="Menlo" w:eastAsia="Times New Roman" w:hAnsi="Menlo" w:cs="Menlo"/>
-                <w:color w:val="444444"/>
-                <w:sz w:val="21"/>
-              </w:rPr>
-              <w:t>world</w:t>
+              <w:t>//Here means then the next dokiScript is sample2</w:t>
             </w:r>
             <w:r>
               <w:rPr>
@@ -1680,11 +1566,64 @@
             </w:r>
             <w:r>
               <w:rPr>
-                <w:rFonts w:ascii="MS Mincho" w:eastAsia="MS Mincho" w:hAnsi="MS Mincho" w:cs="MS Mincho"/>
-                <w:color w:val="444444"/>
-                <w:sz w:val="21"/>
-              </w:rPr>
-              <w:t>两个人</w:t>
+                <w:rFonts w:ascii="Menlo" w:eastAsia="Times New Roman" w:hAnsi="Menlo" w:cs="Menlo"/>
+                <w:sz w:val="21"/>
+              </w:rPr>
+              <w:br/>
+            </w:r>
+            <w:r>
+              <w:rPr>
+                <w:rFonts w:ascii="Menlo" w:eastAsia="Times New Roman" w:hAnsi="Menlo" w:cs="Menlo"/>
+                <w:color w:val="444444"/>
+                <w:sz w:val="21"/>
+              </w:rPr>
+              <w:t>&lt;</w:t>
+            </w:r>
+            <w:r>
+              <w:rPr>
+                <w:rFonts w:ascii="Menlo" w:eastAsia="Times New Roman" w:hAnsi="Menlo" w:cs="Menlo"/>
+                <w:color w:val="444444"/>
+                <w:sz w:val="21"/>
+              </w:rPr>
+              <w:t>option012</w:t>
+            </w:r>
+            <w:r>
+              <w:rPr>
+                <w:rFonts w:ascii="Menlo" w:eastAsia="Times New Roman" w:hAnsi="Menlo" w:cs="Menlo"/>
+                <w:color w:val="444444"/>
+                <w:sz w:val="21"/>
+              </w:rPr>
+              <w:t>&gt;</w:t>
+            </w:r>
+            <w:r>
+              <w:rPr>
+                <w:rFonts w:ascii="Menlo" w:eastAsia="Times New Roman" w:hAnsi="Menlo" w:cs="Menlo"/>
+                <w:sz w:val="21"/>
+              </w:rPr>
+              <w:br/>
+            </w:r>
+            <w:r>
+              <w:rPr>
+                <w:rFonts w:ascii="Menlo" w:eastAsia="Times New Roman" w:hAnsi="Menlo" w:cs="Menlo"/>
+                <w:color w:val="444444"/>
+                <w:sz w:val="21"/>
+              </w:rPr>
+              <w:t>Player</w:t>
+            </w:r>
+            <w:r>
+              <w:rPr>
+                <w:rFonts w:ascii="Menlo" w:eastAsia="Times New Roman" w:hAnsi="Menlo" w:cs="Menlo"/>
+                <w:sz w:val="21"/>
+              </w:rPr>
+              <w:br/>
+            </w:r>
+            <w:r>
+              <w:rPr>
+                <w:rFonts w:ascii="Menlo" w:eastAsia="Times New Roman" w:hAnsi="Menlo" w:cs="Menlo"/>
+                <w:color w:val="444444"/>
+                <w:sz w:val="21"/>
+              </w:rPr>
+              <w:t>    </w:t>
             </w:r>
             <w:r>
               <w:rPr>
@@ -1692,47 +1631,7 @@
                 <w:color w:val="444444"/>
                 <w:sz w:val="21"/>
               </w:rPr>
-              <w:t>仅仅</w:t>
-            </w:r>
-            <w:r>
-              <w:rPr>
-                <w:rFonts w:ascii="MS Mincho" w:eastAsia="MS Mincho" w:hAnsi="MS Mincho" w:cs="MS Mincho"/>
-                <w:color w:val="444444"/>
-                <w:sz w:val="21"/>
-              </w:rPr>
-              <w:t>呆站</w:t>
-            </w:r>
-            <w:r>
-              <w:rPr>
-                <w:rFonts w:ascii="SimSun" w:eastAsia="SimSun" w:hAnsi="SimSun" w:cs="SimSun"/>
-                <w:color w:val="444444"/>
-                <w:sz w:val="21"/>
-              </w:rPr>
-              <w:t>这</w:t>
-            </w:r>
-            <w:r>
-              <w:rPr>
-                <w:rFonts w:ascii="MS Mincho" w:eastAsia="MS Mincho" w:hAnsi="MS Mincho" w:cs="MS Mincho"/>
-                <w:color w:val="444444"/>
-                <w:sz w:val="21"/>
-              </w:rPr>
-              <w:t>那儿，无言的看着</w:t>
-            </w:r>
-            <w:r>
-              <w:rPr>
-                <w:rFonts w:ascii="SimSun" w:eastAsia="SimSun" w:hAnsi="SimSun" w:cs="SimSun"/>
-                <w:color w:val="444444"/>
-                <w:sz w:val="21"/>
-              </w:rPr>
-              <w:t>对</w:t>
-            </w:r>
-            <w:r>
-              <w:rPr>
-                <w:rFonts w:ascii="MS Mincho" w:eastAsia="MS Mincho" w:hAnsi="MS Mincho" w:cs="MS Mincho"/>
-                <w:color w:val="444444"/>
-                <w:sz w:val="21"/>
-              </w:rPr>
-              <w:t>方。</w:t>
+              <w:t>这家伙还是一点没变，仿佛时间已经抛弃了她。</w:t>
             </w:r>
             <w:r>
               <w:rPr>
@@ -1750,22 +1649,108 @@
                 <w:color w:val="999988"/>
                 <w:sz w:val="21"/>
               </w:rPr>
-              <w:t>//The aside from the world</w:t>
-            </w:r>
-            <w:r>
-              <w:rPr>
-                <w:rFonts w:ascii="Menlo" w:eastAsia="Times New Roman" w:hAnsi="Menlo" w:cs="Menlo"/>
-                <w:sz w:val="21"/>
-              </w:rPr>
-              <w:br/>
-            </w:r>
-            <w:r>
-              <w:rPr>
-                <w:rFonts w:ascii="Menlo" w:eastAsia="Times New Roman" w:hAnsi="Menlo" w:cs="Menlo"/>
-                <w:color w:val="444444"/>
-                <w:sz w:val="21"/>
-              </w:rPr>
-              <w:t>    weather type=sunny; </w:t>
+              <w:t>//Here means Psychological Descriptions, the player doesnt speak it out</w:t>
+            </w:r>
+            <w:r>
+              <w:rPr>
+                <w:rFonts w:ascii="Menlo" w:eastAsia="Times New Roman" w:hAnsi="Menlo" w:cs="Menlo"/>
+                <w:sz w:val="21"/>
+              </w:rPr>
+              <w:br/>
+            </w:r>
+            <w:r>
+              <w:rPr>
+                <w:rFonts w:ascii="Menlo" w:eastAsia="Times New Roman" w:hAnsi="Menlo" w:cs="Menlo"/>
+                <w:sz w:val="21"/>
+              </w:rPr>
+              <w:br/>
+            </w:r>
+            <w:r>
+              <w:rPr>
+                <w:rFonts w:ascii="Menlo" w:eastAsia="Times New Roman" w:hAnsi="Menlo" w:cs="Menlo"/>
+                <w:color w:val="444444"/>
+                <w:sz w:val="21"/>
+              </w:rPr>
+              <w:t>world</w:t>
+            </w:r>
+            <w:r>
+              <w:rPr>
+                <w:rFonts w:ascii="Menlo" w:eastAsia="Times New Roman" w:hAnsi="Menlo" w:cs="Menlo"/>
+                <w:sz w:val="21"/>
+              </w:rPr>
+              <w:br/>
+            </w:r>
+            <w:r>
+              <w:rPr>
+                <w:rFonts w:ascii="Menlo" w:eastAsia="Times New Roman" w:hAnsi="Menlo" w:cs="Menlo"/>
+                <w:color w:val="444444"/>
+                <w:sz w:val="21"/>
+              </w:rPr>
+              <w:t>    </w:t>
+            </w:r>
+            <w:r>
+              <w:rPr>
+                <w:rFonts w:ascii="ＭＳ 明朝" w:eastAsia="ＭＳ 明朝" w:hAnsi="ＭＳ 明朝" w:cs="ＭＳ 明朝"/>
+                <w:color w:val="444444"/>
+                <w:sz w:val="21"/>
+              </w:rPr>
+              <w:t>两个人</w:t>
+            </w:r>
+            <w:r>
+              <w:rPr>
+                <w:rFonts w:ascii="SimSun" w:eastAsia="SimSun" w:hAnsi="SimSun" w:cs="SimSun"/>
+                <w:color w:val="444444"/>
+                <w:sz w:val="21"/>
+              </w:rPr>
+              <w:t>仅仅</w:t>
+            </w:r>
+            <w:r>
+              <w:rPr>
+                <w:rFonts w:ascii="ＭＳ 明朝" w:eastAsia="ＭＳ 明朝" w:hAnsi="ＭＳ 明朝" w:cs="ＭＳ 明朝"/>
+                <w:color w:val="444444"/>
+                <w:sz w:val="21"/>
+              </w:rPr>
+              <w:t>呆站</w:t>
+            </w:r>
+            <w:r>
+              <w:rPr>
+                <w:rFonts w:ascii="SimSun" w:eastAsia="SimSun" w:hAnsi="SimSun" w:cs="SimSun"/>
+                <w:color w:val="444444"/>
+                <w:sz w:val="21"/>
+              </w:rPr>
+              <w:t>这</w:t>
+            </w:r>
+            <w:r>
+              <w:rPr>
+                <w:rFonts w:ascii="ＭＳ 明朝" w:eastAsia="ＭＳ 明朝" w:hAnsi="ＭＳ 明朝" w:cs="ＭＳ 明朝"/>
+                <w:color w:val="444444"/>
+                <w:sz w:val="21"/>
+              </w:rPr>
+              <w:t>那儿，无言的看着</w:t>
+            </w:r>
+            <w:r>
+              <w:rPr>
+                <w:rFonts w:ascii="SimSun" w:eastAsia="SimSun" w:hAnsi="SimSun" w:cs="SimSun"/>
+                <w:color w:val="444444"/>
+                <w:sz w:val="21"/>
+              </w:rPr>
+              <w:t>对</w:t>
+            </w:r>
+            <w:r>
+              <w:rPr>
+                <w:rFonts w:ascii="ＭＳ 明朝" w:eastAsia="ＭＳ 明朝" w:hAnsi="ＭＳ 明朝" w:cs="ＭＳ 明朝"/>
+                <w:color w:val="444444"/>
+                <w:sz w:val="21"/>
+              </w:rPr>
+              <w:t>方。</w:t>
+            </w:r>
+            <w:r>
+              <w:rPr>
+                <w:rFonts w:ascii="Menlo" w:eastAsia="Times New Roman" w:hAnsi="Menlo" w:cs="Menlo"/>
+                <w:color w:val="444444"/>
+                <w:sz w:val="21"/>
+              </w:rPr>
+              <w:t>&gt;&gt; </w:t>
             </w:r>
             <w:r>
               <w:rPr>
@@ -1775,6 +1760,31 @@
                 <w:color w:val="999988"/>
                 <w:sz w:val="21"/>
               </w:rPr>
+              <w:t>//The aside from the world</w:t>
+            </w:r>
+            <w:r>
+              <w:rPr>
+                <w:rFonts w:ascii="Menlo" w:eastAsia="Times New Roman" w:hAnsi="Menlo" w:cs="Menlo"/>
+                <w:sz w:val="21"/>
+              </w:rPr>
+              <w:br/>
+            </w:r>
+            <w:r>
+              <w:rPr>
+                <w:rFonts w:ascii="Menlo" w:eastAsia="Times New Roman" w:hAnsi="Menlo" w:cs="Menlo"/>
+                <w:color w:val="444444"/>
+                <w:sz w:val="21"/>
+              </w:rPr>
+              <w:t>    weather type=sunny; </w:t>
+            </w:r>
+            <w:r>
+              <w:rPr>
+                <w:rFonts w:ascii="Menlo" w:eastAsia="Times New Roman" w:hAnsi="Menlo" w:cs="Menlo"/>
+                <w:i/>
+                <w:iCs/>
+                <w:color w:val="999988"/>
+                <w:sz w:val="21"/>
+              </w:rPr>
               <w:t>//The weather changes to sunny</w:t>
             </w:r>
             <w:r>
@@ -1794,7 +1804,7 @@
             </w:r>
             <w:r>
               <w:rPr>
-                <w:rFonts w:ascii="MS Mincho" w:eastAsia="MS Mincho" w:hAnsi="MS Mincho" w:cs="MS Mincho"/>
+                <w:rFonts w:ascii="ＭＳ 明朝" w:eastAsia="ＭＳ 明朝" w:hAnsi="ＭＳ 明朝" w:cs="ＭＳ 明朝"/>
                 <w:color w:val="444444"/>
                 <w:sz w:val="21"/>
               </w:rPr>
@@ -1810,7 +1820,7 @@
             </w:r>
             <w:r>
               <w:rPr>
-                <w:rFonts w:ascii="MS Mincho" w:eastAsia="MS Mincho" w:hAnsi="MS Mincho" w:cs="MS Mincho"/>
+                <w:rFonts w:ascii="ＭＳ 明朝" w:eastAsia="ＭＳ 明朝" w:hAnsi="ＭＳ 明朝" w:cs="ＭＳ 明朝"/>
                 <w:color w:val="444444"/>
                 <w:sz w:val="21"/>
               </w:rPr>
@@ -1826,7 +1836,7 @@
             </w:r>
             <w:r>
               <w:rPr>
-                <w:rFonts w:ascii="MS Mincho" w:eastAsia="MS Mincho" w:hAnsi="MS Mincho" w:cs="MS Mincho"/>
+                <w:rFonts w:ascii="ＭＳ 明朝" w:eastAsia="ＭＳ 明朝" w:hAnsi="ＭＳ 明朝" w:cs="ＭＳ 明朝"/>
                 <w:color w:val="444444"/>
                 <w:sz w:val="21"/>
               </w:rPr>
@@ -1923,6 +1933,11 @@
           </w:p>
           <w:p/>
           <w:p>
+            <w:pPr>
+              <w:rPr>
+                <w:rFonts w:hint="eastAsia"/>
+              </w:rPr>
+            </w:pPr>
             <w:r>
               <w:t>Doki</w:t>
             </w:r>
@@ -1934,33 +1949,12 @@
               <w:tab/>
             </w:r>
             <w:r>
-              <w:t xml:space="preserve">Block { </w:t>
-            </w:r>
-            <w:r>
-              <w:t>M Block</w:t>
-            </w:r>
-            <w:r>
-              <w:t xml:space="preserve"> }</w:t>
-            </w:r>
-            <w:r>
-              <w:t xml:space="preserve"> | </w:t>
-            </w:r>
-            <w:r>
-              <w:t>Flag</w:t>
-            </w:r>
-            <w:r>
-              <w:t xml:space="preserve"> | Option</w:t>
-            </w:r>
-            <w:r>
-              <w:t xml:space="preserve"> | </w:t>
-            </w:r>
-            <w:r>
-              <w:t>Lock</w:t>
-            </w:r>
-          </w:p>
-          <w:p>
-            <w:r>
-              <w:t>M</w:t>
+              <w:t>Part { Part }</w:t>
+            </w:r>
+          </w:p>
+          <w:p>
+            <w:r>
+              <w:t>Part</w:t>
             </w:r>
             <w:r>
               <w:tab/>
@@ -1968,7 +1962,32 @@
             </w:r>
             <w:r>
               <w:tab/>
-              <w:t>ε</w:t>
+            </w:r>
+            <w:r>
+              <w:t>Block</w:t>
+            </w:r>
+            <w:r>
+              <w:t xml:space="preserve"> </w:t>
+            </w:r>
+            <w:bookmarkStart w:id="0" w:name="_GoBack"/>
+            <w:bookmarkEnd w:id="0"/>
+            <w:r>
+              <w:t xml:space="preserve">| </w:t>
+            </w:r>
+            <w:r>
+              <w:t>Flag</w:t>
+            </w:r>
+            <w:r>
+              <w:t xml:space="preserve"> | Option</w:t>
+            </w:r>
+            <w:r>
+              <w:t xml:space="preserve"> | </w:t>
+            </w:r>
+            <w:r>
+              <w:t>Lock</w:t>
+            </w:r>
+            <w:r>
+              <w:t xml:space="preserve"> | Jump</w:t>
             </w:r>
           </w:p>
           <w:p>
@@ -2017,7 +2036,7 @@
           </w:p>
           <w:p>
             <w:r>
-              <w:t>Block</w:t>
+              <w:t>Jump</w:t>
             </w:r>
             <w:r>
               <w:tab/>
@@ -2027,18 +2046,12 @@
               <w:tab/>
             </w:r>
             <w:r>
-              <w:t>Identifier</w:t>
-            </w:r>
-            <w:r>
-              <w:t xml:space="preserve"> Action { Action }</w:t>
-            </w:r>
-            <w:r>
-              <w:t xml:space="preserve"> | WORLD Action { Action }</w:t>
-            </w:r>
-          </w:p>
-          <w:p>
-            <w:r>
-              <w:t>Action</w:t>
+              <w:t>‘(’ Identifier ‘)’</w:t>
+            </w:r>
+          </w:p>
+          <w:p>
+            <w:r>
+              <w:t>Block</w:t>
             </w:r>
             <w:r>
               <w:tab/>
@@ -2048,51 +2061,18 @@
               <w:tab/>
             </w:r>
             <w:r>
-              <w:t xml:space="preserve">Tag </w:t>
-            </w:r>
-            <w:r>
-              <w:t>{</w:t>
-            </w:r>
-            <w:r>
-              <w:t xml:space="preserve"> </w:t>
-            </w:r>
-            <w:r>
-              <w:t>Key = Value</w:t>
-            </w:r>
-            <w:r>
-              <w:t xml:space="preserve"> </w:t>
-            </w:r>
-            <w:r>
-              <w:t>}</w:t>
-            </w:r>
-            <w:r>
-              <w:t xml:space="preserve"> </w:t>
-            </w:r>
-            <w:r>
-              <w:t xml:space="preserve">( </w:t>
-            </w:r>
-            <w:r>
-              <w:t>Text</w:t>
-            </w:r>
-            <w:r>
-              <w:t xml:space="preserve"> </w:t>
-            </w:r>
-            <w:r>
-              <w:t>TextEnd</w:t>
-            </w:r>
-            <w:r>
-              <w:t xml:space="preserve"> )</w:t>
-            </w:r>
-            <w:r>
-              <w:t xml:space="preserve"> ; | </w:t>
-            </w:r>
-            <w:r>
-              <w:t>Text TextEnd</w:t>
-            </w:r>
-          </w:p>
-          <w:p>
-            <w:r>
-              <w:t>Tag</w:t>
+              <w:t>Identifier</w:t>
+            </w:r>
+            <w:r>
+              <w:t xml:space="preserve"> Action { Action }</w:t>
+            </w:r>
+            <w:r>
+              <w:t xml:space="preserve"> | WORLD Action { Action }</w:t>
+            </w:r>
+          </w:p>
+          <w:p>
+            <w:r>
+              <w:t>Action</w:t>
             </w:r>
             <w:r>
               <w:tab/>
@@ -2102,12 +2082,51 @@
               <w:tab/>
             </w:r>
             <w:r>
-              <w:t>BACKGROUND | WEATHER | SOUND | BGM | VIDEO | MOVE | POSTURE | VOICE | ROLE</w:t>
-            </w:r>
-          </w:p>
-          <w:p>
-            <w:r>
-              <w:t>Key</w:t>
+              <w:t xml:space="preserve">Tag </w:t>
+            </w:r>
+            <w:r>
+              <w:t>{</w:t>
+            </w:r>
+            <w:r>
+              <w:t xml:space="preserve"> </w:t>
+            </w:r>
+            <w:r>
+              <w:t>Key = Value</w:t>
+            </w:r>
+            <w:r>
+              <w:t xml:space="preserve"> </w:t>
+            </w:r>
+            <w:r>
+              <w:t>}</w:t>
+            </w:r>
+            <w:r>
+              <w:t xml:space="preserve"> </w:t>
+            </w:r>
+            <w:r>
+              <w:t xml:space="preserve">( </w:t>
+            </w:r>
+            <w:r>
+              <w:t>Text</w:t>
+            </w:r>
+            <w:r>
+              <w:t xml:space="preserve"> </w:t>
+            </w:r>
+            <w:r>
+              <w:t>TextEnd</w:t>
+            </w:r>
+            <w:r>
+              <w:t xml:space="preserve"> )</w:t>
+            </w:r>
+            <w:r>
+              <w:t xml:space="preserve"> ; | </w:t>
+            </w:r>
+            <w:r>
+              <w:t>Text TextEnd</w:t>
+            </w:r>
+          </w:p>
+          <w:p>
+            <w:r>
+              <w:t>Tag</w:t>
             </w:r>
             <w:r>
               <w:tab/>
@@ -2115,23 +2134,12 @@
             </w:r>
             <w:r>
               <w:tab/>
-            </w:r>
-            <w:r>
-              <w:t xml:space="preserve">SRC | TRANSITION | </w:t>
-            </w:r>
-            <w:r>
-              <w:t xml:space="preserve">TYPE | LEVEL | </w:t>
-            </w:r>
-            <w:r>
-              <w:t xml:space="preserve">MODE | </w:t>
-            </w:r>
-            <w:r>
-              <w:t>POSITION | NAME</w:t>
-            </w:r>
-          </w:p>
-          <w:p>
-            <w:r>
-              <w:t>Value</w:t>
+              <w:t>BACKGROUND | WEATHER | SOUND | BGM | VIDEO | MOVE | POSTURE | VOICE | ROLE</w:t>
+            </w:r>
+          </w:p>
+          <w:p>
+            <w:r>
+              <w:t>Key</w:t>
             </w:r>
             <w:r>
               <w:tab/>
@@ -2139,6 +2147,28 @@
             </w:r>
             <w:r>
               <w:tab/>
+              <w:t xml:space="preserve">SRC | TRANSITION | </w:t>
+            </w:r>
+            <w:r>
+              <w:t xml:space="preserve">TYPE | LEVEL | </w:t>
+            </w:r>
+            <w:r>
+              <w:t xml:space="preserve">MODE | </w:t>
+            </w:r>
+            <w:r>
+              <w:t>POSITION | NAME</w:t>
+            </w:r>
+          </w:p>
+          <w:p>
+            <w:r>
+              <w:t>Value</w:t>
+            </w:r>
+            <w:r>
+              <w:tab/>
+              <w:t>→</w:t>
+            </w:r>
+            <w:r>
+              <w:tab/>
             </w:r>
             <w:r>
               <w:t>Identifier</w:t>
@@ -2170,10 +2200,7 @@
           </w:p>
           <w:p>
             <w:r>
-              <w:t xml:space="preserve">TextEnd </w:t>
-            </w:r>
-            <w:r>
-              <w:t>→</w:t>
+              <w:t>TextEnd →</w:t>
             </w:r>
             <w:r>
               <w:tab/>
@@ -2186,8 +2213,6 @@
             <w:r>
               <w:t>//words in upper letters are const string itself</w:t>
             </w:r>
-            <w:bookmarkStart w:id="0" w:name="_GoBack"/>
-            <w:bookmarkEnd w:id="0"/>
           </w:p>
         </w:tc>
       </w:tr>
@@ -2938,8 +2963,8 @@
 </file>
 
 <file path=word/numbering.xml><?xml version="1.0" encoding="utf-8"?>
-<w:numbering xmlns:wpc="http://schemas.microsoft.com/office/word/2010/wordprocessingCanvas" xmlns:mo="http://schemas.microsoft.com/office/mac/office/2008/main" xmlns:mc="http://schemas.openxmlformats.org/markup-compatibility/2006" xmlns:mv="urn:schemas-microsoft-com:mac:vml" xmlns:o="urn:schemas-microsoft-com:office:office" xmlns:r="http://schemas.openxmlformats.org/officeDocument/2006/relationships" xmlns:m="http://schemas.openxmlformats.org/officeDocument/2006/math" xmlns:v="urn:schemas-microsoft-com:vml" xmlns:wp14="http://schemas.microsoft.com/office/word/2010/wordprocessingDrawing" xmlns:wp="http://schemas.openxmlformats.org/drawingml/2006/wordprocessingDrawing" xmlns:w10="urn:schemas-microsoft-com:office:word" xmlns:w="http://schemas.openxmlformats.org/wordprocessingml/2006/main" xmlns:w14="http://schemas.microsoft.com/office/word/2010/wordml" xmlns:w15="http://schemas.microsoft.com/office/word/2012/wordml" xmlns:wpg="http://schemas.microsoft.com/office/word/2010/wordprocessingGroup" xmlns:wpi="http://schemas.microsoft.com/office/word/2010/wordprocessingInk" xmlns:wne="http://schemas.microsoft.com/office/word/2006/wordml" xmlns:wps="http://schemas.microsoft.com/office/word/2010/wordprocessingShape" mc:Ignorable="w14 w15 wp14">
-  <w:abstractNum w:abstractNumId="0">
+<w:numbering xmlns:wpc="http://schemas.microsoft.com/office/word/2010/wordprocessingCanvas" xmlns:mc="http://schemas.openxmlformats.org/markup-compatibility/2006" xmlns:o="urn:schemas-microsoft-com:office:office" xmlns:r="http://schemas.openxmlformats.org/officeDocument/2006/relationships" xmlns:m="http://schemas.openxmlformats.org/officeDocument/2006/math" xmlns:v="urn:schemas-microsoft-com:vml" xmlns:wp14="http://schemas.microsoft.com/office/word/2010/wordprocessingDrawing" xmlns:wp="http://schemas.openxmlformats.org/drawingml/2006/wordprocessingDrawing" xmlns:w10="urn:schemas-microsoft-com:office:word" xmlns:w="http://schemas.openxmlformats.org/wordprocessingml/2006/main" xmlns:w14="http://schemas.microsoft.com/office/word/2010/wordml" xmlns:w15="http://schemas.microsoft.com/office/word/2012/wordml" xmlns:wpg="http://schemas.microsoft.com/office/word/2010/wordprocessingGroup" xmlns:wpi="http://schemas.microsoft.com/office/word/2010/wordprocessingInk" xmlns:wne="http://schemas.microsoft.com/office/word/2006/wordml" xmlns:wps="http://schemas.microsoft.com/office/word/2010/wordprocessingShape" mc:Ignorable="w14 w15 wp14">
+  <w:abstractNum w:abstractNumId="0" w15:restartNumberingAfterBreak="0">
     <w:nsid w:val="28091E34"/>
     <w:multiLevelType w:val="multilevel"/>
     <w:tmpl w:val="04090025"/>
@@ -3059,7 +3084,7 @@
     </w:rPrDefault>
     <w:pPrDefault/>
   </w:docDefaults>
-  <w:latentStyles w:defLockedState="0" w:defUIPriority="99" w:defSemiHidden="0" w:defUnhideWhenUsed="0" w:defQFormat="0" w:count="380">
+  <w:latentStyles w:defLockedState="0" w:defUIPriority="99" w:defSemiHidden="0" w:defUnhideWhenUsed="0" w:defQFormat="0" w:count="371">
     <w:lsdException w:name="Normal" w:uiPriority="0" w:qFormat="1"/>
     <w:lsdException w:name="heading 1" w:uiPriority="9" w:qFormat="1"/>
     <w:lsdException w:name="heading 2" w:semiHidden="1" w:uiPriority="9" w:unhideWhenUsed="1" w:qFormat="1"/>
@@ -3920,7 +3945,6 @@
     <w:uiPriority w:val="39"/>
     <w:rsid w:val="00D41ED5"/>
     <w:tblPr>
-      <w:tblInd w:w="0" w:type="dxa"/>
       <w:tblBorders>
         <w:top w:val="single" w:sz="4" w:space="0" w:color="auto"/>
         <w:left w:val="single" w:sz="4" w:space="0" w:color="auto"/>
@@ -3929,12 +3953,6 @@
         <w:insideH w:val="single" w:sz="4" w:space="0" w:color="auto"/>
         <w:insideV w:val="single" w:sz="4" w:space="0" w:color="auto"/>
       </w:tblBorders>
-      <w:tblCellMar>
-        <w:top w:w="0" w:type="dxa"/>
-        <w:left w:w="108" w:type="dxa"/>
-        <w:bottom w:w="0" w:type="dxa"/>
-        <w:right w:w="108" w:type="dxa"/>
-      </w:tblCellMar>
     </w:tblPr>
   </w:style>
 </w:styles>

</xml_diff>